<commit_message>
add solution task 02.Check for an excellent rating
</commit_message>
<xml_diff>
--- a/02.Conditional Statements/Conditional Statements - Exercises.docx
+++ b/02.Conditional Statements/Conditional Statements - Exercises.docx
@@ -1,6 +1,6 @@
 
 <file path=word/document.xml><?xml version="1.0" encoding="utf-8"?>
-<w:document xmlns:wpc="http://schemas.microsoft.com/office/word/2010/wordprocessingCanvas" xmlns:cx="http://schemas.microsoft.com/office/drawing/2014/chartex" xmlns:cx1="http://schemas.microsoft.com/office/drawing/2015/9/8/chartex" xmlns:cx2="http://schemas.microsoft.com/office/drawing/2015/10/21/chartex" xmlns:cx3="http://schemas.microsoft.com/office/drawing/2016/5/9/chartex" xmlns:cx4="http://schemas.microsoft.com/office/drawing/2016/5/10/chartex" xmlns:cx5="http://schemas.microsoft.com/office/drawing/2016/5/11/chartex" xmlns:cx6="http://schemas.microsoft.com/office/drawing/2016/5/12/chartex" xmlns:cx7="http://schemas.microsoft.com/office/drawing/2016/5/13/chartex" xmlns:cx8="http://schemas.microsoft.com/office/drawing/2016/5/14/chartex" xmlns:mc="http://schemas.openxmlformats.org/markup-compatibility/2006" xmlns:aink="http://schemas.microsoft.com/office/drawing/2016/ink" xmlns:am3d="http://schemas.microsoft.com/office/drawing/2017/model3d" xmlns:o="urn:schemas-microsoft-com:office:office" xmlns:oel="http://schemas.microsoft.com/office/2019/extlst" xmlns:r="http://schemas.openxmlformats.org/officeDocument/2006/relationships" xmlns:m="http://schemas.openxmlformats.org/officeDocument/2006/math" xmlns:v="urn:schemas-microsoft-com:vml" xmlns:wp14="http://schemas.microsoft.com/office/word/2010/wordprocessingDrawing" xmlns:wp="http://schemas.openxmlformats.org/drawingml/2006/wordprocessingDrawing" xmlns:w10="urn:schemas-microsoft-com:office:word" xmlns:w="http://schemas.openxmlformats.org/wordprocessingml/2006/main" xmlns:w14="http://schemas.microsoft.com/office/word/2010/wordml" xmlns:w15="http://schemas.microsoft.com/office/word/2012/wordml" xmlns:w16cex="http://schemas.microsoft.com/office/word/2018/wordml/cex" xmlns:w16cid="http://schemas.microsoft.com/office/word/2016/wordml/cid" xmlns:w16="http://schemas.microsoft.com/office/word/2018/wordml" xmlns:w16du="http://schemas.microsoft.com/office/word/2023/wordml/word16du" xmlns:w16sdtdh="http://schemas.microsoft.com/office/word/2020/wordml/sdtdatahash" xmlns:w16se="http://schemas.microsoft.com/office/word/2015/wordml/symex" xmlns:wpg="http://schemas.microsoft.com/office/word/2010/wordprocessingGroup" xmlns:wpi="http://schemas.microsoft.com/office/word/2010/wordprocessingInk" xmlns:wne="http://schemas.microsoft.com/office/word/2006/wordml" xmlns:wps="http://schemas.microsoft.com/office/word/2010/wordprocessingShape" mc:Ignorable="w14 w15 w16se w16cid w16 w16cex w16sdtdh w16du wp14">
+<w:document xmlns:wpc="http://schemas.microsoft.com/office/word/2010/wordprocessingCanvas" xmlns:mc="http://schemas.openxmlformats.org/markup-compatibility/2006" xmlns:o="urn:schemas-microsoft-com:office:office" xmlns:r="http://schemas.openxmlformats.org/officeDocument/2006/relationships" xmlns:m="http://schemas.openxmlformats.org/officeDocument/2006/math" xmlns:v="urn:schemas-microsoft-com:vml" xmlns:wp14="http://schemas.microsoft.com/office/word/2010/wordprocessingDrawing" xmlns:wp="http://schemas.openxmlformats.org/drawingml/2006/wordprocessingDrawing" xmlns:w10="urn:schemas-microsoft-com:office:word" xmlns:w="http://schemas.openxmlformats.org/wordprocessingml/2006/main" xmlns:w14="http://schemas.microsoft.com/office/word/2010/wordml" xmlns:w15="http://schemas.microsoft.com/office/word/2012/wordml" xmlns:wpg="http://schemas.microsoft.com/office/word/2010/wordprocessingGroup" xmlns:wpi="http://schemas.microsoft.com/office/word/2010/wordprocessingInk" xmlns:wne="http://schemas.microsoft.com/office/word/2006/wordml" xmlns:wps="http://schemas.microsoft.com/office/word/2010/wordprocessingShape" mc:Ignorable="w14 w15 wp14">
   <w:body>
     <w:p>
       <w:pPr>
@@ -20,8 +20,28 @@
           <w:szCs w:val="72"/>
           <w:lang w:val="en"/>
         </w:rPr>
-        <w:t>Basic Syntax - Exercises</w:t>
-      </w:r>
+        <w:t>Conditional Statements</w:t>
+      </w:r>
+      <w:r>
+        <w:rPr>
+          <w:color w:val="44546A" w:themeColor="text2"/>
+          <w:sz w:val="72"/>
+          <w:szCs w:val="72"/>
+          <w:lang w:val="en"/>
+        </w:rPr>
+        <w:t xml:space="preserve">  </w:t>
+      </w:r>
+      <w:r>
+        <w:rPr>
+          <w:color w:val="44546A" w:themeColor="text2"/>
+          <w:sz w:val="72"/>
+          <w:szCs w:val="72"/>
+          <w:lang w:val="en"/>
+        </w:rPr>
+        <w:t>- Exercises</w:t>
+      </w:r>
+      <w:bookmarkStart w:id="0" w:name="_GoBack"/>
+      <w:bookmarkEnd w:id="0"/>
     </w:p>
     <w:sdt>
       <w:sdtPr>
@@ -2852,27 +2872,18 @@
           <w:lang w:val="en"/>
         </w:rPr>
       </w:pPr>
-      <w:bookmarkStart w:id="0" w:name="_Toc71812497"/>
-      <w:bookmarkStart w:id="1" w:name="_Toc166616095"/>
+      <w:bookmarkStart w:id="1" w:name="_Toc71812497"/>
+      <w:bookmarkStart w:id="2" w:name="_Toc166616095"/>
       <w:r>
         <w:rPr>
           <w:color w:val="44546A" w:themeColor="text2"/>
           <w:lang w:val="en"/>
         </w:rPr>
         <w:lastRenderedPageBreak/>
-        <w:t xml:space="preserve">Create a new </w:t>
-      </w:r>
-      <w:proofErr w:type="gramStart"/>
-      <w:r>
-        <w:rPr>
-          <w:color w:val="44546A" w:themeColor="text2"/>
-          <w:lang w:val="en"/>
-        </w:rPr>
-        <w:t>project</w:t>
-      </w:r>
-      <w:bookmarkEnd w:id="0"/>
+        <w:t>Create a new project</w:t>
+      </w:r>
       <w:bookmarkEnd w:id="1"/>
-      <w:proofErr w:type="gramEnd"/>
+      <w:bookmarkEnd w:id="2"/>
     </w:p>
     <w:p>
       <w:pPr>
@@ -2929,7 +2940,6 @@
         </w:rPr>
         <w:t>onditional-</w:t>
       </w:r>
-      <w:proofErr w:type="gramStart"/>
       <w:r>
         <w:rPr>
           <w:b/>
@@ -2946,7 +2956,6 @@
         </w:rPr>
         <w:t>tatements</w:t>
       </w:r>
-      <w:proofErr w:type="gramEnd"/>
       <w:r>
         <w:rPr>
           <w:color w:val="44546A" w:themeColor="text2"/>
@@ -2965,7 +2974,7 @@
         <w:rPr>
           <w:noProof/>
           <w:color w:val="44546A" w:themeColor="text2"/>
-          <w:lang w:eastAsia="bg-BG"/>
+          <w:lang w:val="en-US"/>
         </w:rPr>
         <w:drawing>
           <wp:inline distT="0" distB="0" distL="0" distR="0" wp14:anchorId="532B8FC8" wp14:editId="4937DED2">
@@ -3058,7 +3067,7 @@
         <w:rPr>
           <w:noProof/>
           <w:color w:val="44546A" w:themeColor="text2"/>
-          <w:lang w:eastAsia="bg-BG"/>
+          <w:lang w:val="en-US"/>
         </w:rPr>
         <w:drawing>
           <wp:inline distT="0" distB="0" distL="0" distR="0" wp14:anchorId="7F6BFF18" wp14:editId="6D262FA1">
@@ -3125,24 +3134,15 @@
           <w:lang w:val="en"/>
         </w:rPr>
       </w:pPr>
-      <w:bookmarkStart w:id="2" w:name="_Toc166616096"/>
-      <w:r>
-        <w:rPr>
-          <w:color w:val="44546A" w:themeColor="text2"/>
-          <w:lang w:val="en"/>
-        </w:rPr>
-        <w:t xml:space="preserve">Check for an excellent </w:t>
-      </w:r>
-      <w:proofErr w:type="gramStart"/>
-      <w:r>
-        <w:rPr>
-          <w:color w:val="44546A" w:themeColor="text2"/>
-          <w:lang w:val="en"/>
-        </w:rPr>
-        <w:t>rating</w:t>
-      </w:r>
-      <w:bookmarkEnd w:id="2"/>
-      <w:proofErr w:type="gramEnd"/>
+      <w:bookmarkStart w:id="3" w:name="_Toc166616096"/>
+      <w:r>
+        <w:rPr>
+          <w:color w:val="44546A" w:themeColor="text2"/>
+          <w:lang w:val="en"/>
+        </w:rPr>
+        <w:t>Check for an excellent rating</w:t>
+      </w:r>
+      <w:bookmarkEnd w:id="3"/>
     </w:p>
     <w:p>
       <w:pPr>
@@ -3252,7 +3252,6 @@
                 <w:szCs w:val="28"/>
               </w:rPr>
             </w:pPr>
-            <w:proofErr w:type="gramStart"/>
             <w:r>
               <w:rPr>
                 <w:color w:val="44546A" w:themeColor="text2"/>
@@ -3262,7 +3261,6 @@
               </w:rPr>
               <w:t>f(</w:t>
             </w:r>
-            <w:proofErr w:type="gramEnd"/>
             <w:r>
               <w:rPr>
                 <w:color w:val="44546A" w:themeColor="text2"/>
@@ -3315,7 +3313,6 @@
                 <w:szCs w:val="28"/>
               </w:rPr>
             </w:pPr>
-            <w:proofErr w:type="gramStart"/>
             <w:r>
               <w:rPr>
                 <w:color w:val="44546A" w:themeColor="text2"/>
@@ -3325,7 +3322,6 @@
               </w:rPr>
               <w:t>f(</w:t>
             </w:r>
-            <w:proofErr w:type="gramEnd"/>
             <w:r>
               <w:rPr>
                 <w:color w:val="44546A" w:themeColor="text2"/>
@@ -3380,7 +3376,6 @@
                 <w:szCs w:val="28"/>
               </w:rPr>
             </w:pPr>
-            <w:proofErr w:type="gramStart"/>
             <w:r>
               <w:rPr>
                 <w:color w:val="44546A" w:themeColor="text2"/>
@@ -3390,7 +3385,6 @@
               </w:rPr>
               <w:t>f(</w:t>
             </w:r>
-            <w:proofErr w:type="gramEnd"/>
             <w:r>
               <w:rPr>
                 <w:color w:val="44546A" w:themeColor="text2"/>
@@ -3443,7 +3437,6 @@
                 <w:lang w:val="en-US"/>
               </w:rPr>
             </w:pPr>
-            <w:proofErr w:type="gramStart"/>
             <w:r>
               <w:rPr>
                 <w:color w:val="44546A" w:themeColor="text2"/>
@@ -3451,17 +3444,7 @@
                 <w:szCs w:val="28"/>
                 <w:lang w:val="en-US"/>
               </w:rPr>
-              <w:t>f(</w:t>
-            </w:r>
-            <w:proofErr w:type="gramEnd"/>
-            <w:r>
-              <w:rPr>
-                <w:color w:val="44546A" w:themeColor="text2"/>
-                <w:sz w:val="28"/>
-                <w:szCs w:val="28"/>
-                <w:lang w:val="en-US"/>
-              </w:rPr>
-              <w:t>5.501)</w:t>
+              <w:t>f(5.501)</w:t>
             </w:r>
           </w:p>
         </w:tc>
@@ -3499,7 +3482,7 @@
           <w:lang w:val="en"/>
         </w:rPr>
       </w:pPr>
-      <w:bookmarkStart w:id="3" w:name="_Toc71812500"/>
+      <w:bookmarkStart w:id="4" w:name="_Toc71812500"/>
     </w:p>
     <w:p>
       <w:pPr>
@@ -3569,7 +3552,7 @@
         <w:rPr>
           <w:noProof/>
           <w:color w:val="44546A" w:themeColor="text2"/>
-          <w:lang w:eastAsia="bg-BG"/>
+          <w:lang w:val="en-US"/>
         </w:rPr>
         <w:lastRenderedPageBreak/>
         <w:drawing>
@@ -3633,7 +3616,7 @@
         <w:rPr>
           <w:noProof/>
           <w:color w:val="44546A" w:themeColor="text2"/>
-          <w:lang w:eastAsia="bg-BG"/>
+          <w:lang w:val="en-US"/>
         </w:rPr>
         <w:drawing>
           <wp:inline distT="0" distB="0" distL="0" distR="0" wp14:anchorId="1BA6AFCB" wp14:editId="64B2CFE4">
@@ -3702,7 +3685,7 @@
         <w:rPr>
           <w:noProof/>
           <w:color w:val="44546A" w:themeColor="text2"/>
-          <w:lang w:val="en" w:eastAsia="bg-BG"/>
+          <w:lang w:val="en-US"/>
         </w:rPr>
         <w:drawing>
           <wp:inline distT="0" distB="0" distL="0" distR="0" wp14:anchorId="3ADE532B" wp14:editId="7E295D54">
@@ -3795,25 +3778,7 @@
           <w:color w:val="44546A" w:themeColor="text2"/>
           <w:lang w:val="en"/>
         </w:rPr>
-        <w:t xml:space="preserve">the </w:t>
-      </w:r>
-      <w:proofErr w:type="spellStart"/>
-      <w:r>
-        <w:rPr>
-          <w:b/>
-          <w:color w:val="44546A" w:themeColor="text2"/>
-          <w:lang w:val="en"/>
-        </w:rPr>
-        <w:t>isExcellent</w:t>
-      </w:r>
-      <w:proofErr w:type="spellEnd"/>
-      <w:r>
-        <w:rPr>
-          <w:b/>
-          <w:color w:val="44546A" w:themeColor="text2"/>
-          <w:lang w:val="en"/>
-        </w:rPr>
-        <w:t>(grade)</w:t>
+        <w:t>the isExcellent(grade)</w:t>
       </w:r>
       <w:r>
         <w:rPr>
@@ -3862,7 +3827,7 @@
           <w:lang w:val="en"/>
         </w:rPr>
       </w:pPr>
-      <w:bookmarkStart w:id="4" w:name="_Toc166616097"/>
+      <w:bookmarkStart w:id="5" w:name="_Toc166616097"/>
       <w:r>
         <w:rPr>
           <w:color w:val="44546A" w:themeColor="text2"/>
@@ -3870,8 +3835,8 @@
         </w:rPr>
         <w:t>Larger number</w:t>
       </w:r>
-      <w:bookmarkEnd w:id="3"/>
       <w:bookmarkEnd w:id="4"/>
+      <w:bookmarkEnd w:id="5"/>
     </w:p>
     <w:p>
       <w:pPr>
@@ -3985,7 +3950,6 @@
                 <w:szCs w:val="24"/>
               </w:rPr>
             </w:pPr>
-            <w:proofErr w:type="gramStart"/>
             <w:r>
               <w:rPr>
                 <w:color w:val="44546A" w:themeColor="text2"/>
@@ -3995,7 +3959,6 @@
               </w:rPr>
               <w:t>f(</w:t>
             </w:r>
-            <w:proofErr w:type="gramEnd"/>
             <w:r>
               <w:rPr>
                 <w:color w:val="44546A" w:themeColor="text2"/>
@@ -4044,7 +4007,6 @@
                 <w:szCs w:val="24"/>
               </w:rPr>
             </w:pPr>
-            <w:proofErr w:type="gramStart"/>
             <w:r>
               <w:rPr>
                 <w:color w:val="44546A" w:themeColor="text2"/>
@@ -4054,7 +4016,6 @@
               </w:rPr>
               <w:t>f(</w:t>
             </w:r>
-            <w:proofErr w:type="gramEnd"/>
             <w:r>
               <w:rPr>
                 <w:color w:val="44546A" w:themeColor="text2"/>
@@ -4103,7 +4064,6 @@
                 <w:szCs w:val="24"/>
               </w:rPr>
             </w:pPr>
-            <w:proofErr w:type="gramStart"/>
             <w:r>
               <w:rPr>
                 <w:color w:val="44546A" w:themeColor="text2"/>
@@ -4113,7 +4073,6 @@
               </w:rPr>
               <w:t>f(</w:t>
             </w:r>
-            <w:proofErr w:type="gramEnd"/>
             <w:r>
               <w:rPr>
                 <w:color w:val="44546A" w:themeColor="text2"/>
@@ -4158,8 +4117,8 @@
           <w:lang w:val="en"/>
         </w:rPr>
       </w:pPr>
-      <w:bookmarkStart w:id="5" w:name="_Toc71812503"/>
-      <w:bookmarkStart w:id="6" w:name="_Toc166616098"/>
+      <w:bookmarkStart w:id="6" w:name="_Toc71812503"/>
+      <w:bookmarkStart w:id="7" w:name="_Toc166616098"/>
       <w:r>
         <w:rPr>
           <w:color w:val="44546A" w:themeColor="text2"/>
@@ -4180,19 +4139,10 @@
           <w:color w:val="44546A" w:themeColor="text2"/>
           <w:lang w:val="en"/>
         </w:rPr>
-        <w:t xml:space="preserve"> </w:t>
-      </w:r>
-      <w:proofErr w:type="gramStart"/>
-      <w:r>
-        <w:rPr>
-          <w:color w:val="44546A" w:themeColor="text2"/>
-          <w:lang w:val="en"/>
-        </w:rPr>
-        <w:t>words</w:t>
-      </w:r>
-      <w:bookmarkEnd w:id="5"/>
+        <w:t xml:space="preserve"> words</w:t>
+      </w:r>
       <w:bookmarkEnd w:id="6"/>
-      <w:proofErr w:type="gramEnd"/>
+      <w:bookmarkEnd w:id="7"/>
     </w:p>
     <w:p>
       <w:pPr>
@@ -4349,7 +4299,6 @@
                 <w:szCs w:val="28"/>
               </w:rPr>
             </w:pPr>
-            <w:proofErr w:type="gramStart"/>
             <w:r>
               <w:rPr>
                 <w:color w:val="44546A" w:themeColor="text2"/>
@@ -4359,7 +4308,6 @@
               </w:rPr>
               <w:t>f(</w:t>
             </w:r>
-            <w:proofErr w:type="gramEnd"/>
             <w:r>
               <w:rPr>
                 <w:color w:val="44546A" w:themeColor="text2"/>
@@ -4412,7 +4360,6 @@
                 <w:szCs w:val="28"/>
               </w:rPr>
             </w:pPr>
-            <w:proofErr w:type="gramStart"/>
             <w:r>
               <w:rPr>
                 <w:color w:val="44546A" w:themeColor="text2"/>
@@ -4422,7 +4369,6 @@
               </w:rPr>
               <w:t>f(</w:t>
             </w:r>
-            <w:proofErr w:type="gramEnd"/>
             <w:r>
               <w:rPr>
                 <w:color w:val="44546A" w:themeColor="text2"/>
@@ -4475,7 +4421,6 @@
                 <w:szCs w:val="28"/>
               </w:rPr>
             </w:pPr>
-            <w:proofErr w:type="gramStart"/>
             <w:r>
               <w:rPr>
                 <w:color w:val="44546A" w:themeColor="text2"/>
@@ -4485,7 +4430,6 @@
               </w:rPr>
               <w:t>f(</w:t>
             </w:r>
-            <w:proofErr w:type="gramEnd"/>
             <w:r>
               <w:rPr>
                 <w:color w:val="44546A" w:themeColor="text2"/>
@@ -4539,7 +4483,7 @@
           <w:color w:val="44546A" w:themeColor="text2"/>
         </w:rPr>
       </w:pPr>
-      <w:bookmarkStart w:id="7" w:name="_Toc71812505"/>
+      <w:bookmarkStart w:id="8" w:name="_Toc71812505"/>
       <w:r>
         <w:rPr>
           <w:color w:val="44546A" w:themeColor="text2"/>
@@ -4547,7 +4491,7 @@
         </w:rPr>
         <w:t>Guidelines:</w:t>
       </w:r>
-      <w:bookmarkEnd w:id="7"/>
+      <w:bookmarkEnd w:id="8"/>
     </w:p>
     <w:p>
       <w:pPr>
@@ -4601,8 +4545,8 @@
           <w:lang w:val="en"/>
         </w:rPr>
       </w:pPr>
-      <w:bookmarkStart w:id="8" w:name="_Toc71812506"/>
-      <w:bookmarkStart w:id="9" w:name="_Toc166616099"/>
+      <w:bookmarkStart w:id="9" w:name="_Toc71812506"/>
+      <w:bookmarkStart w:id="10" w:name="_Toc166616099"/>
       <w:r>
         <w:rPr>
           <w:color w:val="44546A" w:themeColor="text2"/>
@@ -4610,8 +4554,8 @@
         </w:rPr>
         <w:t>Face of figures</w:t>
       </w:r>
-      <w:bookmarkEnd w:id="8"/>
       <w:bookmarkEnd w:id="9"/>
+      <w:bookmarkEnd w:id="10"/>
     </w:p>
     <w:p>
       <w:pPr>
@@ -4619,7 +4563,7 @@
           <w:color w:val="44546A" w:themeColor="text2"/>
         </w:rPr>
       </w:pPr>
-      <w:bookmarkStart w:id="10" w:name="_Toc71595120"/>
+      <w:bookmarkStart w:id="11" w:name="_Toc71595120"/>
       <w:r>
         <w:rPr>
           <w:color w:val="44546A" w:themeColor="text2"/>
@@ -4890,7 +4834,7 @@
           <w:color w:val="44546A" w:themeColor="text2"/>
         </w:rPr>
       </w:pPr>
-      <w:bookmarkStart w:id="11" w:name="_Toc71812507"/>
+      <w:bookmarkStart w:id="12" w:name="_Toc71812507"/>
       <w:r>
         <w:rPr>
           <w:color w:val="44546A" w:themeColor="text2"/>
@@ -4898,8 +4842,8 @@
         </w:rPr>
         <w:t>Sample input:</w:t>
       </w:r>
-      <w:bookmarkEnd w:id="10"/>
       <w:bookmarkEnd w:id="11"/>
+      <w:bookmarkEnd w:id="12"/>
     </w:p>
     <w:tbl>
       <w:tblPr>
@@ -4985,7 +4929,6 @@
                 <w:szCs w:val="28"/>
               </w:rPr>
             </w:pPr>
-            <w:proofErr w:type="gramStart"/>
             <w:r>
               <w:rPr>
                 <w:color w:val="44546A" w:themeColor="text2"/>
@@ -4995,7 +4938,6 @@
               </w:rPr>
               <w:t>f(</w:t>
             </w:r>
-            <w:proofErr w:type="gramEnd"/>
             <w:r>
               <w:rPr>
                 <w:color w:val="44546A" w:themeColor="text2"/>
@@ -5046,7 +4988,6 @@
                 <w:szCs w:val="28"/>
               </w:rPr>
             </w:pPr>
-            <w:proofErr w:type="gramStart"/>
             <w:r>
               <w:rPr>
                 <w:color w:val="44546A" w:themeColor="text2"/>
@@ -5056,7 +4997,6 @@
               </w:rPr>
               <w:t>f(</w:t>
             </w:r>
-            <w:proofErr w:type="gramEnd"/>
             <w:r>
               <w:rPr>
                 <w:color w:val="44546A" w:themeColor="text2"/>
@@ -5107,7 +5047,6 @@
                 <w:szCs w:val="28"/>
               </w:rPr>
             </w:pPr>
-            <w:proofErr w:type="gramStart"/>
             <w:r>
               <w:rPr>
                 <w:color w:val="44546A" w:themeColor="text2"/>
@@ -5117,7 +5056,6 @@
               </w:rPr>
               <w:t>f(</w:t>
             </w:r>
-            <w:proofErr w:type="gramEnd"/>
             <w:r>
               <w:rPr>
                 <w:color w:val="44546A" w:themeColor="text2"/>
@@ -5168,7 +5106,6 @@
                 <w:szCs w:val="28"/>
               </w:rPr>
             </w:pPr>
-            <w:proofErr w:type="gramStart"/>
             <w:r>
               <w:rPr>
                 <w:color w:val="44546A" w:themeColor="text2"/>
@@ -5178,7 +5115,6 @@
               </w:rPr>
               <w:t>f(</w:t>
             </w:r>
-            <w:proofErr w:type="gramEnd"/>
             <w:r>
               <w:rPr>
                 <w:color w:val="44546A" w:themeColor="text2"/>
@@ -5228,7 +5164,6 @@
         </w:rPr>
         <w:t xml:space="preserve">You can search for the face formulas of the different shapes on the Internet. Use </w:t>
       </w:r>
-      <w:proofErr w:type="spellStart"/>
       <w:r>
         <w:rPr>
           <w:b/>
@@ -5238,7 +5173,6 @@
         </w:rPr>
         <w:t>Math.PI</w:t>
       </w:r>
-      <w:proofErr w:type="spellEnd"/>
       <w:r>
         <w:rPr>
           <w:color w:val="44546A" w:themeColor="text2"/>
@@ -5257,7 +5191,7 @@
         <w:rPr>
           <w:noProof/>
           <w:color w:val="44546A" w:themeColor="text2"/>
-          <w:lang w:val="en"/>
+          <w:lang w:val="en-US"/>
         </w:rPr>
         <w:lastRenderedPageBreak/>
         <mc:AlternateContent>
@@ -5364,17 +5298,8 @@
                                 <w:szCs w:val="24"/>
                                 <w:lang w:val="en"/>
                               </w:rPr>
-                              <w:t xml:space="preserve">area = </w:t>
+                              <w:t>area = 0;</w:t>
                             </w:r>
-                            <w:proofErr w:type="gramStart"/>
-                            <w:r>
-                              <w:rPr>
-                                <w:szCs w:val="24"/>
-                                <w:lang w:val="en"/>
-                              </w:rPr>
-                              <w:t>0;</w:t>
-                            </w:r>
-                            <w:proofErr w:type="gramEnd"/>
                           </w:p>
                           <w:p>
                             <w:pPr>
@@ -5481,16 +5406,7 @@
                                 <w:szCs w:val="24"/>
                                 <w:lang w:val="en"/>
                               </w:rPr>
-                              <w:t xml:space="preserve">        </w:t>
-                            </w:r>
-                            <w:proofErr w:type="gramStart"/>
-                            <w:r>
-                              <w:rPr>
-                                <w:color w:val="0000FF"/>
-                                <w:szCs w:val="24"/>
-                                <w:lang w:val="en"/>
-                              </w:rPr>
-                              <w:t>break</w:t>
+                              <w:t xml:space="preserve">        break</w:t>
                             </w:r>
                             <w:r>
                               <w:rPr>
@@ -5500,7 +5416,6 @@
                               </w:rPr>
                               <w:t>;</w:t>
                             </w:r>
-                            <w:proofErr w:type="gramEnd"/>
                           </w:p>
                           <w:p>
                             <w:pPr>
@@ -5591,16 +5506,7 @@
                                 <w:szCs w:val="24"/>
                                 <w:lang w:val="en"/>
                               </w:rPr>
-                              <w:t xml:space="preserve">        </w:t>
-                            </w:r>
-                            <w:proofErr w:type="gramStart"/>
-                            <w:r>
-                              <w:rPr>
-                                <w:color w:val="0000FF"/>
-                                <w:szCs w:val="24"/>
-                                <w:lang w:val="en"/>
-                              </w:rPr>
-                              <w:t>break</w:t>
+                              <w:t xml:space="preserve">        break</w:t>
                             </w:r>
                             <w:r>
                               <w:rPr>
@@ -5610,7 +5516,6 @@
                               </w:rPr>
                               <w:t>;</w:t>
                             </w:r>
-                            <w:proofErr w:type="gramEnd"/>
                           </w:p>
                           <w:p>
                             <w:pPr>
@@ -5696,16 +5601,7 @@
                                 <w:szCs w:val="24"/>
                                 <w:lang w:val="en"/>
                               </w:rPr>
-                              <w:t xml:space="preserve"> </w:t>
-                            </w:r>
-                            <w:proofErr w:type="gramStart"/>
-                            <w:r>
-                              <w:rPr>
-                                <w:color w:val="0000FF"/>
-                                <w:szCs w:val="24"/>
-                                <w:lang w:val="en"/>
-                              </w:rPr>
-                              <w:t>a</w:t>
+                              <w:t xml:space="preserve"> a</w:t>
                             </w:r>
                             <w:r>
                               <w:rPr>
@@ -5715,7 +5611,6 @@
                               </w:rPr>
                               <w:t>;</w:t>
                             </w:r>
-                            <w:proofErr w:type="gramEnd"/>
                           </w:p>
                           <w:p>
                             <w:pPr>
@@ -5735,34 +5630,15 @@
                                 <w:szCs w:val="24"/>
                                 <w:lang w:val="en"/>
                               </w:rPr>
-                              <w:t xml:space="preserve">        area = </w:t>
+                              <w:t xml:space="preserve">        area = Math.PI</w:t>
                             </w:r>
-                            <w:proofErr w:type="spellStart"/>
                             <w:r>
                               <w:rPr>
                                 <w:color w:val="000000"/>
                                 <w:szCs w:val="24"/>
                                 <w:lang w:val="en"/>
                               </w:rPr>
-                              <w:t>Math.PI</w:t>
-                            </w:r>
-                            <w:proofErr w:type="spellEnd"/>
-                            <w:r>
-                              <w:rPr>
-                                <w:color w:val="000000"/>
-                                <w:szCs w:val="24"/>
-                                <w:lang w:val="en"/>
-                              </w:rPr>
-                              <w:t xml:space="preserve"> * radius * </w:t>
-                            </w:r>
-                            <w:proofErr w:type="gramStart"/>
-                            <w:r>
-                              <w:rPr>
-                                <w:color w:val="000000"/>
-                                <w:szCs w:val="24"/>
-                                <w:lang w:val="en"/>
-                              </w:rPr>
-                              <w:t>radius</w:t>
+                              <w:t xml:space="preserve"> * radius * radius</w:t>
                             </w:r>
                             <w:r>
                               <w:rPr>
@@ -5772,7 +5648,6 @@
                               </w:rPr>
                               <w:t>;</w:t>
                             </w:r>
-                            <w:proofErr w:type="gramEnd"/>
                           </w:p>
                           <w:p>
                             <w:pPr>
@@ -5792,16 +5667,7 @@
                                 <w:szCs w:val="24"/>
                                 <w:lang w:val="en"/>
                               </w:rPr>
-                              <w:t xml:space="preserve">        </w:t>
-                            </w:r>
-                            <w:proofErr w:type="gramStart"/>
-                            <w:r>
-                              <w:rPr>
-                                <w:color w:val="0000FF"/>
-                                <w:szCs w:val="24"/>
-                                <w:lang w:val="en"/>
-                              </w:rPr>
-                              <w:t>break</w:t>
+                              <w:t xml:space="preserve">        break</w:t>
                             </w:r>
                             <w:r>
                               <w:rPr>
@@ -5811,7 +5677,6 @@
                               </w:rPr>
                               <w:t>;</w:t>
                             </w:r>
-                            <w:proofErr w:type="gramEnd"/>
                           </w:p>
                           <w:p>
                             <w:pPr>
@@ -5902,16 +5767,7 @@
                                 <w:szCs w:val="24"/>
                                 <w:lang w:val="en"/>
                               </w:rPr>
-                              <w:t xml:space="preserve">        </w:t>
-                            </w:r>
-                            <w:proofErr w:type="gramStart"/>
-                            <w:r>
-                              <w:rPr>
-                                <w:color w:val="0000FF"/>
-                                <w:szCs w:val="24"/>
-                                <w:lang w:val="en"/>
-                              </w:rPr>
-                              <w:t>break</w:t>
+                              <w:t xml:space="preserve">        break</w:t>
                             </w:r>
                             <w:r>
                               <w:rPr>
@@ -5921,7 +5777,6 @@
                               </w:rPr>
                               <w:t>;</w:t>
                             </w:r>
-                            <w:proofErr w:type="gramEnd"/>
                           </w:p>
                           <w:p>
                             <w:pPr>
@@ -5955,7 +5810,7 @@
               </wp:inline>
             </w:drawing>
           </mc:Choice>
-          <mc:Fallback>
+          <mc:Fallback xmlns:w16se="http://schemas.microsoft.com/office/word/2015/wordml/symex" xmlns:w16sdtdh="http://schemas.microsoft.com/office/word/2020/wordml/sdtdatahash" xmlns:w16du="http://schemas.microsoft.com/office/word/2023/wordml/word16du" xmlns:w16="http://schemas.microsoft.com/office/word/2018/wordml" xmlns:w16cid="http://schemas.microsoft.com/office/word/2016/wordml/cid" xmlns:w16cex="http://schemas.microsoft.com/office/word/2018/wordml/cex" xmlns:oel="http://schemas.microsoft.com/office/2019/extlst" xmlns:am3d="http://schemas.microsoft.com/office/drawing/2017/model3d" xmlns:aink="http://schemas.microsoft.com/office/drawing/2016/ink" xmlns:cx8="http://schemas.microsoft.com/office/drawing/2016/5/14/chartex" xmlns:cx7="http://schemas.microsoft.com/office/drawing/2016/5/13/chartex" xmlns:cx6="http://schemas.microsoft.com/office/drawing/2016/5/12/chartex" xmlns:cx5="http://schemas.microsoft.com/office/drawing/2016/5/11/chartex" xmlns:cx4="http://schemas.microsoft.com/office/drawing/2016/5/10/chartex" xmlns:cx3="http://schemas.microsoft.com/office/drawing/2016/5/9/chartex" xmlns:cx2="http://schemas.microsoft.com/office/drawing/2015/10/21/chartex" xmlns:cx1="http://schemas.microsoft.com/office/drawing/2015/9/8/chartex" xmlns:cx="http://schemas.microsoft.com/office/drawing/2014/chartex">
             <w:pict>
               <v:shapetype w14:anchorId="13EE4F03" id="_x0000_t202" coordsize="21600,21600" o:spt="202" path="m,l,21600r21600,l21600,xe">
                 <v:stroke joinstyle="miter"/>
@@ -6549,8 +6404,8 @@
           <w:lang w:val="en"/>
         </w:rPr>
       </w:pPr>
-      <w:bookmarkStart w:id="12" w:name="_Toc71812508"/>
-      <w:bookmarkStart w:id="13" w:name="_Toc166616100"/>
+      <w:bookmarkStart w:id="13" w:name="_Toc71812508"/>
+      <w:bookmarkStart w:id="14" w:name="_Toc166616100"/>
       <w:r>
         <w:rPr>
           <w:b w:val="0"/>
@@ -6558,8 +6413,8 @@
         </w:rPr>
         <w:t>Day of the week</w:t>
       </w:r>
-      <w:bookmarkEnd w:id="12"/>
       <w:bookmarkEnd w:id="13"/>
+      <w:bookmarkEnd w:id="14"/>
     </w:p>
     <w:p>
       <w:pPr>
@@ -6582,7 +6437,7 @@
           <w:color w:val="44546A" w:themeColor="text2"/>
         </w:rPr>
       </w:pPr>
-      <w:bookmarkStart w:id="14" w:name="_Toc71812509"/>
+      <w:bookmarkStart w:id="15" w:name="_Toc71812509"/>
       <w:r>
         <w:rPr>
           <w:color w:val="44546A" w:themeColor="text2"/>
@@ -6590,7 +6445,7 @@
         </w:rPr>
         <w:t>Sample input:</w:t>
       </w:r>
-      <w:bookmarkEnd w:id="14"/>
+      <w:bookmarkEnd w:id="15"/>
     </w:p>
     <w:tbl>
       <w:tblPr>
@@ -6675,7 +6530,6 @@
                 <w:szCs w:val="24"/>
               </w:rPr>
             </w:pPr>
-            <w:proofErr w:type="gramStart"/>
             <w:r>
               <w:rPr>
                 <w:color w:val="44546A" w:themeColor="text2"/>
@@ -6684,7 +6538,6 @@
               </w:rPr>
               <w:t>f(</w:t>
             </w:r>
-            <w:proofErr w:type="gramEnd"/>
             <w:r>
               <w:rPr>
                 <w:color w:val="44546A" w:themeColor="text2"/>
@@ -6733,7 +6586,6 @@
                 <w:szCs w:val="24"/>
               </w:rPr>
             </w:pPr>
-            <w:proofErr w:type="gramStart"/>
             <w:r>
               <w:rPr>
                 <w:color w:val="44546A" w:themeColor="text2"/>
@@ -6742,7 +6594,6 @@
               </w:rPr>
               <w:t>f(</w:t>
             </w:r>
-            <w:proofErr w:type="gramEnd"/>
             <w:r>
               <w:rPr>
                 <w:color w:val="44546A" w:themeColor="text2"/>
@@ -6791,7 +6642,6 @@
                 <w:szCs w:val="24"/>
               </w:rPr>
             </w:pPr>
-            <w:proofErr w:type="gramStart"/>
             <w:r>
               <w:rPr>
                 <w:color w:val="44546A" w:themeColor="text2"/>
@@ -6800,7 +6650,6 @@
               </w:rPr>
               <w:t>f(</w:t>
             </w:r>
-            <w:proofErr w:type="gramEnd"/>
             <w:r>
               <w:rPr>
                 <w:color w:val="44546A" w:themeColor="text2"/>
@@ -6849,7 +6698,6 @@
                 <w:szCs w:val="24"/>
               </w:rPr>
             </w:pPr>
-            <w:proofErr w:type="gramStart"/>
             <w:r>
               <w:rPr>
                 <w:color w:val="44546A" w:themeColor="text2"/>
@@ -6858,7 +6706,6 @@
               </w:rPr>
               <w:t>f(</w:t>
             </w:r>
-            <w:proofErr w:type="gramEnd"/>
             <w:r>
               <w:rPr>
                 <w:color w:val="44546A" w:themeColor="text2"/>
@@ -6907,7 +6754,6 @@
                 <w:szCs w:val="24"/>
               </w:rPr>
             </w:pPr>
-            <w:proofErr w:type="gramStart"/>
             <w:r>
               <w:rPr>
                 <w:color w:val="44546A" w:themeColor="text2"/>
@@ -6916,7 +6762,6 @@
               </w:rPr>
               <w:t>f(</w:t>
             </w:r>
-            <w:proofErr w:type="gramEnd"/>
             <w:r>
               <w:rPr>
                 <w:color w:val="44546A" w:themeColor="text2"/>
@@ -6964,7 +6809,6 @@
                 <w:szCs w:val="24"/>
               </w:rPr>
             </w:pPr>
-            <w:proofErr w:type="gramStart"/>
             <w:r>
               <w:rPr>
                 <w:color w:val="44546A" w:themeColor="text2"/>
@@ -6973,7 +6817,6 @@
               </w:rPr>
               <w:t>f(</w:t>
             </w:r>
-            <w:proofErr w:type="gramEnd"/>
             <w:r>
               <w:rPr>
                 <w:color w:val="44546A" w:themeColor="text2"/>
@@ -7021,7 +6864,6 @@
                 <w:szCs w:val="24"/>
               </w:rPr>
             </w:pPr>
-            <w:proofErr w:type="gramStart"/>
             <w:r>
               <w:rPr>
                 <w:color w:val="44546A" w:themeColor="text2"/>
@@ -7030,7 +6872,6 @@
               </w:rPr>
               <w:t>f(</w:t>
             </w:r>
-            <w:proofErr w:type="gramEnd"/>
             <w:r>
               <w:rPr>
                 <w:color w:val="44546A" w:themeColor="text2"/>
@@ -7078,7 +6919,6 @@
                 <w:szCs w:val="24"/>
               </w:rPr>
             </w:pPr>
-            <w:proofErr w:type="gramStart"/>
             <w:r>
               <w:rPr>
                 <w:color w:val="44546A" w:themeColor="text2"/>
@@ -7087,7 +6927,6 @@
               </w:rPr>
               <w:t>f(</w:t>
             </w:r>
-            <w:proofErr w:type="gramEnd"/>
             <w:r>
               <w:rPr>
                 <w:color w:val="44546A" w:themeColor="text2"/>
@@ -7132,8 +6971,8 @@
           <w:lang w:val="en"/>
         </w:rPr>
       </w:pPr>
-      <w:bookmarkStart w:id="15" w:name="_Toc71812510"/>
-      <w:bookmarkStart w:id="16" w:name="_Toc166616101"/>
+      <w:bookmarkStart w:id="16" w:name="_Toc71812510"/>
+      <w:bookmarkStart w:id="17" w:name="_Toc166616101"/>
       <w:r>
         <w:rPr>
           <w:color w:val="44546A" w:themeColor="text2"/>
@@ -7141,8 +6980,8 @@
         </w:rPr>
         <w:t>Even or odd</w:t>
       </w:r>
-      <w:bookmarkEnd w:id="15"/>
       <w:bookmarkEnd w:id="16"/>
+      <w:bookmarkEnd w:id="17"/>
     </w:p>
     <w:p>
       <w:pPr>
@@ -7165,7 +7004,7 @@
           <w:color w:val="44546A" w:themeColor="text2"/>
         </w:rPr>
       </w:pPr>
-      <w:bookmarkStart w:id="17" w:name="_Toc71812511"/>
+      <w:bookmarkStart w:id="18" w:name="_Toc71812511"/>
       <w:r>
         <w:rPr>
           <w:color w:val="44546A" w:themeColor="text2"/>
@@ -7173,7 +7012,7 @@
         </w:rPr>
         <w:t>Sample input:</w:t>
       </w:r>
-      <w:bookmarkEnd w:id="17"/>
+      <w:bookmarkEnd w:id="18"/>
     </w:p>
     <w:tbl>
       <w:tblPr>
@@ -7258,7 +7097,6 @@
                 <w:szCs w:val="24"/>
               </w:rPr>
             </w:pPr>
-            <w:proofErr w:type="gramStart"/>
             <w:r>
               <w:rPr>
                 <w:color w:val="44546A" w:themeColor="text2"/>
@@ -7267,7 +7105,6 @@
               </w:rPr>
               <w:t>f(</w:t>
             </w:r>
-            <w:proofErr w:type="gramEnd"/>
             <w:r>
               <w:rPr>
                 <w:color w:val="44546A" w:themeColor="text2"/>
@@ -7316,7 +7153,6 @@
                 <w:szCs w:val="24"/>
               </w:rPr>
             </w:pPr>
-            <w:proofErr w:type="gramStart"/>
             <w:r>
               <w:rPr>
                 <w:color w:val="44546A" w:themeColor="text2"/>
@@ -7325,7 +7161,6 @@
               </w:rPr>
               <w:t>f(</w:t>
             </w:r>
-            <w:proofErr w:type="gramEnd"/>
             <w:r>
               <w:rPr>
                 <w:color w:val="44546A" w:themeColor="text2"/>
@@ -7374,7 +7209,6 @@
                 <w:szCs w:val="24"/>
               </w:rPr>
             </w:pPr>
-            <w:proofErr w:type="gramStart"/>
             <w:r>
               <w:rPr>
                 <w:color w:val="44546A" w:themeColor="text2"/>
@@ -7383,7 +7217,6 @@
               </w:rPr>
               <w:t>f(</w:t>
             </w:r>
-            <w:proofErr w:type="gramEnd"/>
             <w:r>
               <w:rPr>
                 <w:color w:val="44546A" w:themeColor="text2"/>
@@ -7432,7 +7265,6 @@
                 <w:szCs w:val="24"/>
               </w:rPr>
             </w:pPr>
-            <w:proofErr w:type="gramStart"/>
             <w:r>
               <w:rPr>
                 <w:color w:val="44546A" w:themeColor="text2"/>
@@ -7441,7 +7273,6 @@
               </w:rPr>
               <w:t>f(</w:t>
             </w:r>
-            <w:proofErr w:type="gramEnd"/>
             <w:r>
               <w:rPr>
                 <w:color w:val="44546A" w:themeColor="text2"/>
@@ -7483,7 +7314,7 @@
           <w:color w:val="44546A" w:themeColor="text2"/>
         </w:rPr>
       </w:pPr>
-      <w:bookmarkStart w:id="18" w:name="_Toc71812512"/>
+      <w:bookmarkStart w:id="19" w:name="_Toc71812512"/>
       <w:r>
         <w:rPr>
           <w:color w:val="44546A" w:themeColor="text2"/>
@@ -7492,7 +7323,7 @@
         <w:lastRenderedPageBreak/>
         <w:t>Guidelines:</w:t>
       </w:r>
-      <w:bookmarkEnd w:id="18"/>
+      <w:bookmarkEnd w:id="19"/>
     </w:p>
     <w:p>
       <w:pPr>
@@ -7550,7 +7381,7 @@
         <w:rPr>
           <w:noProof/>
           <w:color w:val="44546A" w:themeColor="text2"/>
-          <w:lang w:val="en"/>
+          <w:lang w:val="en-US"/>
         </w:rPr>
         <mc:AlternateContent>
           <mc:Choice Requires="wps">
@@ -7722,7 +7553,7 @@
               </wp:inline>
             </w:drawing>
           </mc:Choice>
-          <mc:Fallback>
+          <mc:Fallback xmlns:w16se="http://schemas.microsoft.com/office/word/2015/wordml/symex" xmlns:w16sdtdh="http://schemas.microsoft.com/office/word/2020/wordml/sdtdatahash" xmlns:w16du="http://schemas.microsoft.com/office/word/2023/wordml/word16du" xmlns:w16="http://schemas.microsoft.com/office/word/2018/wordml" xmlns:w16cid="http://schemas.microsoft.com/office/word/2016/wordml/cid" xmlns:w16cex="http://schemas.microsoft.com/office/word/2018/wordml/cex" xmlns:oel="http://schemas.microsoft.com/office/2019/extlst" xmlns:am3d="http://schemas.microsoft.com/office/drawing/2017/model3d" xmlns:aink="http://schemas.microsoft.com/office/drawing/2016/ink" xmlns:cx8="http://schemas.microsoft.com/office/drawing/2016/5/14/chartex" xmlns:cx7="http://schemas.microsoft.com/office/drawing/2016/5/13/chartex" xmlns:cx6="http://schemas.microsoft.com/office/drawing/2016/5/12/chartex" xmlns:cx5="http://schemas.microsoft.com/office/drawing/2016/5/11/chartex" xmlns:cx4="http://schemas.microsoft.com/office/drawing/2016/5/10/chartex" xmlns:cx3="http://schemas.microsoft.com/office/drawing/2016/5/9/chartex" xmlns:cx2="http://schemas.microsoft.com/office/drawing/2015/10/21/chartex" xmlns:cx1="http://schemas.microsoft.com/office/drawing/2015/9/8/chartex" xmlns:cx="http://schemas.microsoft.com/office/drawing/2014/chartex">
             <w:pict>
               <v:shape w14:anchorId="6B9A4EB9" id="_x0000_s1027" type="#_x0000_t202" style="width:205.2pt;height:85.2pt;visibility:visible;mso-wrap-style:square;mso-left-percent:-10001;mso-top-percent:-10001;mso-position-horizontal:absolute;mso-position-horizontal-relative:char;mso-position-vertical:absolute;mso-position-vertical-relative:line;mso-left-percent:-10001;mso-top-percent:-10001;v-text-anchor:top" o:gfxdata="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" strokecolor="#44546a [3215]" strokeweight="1.5pt">
                 <v:textbox>
@@ -7881,8 +7712,8 @@
           <w:lang w:val="en"/>
         </w:rPr>
       </w:pPr>
-      <w:bookmarkStart w:id="19" w:name="_Toc71812513"/>
-      <w:bookmarkStart w:id="20" w:name="_Toc166616102"/>
+      <w:bookmarkStart w:id="20" w:name="_Toc71812513"/>
+      <w:bookmarkStart w:id="21" w:name="_Toc166616102"/>
       <w:r>
         <w:rPr>
           <w:color w:val="44546A" w:themeColor="text2"/>
@@ -7890,8 +7721,8 @@
         </w:rPr>
         <w:t>Speed</w:t>
       </w:r>
-      <w:bookmarkEnd w:id="19"/>
       <w:bookmarkEnd w:id="20"/>
+      <w:bookmarkEnd w:id="21"/>
     </w:p>
     <w:p>
       <w:pPr>
@@ -8206,7 +8037,7 @@
           <w:color w:val="44546A" w:themeColor="text2"/>
         </w:rPr>
       </w:pPr>
-      <w:bookmarkStart w:id="21" w:name="_Toc71812514"/>
+      <w:bookmarkStart w:id="22" w:name="_Toc71812514"/>
       <w:r>
         <w:rPr>
           <w:color w:val="44546A" w:themeColor="text2"/>
@@ -8214,7 +8045,7 @@
         </w:rPr>
         <w:t>Sample input:</w:t>
       </w:r>
-      <w:bookmarkEnd w:id="21"/>
+      <w:bookmarkEnd w:id="22"/>
     </w:p>
     <w:tbl>
       <w:tblPr>
@@ -8299,7 +8130,6 @@
                 <w:szCs w:val="24"/>
               </w:rPr>
             </w:pPr>
-            <w:proofErr w:type="gramStart"/>
             <w:r>
               <w:rPr>
                 <w:color w:val="44546A" w:themeColor="text2"/>
@@ -8308,7 +8138,6 @@
               </w:rPr>
               <w:t>f(</w:t>
             </w:r>
-            <w:proofErr w:type="gramEnd"/>
             <w:r>
               <w:rPr>
                 <w:color w:val="44546A" w:themeColor="text2"/>
@@ -8357,7 +8186,6 @@
                 <w:szCs w:val="24"/>
               </w:rPr>
             </w:pPr>
-            <w:proofErr w:type="gramStart"/>
             <w:r>
               <w:rPr>
                 <w:color w:val="44546A" w:themeColor="text2"/>
@@ -8366,7 +8194,6 @@
               </w:rPr>
               <w:t>f(</w:t>
             </w:r>
-            <w:proofErr w:type="gramEnd"/>
             <w:r>
               <w:rPr>
                 <w:color w:val="44546A" w:themeColor="text2"/>
@@ -8415,7 +8242,6 @@
                 <w:szCs w:val="24"/>
               </w:rPr>
             </w:pPr>
-            <w:proofErr w:type="gramStart"/>
             <w:r>
               <w:rPr>
                 <w:color w:val="44546A" w:themeColor="text2"/>
@@ -8424,7 +8250,6 @@
               </w:rPr>
               <w:t>f(</w:t>
             </w:r>
-            <w:proofErr w:type="gramEnd"/>
             <w:r>
               <w:rPr>
                 <w:color w:val="44546A" w:themeColor="text2"/>
@@ -8473,7 +8298,6 @@
                 <w:szCs w:val="24"/>
               </w:rPr>
             </w:pPr>
-            <w:proofErr w:type="gramStart"/>
             <w:r>
               <w:rPr>
                 <w:color w:val="44546A" w:themeColor="text2"/>
@@ -8482,7 +8306,6 @@
               </w:rPr>
               <w:t>f(</w:t>
             </w:r>
-            <w:proofErr w:type="gramEnd"/>
             <w:r>
               <w:rPr>
                 <w:color w:val="44546A" w:themeColor="text2"/>
@@ -8530,7 +8353,6 @@
                 <w:szCs w:val="24"/>
               </w:rPr>
             </w:pPr>
-            <w:proofErr w:type="gramStart"/>
             <w:r>
               <w:rPr>
                 <w:color w:val="44546A" w:themeColor="text2"/>
@@ -8539,7 +8361,6 @@
               </w:rPr>
               <w:t>f(</w:t>
             </w:r>
-            <w:proofErr w:type="gramEnd"/>
             <w:r>
               <w:rPr>
                 <w:color w:val="44546A" w:themeColor="text2"/>
@@ -8588,23 +8409,13 @@
                 <w:lang w:val="en"/>
               </w:rPr>
             </w:pPr>
-            <w:proofErr w:type="gramStart"/>
-            <w:r>
-              <w:rPr>
-                <w:color w:val="44546A" w:themeColor="text2"/>
-                <w:szCs w:val="24"/>
-                <w:lang w:val="en"/>
-              </w:rPr>
-              <w:t>f(</w:t>
-            </w:r>
-            <w:proofErr w:type="gramEnd"/>
-            <w:r>
-              <w:rPr>
-                <w:color w:val="44546A" w:themeColor="text2"/>
-                <w:szCs w:val="24"/>
-                <w:lang w:val="en"/>
-              </w:rPr>
-              <w:t>59.99)</w:t>
+            <w:r>
+              <w:rPr>
+                <w:color w:val="44546A" w:themeColor="text2"/>
+                <w:szCs w:val="24"/>
+                <w:lang w:val="en"/>
+              </w:rPr>
+              <w:t>f(59.99)</w:t>
             </w:r>
           </w:p>
         </w:tc>
@@ -8646,23 +8457,13 @@
                 <w:lang w:val="en"/>
               </w:rPr>
             </w:pPr>
-            <w:proofErr w:type="gramStart"/>
-            <w:r>
-              <w:rPr>
-                <w:color w:val="44546A" w:themeColor="text2"/>
-                <w:szCs w:val="24"/>
-                <w:lang w:val="en"/>
-              </w:rPr>
-              <w:t>f(</w:t>
-            </w:r>
-            <w:proofErr w:type="gramEnd"/>
-            <w:r>
-              <w:rPr>
-                <w:color w:val="44546A" w:themeColor="text2"/>
-                <w:szCs w:val="24"/>
-                <w:lang w:val="en"/>
-              </w:rPr>
-              <w:t>60.001)</w:t>
+            <w:r>
+              <w:rPr>
+                <w:color w:val="44546A" w:themeColor="text2"/>
+                <w:szCs w:val="24"/>
+                <w:lang w:val="en"/>
+              </w:rPr>
+              <w:t>f(60.001)</w:t>
             </w:r>
           </w:p>
         </w:tc>
@@ -8700,8 +8501,8 @@
           <w:lang w:val="en"/>
         </w:rPr>
       </w:pPr>
-      <w:bookmarkStart w:id="22" w:name="_Toc71812515"/>
-      <w:bookmarkStart w:id="23" w:name="_Toc166616103"/>
+      <w:bookmarkStart w:id="23" w:name="_Toc71812515"/>
+      <w:bookmarkStart w:id="24" w:name="_Toc166616103"/>
       <w:r>
         <w:rPr>
           <w:color w:val="44546A" w:themeColor="text2"/>
@@ -8709,8 +8510,8 @@
         </w:rPr>
         <w:t>Alarm after 15 minutes</w:t>
       </w:r>
-      <w:bookmarkEnd w:id="22"/>
       <w:bookmarkEnd w:id="23"/>
+      <w:bookmarkEnd w:id="24"/>
     </w:p>
     <w:p>
       <w:pPr>
@@ -8723,25 +8524,7 @@
           <w:color w:val="44546A" w:themeColor="text2"/>
           <w:lang w:val="en"/>
         </w:rPr>
-        <w:t xml:space="preserve">Write a function that takes an hour and minutes of a 24-hour day and calculates what time it will be after 15 minutes. Print the result in </w:t>
-      </w:r>
-      <w:proofErr w:type="spellStart"/>
-      <w:proofErr w:type="gramStart"/>
-      <w:r>
-        <w:rPr>
-          <w:color w:val="44546A" w:themeColor="text2"/>
-          <w:lang w:val="en"/>
-        </w:rPr>
-        <w:t>hours:minutes</w:t>
-      </w:r>
-      <w:proofErr w:type="spellEnd"/>
-      <w:proofErr w:type="gramEnd"/>
-      <w:r>
-        <w:rPr>
-          <w:color w:val="44546A" w:themeColor="text2"/>
-          <w:lang w:val="en"/>
-        </w:rPr>
-        <w:t xml:space="preserve"> format. </w:t>
+        <w:t xml:space="preserve">Write a function that takes an hour and minutes of a 24-hour day and calculates what time it will be after 15 minutes. Print the result in hours:minutes format. </w:t>
       </w:r>
     </w:p>
     <w:p>
@@ -8805,7 +8588,7 @@
           <w:color w:val="44546A" w:themeColor="text2"/>
         </w:rPr>
       </w:pPr>
-      <w:bookmarkStart w:id="24" w:name="_Toc71812516"/>
+      <w:bookmarkStart w:id="25" w:name="_Toc71812516"/>
       <w:r>
         <w:rPr>
           <w:color w:val="44546A" w:themeColor="text2"/>
@@ -8813,7 +8596,7 @@
         </w:rPr>
         <w:t>Sample input:</w:t>
       </w:r>
-      <w:bookmarkEnd w:id="24"/>
+      <w:bookmarkEnd w:id="25"/>
     </w:p>
     <w:tbl>
       <w:tblPr>
@@ -8899,7 +8682,6 @@
                 <w:szCs w:val="24"/>
               </w:rPr>
             </w:pPr>
-            <w:proofErr w:type="gramStart"/>
             <w:r>
               <w:rPr>
                 <w:color w:val="44546A" w:themeColor="text2"/>
@@ -8908,7 +8690,6 @@
               </w:rPr>
               <w:t>f(</w:t>
             </w:r>
-            <w:proofErr w:type="gramEnd"/>
             <w:r>
               <w:rPr>
                 <w:color w:val="44546A" w:themeColor="text2"/>
@@ -8957,7 +8738,6 @@
                 <w:szCs w:val="24"/>
               </w:rPr>
             </w:pPr>
-            <w:proofErr w:type="gramStart"/>
             <w:r>
               <w:rPr>
                 <w:color w:val="44546A" w:themeColor="text2"/>
@@ -8966,7 +8746,6 @@
               </w:rPr>
               <w:t>f(</w:t>
             </w:r>
-            <w:proofErr w:type="gramEnd"/>
             <w:r>
               <w:rPr>
                 <w:color w:val="44546A" w:themeColor="text2"/>
@@ -9015,7 +8794,6 @@
                 <w:szCs w:val="24"/>
               </w:rPr>
             </w:pPr>
-            <w:proofErr w:type="gramStart"/>
             <w:r>
               <w:rPr>
                 <w:color w:val="44546A" w:themeColor="text2"/>
@@ -9024,7 +8802,6 @@
               </w:rPr>
               <w:t>f(</w:t>
             </w:r>
-            <w:proofErr w:type="gramEnd"/>
             <w:r>
               <w:rPr>
                 <w:color w:val="44546A" w:themeColor="text2"/>
@@ -9073,7 +8850,6 @@
                 <w:szCs w:val="24"/>
               </w:rPr>
             </w:pPr>
-            <w:proofErr w:type="gramStart"/>
             <w:r>
               <w:rPr>
                 <w:color w:val="44546A" w:themeColor="text2"/>
@@ -9082,7 +8858,6 @@
               </w:rPr>
               <w:t>f(</w:t>
             </w:r>
-            <w:proofErr w:type="gramEnd"/>
             <w:r>
               <w:rPr>
                 <w:color w:val="44546A" w:themeColor="text2"/>
@@ -9130,7 +8905,6 @@
                 <w:szCs w:val="24"/>
               </w:rPr>
             </w:pPr>
-            <w:proofErr w:type="gramStart"/>
             <w:r>
               <w:rPr>
                 <w:color w:val="44546A" w:themeColor="text2"/>
@@ -9139,7 +8913,6 @@
               </w:rPr>
               <w:t>f(</w:t>
             </w:r>
-            <w:proofErr w:type="gramEnd"/>
             <w:r>
               <w:rPr>
                 <w:color w:val="44546A" w:themeColor="text2"/>
@@ -9184,8 +8957,8 @@
           <w:lang w:val="en"/>
         </w:rPr>
       </w:pPr>
-      <w:bookmarkStart w:id="25" w:name="_Toc71812518"/>
-      <w:bookmarkStart w:id="26" w:name="_Toc166616104"/>
+      <w:bookmarkStart w:id="26" w:name="_Toc71812518"/>
+      <w:bookmarkStart w:id="27" w:name="_Toc166616104"/>
       <w:r>
         <w:rPr>
           <w:color w:val="44546A" w:themeColor="text2"/>
@@ -9193,8 +8966,8 @@
         </w:rPr>
         <w:t>Address by age and gender</w:t>
       </w:r>
-      <w:bookmarkEnd w:id="25"/>
       <w:bookmarkEnd w:id="26"/>
+      <w:bookmarkEnd w:id="27"/>
     </w:p>
     <w:p>
       <w:pPr>
@@ -9307,8 +9080,8 @@
           <w:color w:val="44546A" w:themeColor="text2"/>
         </w:rPr>
       </w:pPr>
-      <w:bookmarkStart w:id="27" w:name="_Toc71595122"/>
-      <w:bookmarkStart w:id="28" w:name="_Toc71812519"/>
+      <w:bookmarkStart w:id="28" w:name="_Toc71595122"/>
+      <w:bookmarkStart w:id="29" w:name="_Toc71812519"/>
       <w:r>
         <w:rPr>
           <w:color w:val="44546A" w:themeColor="text2"/>
@@ -9316,8 +9089,8 @@
         </w:rPr>
         <w:t>Sample input:</w:t>
       </w:r>
-      <w:bookmarkEnd w:id="27"/>
       <w:bookmarkEnd w:id="28"/>
+      <w:bookmarkEnd w:id="29"/>
     </w:p>
     <w:tbl>
       <w:tblPr>
@@ -9399,7 +9172,6 @@
                 <w:szCs w:val="24"/>
               </w:rPr>
             </w:pPr>
-            <w:proofErr w:type="gramStart"/>
             <w:r>
               <w:rPr>
                 <w:color w:val="44546A" w:themeColor="text2"/>
@@ -9408,7 +9180,6 @@
               </w:rPr>
               <w:t>f(</w:t>
             </w:r>
-            <w:proofErr w:type="gramEnd"/>
             <w:r>
               <w:rPr>
                 <w:color w:val="44546A" w:themeColor="text2"/>
@@ -9457,7 +9228,6 @@
                 <w:szCs w:val="24"/>
               </w:rPr>
             </w:pPr>
-            <w:proofErr w:type="gramStart"/>
             <w:r>
               <w:rPr>
                 <w:color w:val="44546A" w:themeColor="text2"/>
@@ -9466,7 +9236,6 @@
               </w:rPr>
               <w:t>f(</w:t>
             </w:r>
-            <w:proofErr w:type="gramEnd"/>
             <w:r>
               <w:rPr>
                 <w:color w:val="44546A" w:themeColor="text2"/>
@@ -9515,7 +9284,6 @@
                 <w:szCs w:val="24"/>
               </w:rPr>
             </w:pPr>
-            <w:proofErr w:type="gramStart"/>
             <w:r>
               <w:rPr>
                 <w:color w:val="44546A" w:themeColor="text2"/>
@@ -9524,7 +9292,6 @@
               </w:rPr>
               <w:t>f(</w:t>
             </w:r>
-            <w:proofErr w:type="gramEnd"/>
             <w:r>
               <w:rPr>
                 <w:color w:val="44546A" w:themeColor="text2"/>
@@ -9573,7 +9340,6 @@
                 <w:szCs w:val="24"/>
               </w:rPr>
             </w:pPr>
-            <w:proofErr w:type="gramStart"/>
             <w:r>
               <w:rPr>
                 <w:color w:val="44546A" w:themeColor="text2"/>
@@ -9582,7 +9348,6 @@
               </w:rPr>
               <w:t>f(</w:t>
             </w:r>
-            <w:proofErr w:type="gramEnd"/>
             <w:r>
               <w:rPr>
                 <w:color w:val="44546A" w:themeColor="text2"/>
@@ -9624,7 +9389,7 @@
           <w:color w:val="44546A" w:themeColor="text2"/>
         </w:rPr>
       </w:pPr>
-      <w:bookmarkStart w:id="29" w:name="_Toc71812520"/>
+      <w:bookmarkStart w:id="30" w:name="_Toc71812520"/>
     </w:p>
     <w:p>
       <w:pPr>
@@ -9636,7 +9401,7 @@
         <w:rPr>
           <w:noProof/>
           <w:color w:val="44546A" w:themeColor="text2"/>
-          <w:lang w:val="en"/>
+          <w:lang w:val="en-US"/>
         </w:rPr>
         <mc:AlternateContent>
           <mc:Choice Requires="wps">
@@ -9786,7 +9551,6 @@
                               </w:rPr>
                               <w:t>"Miss"</w:t>
                             </w:r>
-                            <w:proofErr w:type="gramStart"/>
                             <w:r>
                               <w:rPr>
                                 <w:color w:val="000000"/>
@@ -9795,7 +9559,6 @@
                               </w:rPr>
                               <w:t>);</w:t>
                             </w:r>
-                            <w:proofErr w:type="gramEnd"/>
                           </w:p>
                           <w:p>
                             <w:pPr>
@@ -9878,7 +9641,6 @@
                               </w:rPr>
                               <w:t>"Ms."</w:t>
                             </w:r>
-                            <w:proofErr w:type="gramStart"/>
                             <w:r>
                               <w:rPr>
                                 <w:color w:val="000000"/>
@@ -9887,7 +9649,6 @@
                               </w:rPr>
                               <w:t>);</w:t>
                             </w:r>
-                            <w:proofErr w:type="gramEnd"/>
                           </w:p>
                           <w:p>
                             <w:pPr>
@@ -10116,7 +9877,7 @@
               </wp:inline>
             </w:drawing>
           </mc:Choice>
-          <mc:Fallback>
+          <mc:Fallback xmlns:w16se="http://schemas.microsoft.com/office/word/2015/wordml/symex" xmlns:w16sdtdh="http://schemas.microsoft.com/office/word/2020/wordml/sdtdatahash" xmlns:w16du="http://schemas.microsoft.com/office/word/2023/wordml/word16du" xmlns:w16="http://schemas.microsoft.com/office/word/2018/wordml" xmlns:w16cid="http://schemas.microsoft.com/office/word/2016/wordml/cid" xmlns:w16cex="http://schemas.microsoft.com/office/word/2018/wordml/cex" xmlns:oel="http://schemas.microsoft.com/office/2019/extlst" xmlns:am3d="http://schemas.microsoft.com/office/drawing/2017/model3d" xmlns:aink="http://schemas.microsoft.com/office/drawing/2016/ink" xmlns:cx8="http://schemas.microsoft.com/office/drawing/2016/5/14/chartex" xmlns:cx7="http://schemas.microsoft.com/office/drawing/2016/5/13/chartex" xmlns:cx6="http://schemas.microsoft.com/office/drawing/2016/5/12/chartex" xmlns:cx5="http://schemas.microsoft.com/office/drawing/2016/5/11/chartex" xmlns:cx4="http://schemas.microsoft.com/office/drawing/2016/5/10/chartex" xmlns:cx3="http://schemas.microsoft.com/office/drawing/2016/5/9/chartex" xmlns:cx2="http://schemas.microsoft.com/office/drawing/2015/10/21/chartex" xmlns:cx1="http://schemas.microsoft.com/office/drawing/2015/9/8/chartex" xmlns:cx="http://schemas.microsoft.com/office/drawing/2014/chartex">
             <w:pict>
               <v:shape w14:anchorId="1B57E0B5" id="_x0000_s1028" type="#_x0000_t202" style="width:305.45pt;height:110.6pt;visibility:visible;mso-wrap-style:square;mso-left-percent:-10001;mso-top-percent:-10001;mso-position-horizontal:absolute;mso-position-horizontal-relative:char;mso-position-vertical:absolute;mso-position-vertical-relative:line;mso-left-percent:-10001;mso-top-percent:-10001;v-text-anchor:top" o:gfxdata="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" strokecolor="#44546a [3215]" strokeweight="1.5pt">
                 <v:textbox style="mso-fit-shape-to-text:t">
@@ -10564,7 +10325,7 @@
           <w:lang w:val="en"/>
         </w:rPr>
       </w:pPr>
-      <w:bookmarkStart w:id="30" w:name="_Toc166616105"/>
+      <w:bookmarkStart w:id="31" w:name="_Toc166616105"/>
       <w:r>
         <w:rPr>
           <w:color w:val="44546A" w:themeColor="text2"/>
@@ -10572,8 +10333,8 @@
         </w:rPr>
         <w:t>Grocery</w:t>
       </w:r>
-      <w:bookmarkEnd w:id="29"/>
       <w:bookmarkEnd w:id="30"/>
+      <w:bookmarkEnd w:id="31"/>
     </w:p>
     <w:p>
       <w:pPr>
@@ -11614,7 +11375,6 @@
                 <w:szCs w:val="24"/>
               </w:rPr>
             </w:pPr>
-            <w:proofErr w:type="gramStart"/>
             <w:r>
               <w:rPr>
                 <w:color w:val="44546A" w:themeColor="text2"/>
@@ -11623,7 +11383,6 @@
               </w:rPr>
               <w:t>f(</w:t>
             </w:r>
-            <w:proofErr w:type="gramEnd"/>
             <w:r>
               <w:rPr>
                 <w:color w:val="44546A" w:themeColor="text2"/>
@@ -11704,7 +11463,6 @@
                 <w:szCs w:val="24"/>
               </w:rPr>
             </w:pPr>
-            <w:proofErr w:type="gramStart"/>
             <w:r>
               <w:rPr>
                 <w:color w:val="44546A" w:themeColor="text2"/>
@@ -11713,7 +11471,6 @@
               </w:rPr>
               <w:t>f(</w:t>
             </w:r>
-            <w:proofErr w:type="gramEnd"/>
             <w:r>
               <w:rPr>
                 <w:color w:val="44546A" w:themeColor="text2"/>
@@ -11765,7 +11522,6 @@
                 <w:szCs w:val="24"/>
               </w:rPr>
             </w:pPr>
-            <w:proofErr w:type="gramStart"/>
             <w:r>
               <w:rPr>
                 <w:color w:val="44546A" w:themeColor="text2"/>
@@ -11774,7 +11530,6 @@
               </w:rPr>
               <w:t>f(</w:t>
             </w:r>
-            <w:proofErr w:type="gramEnd"/>
             <w:r>
               <w:rPr>
                 <w:color w:val="44546A" w:themeColor="text2"/>
@@ -11826,23 +11581,13 @@
                 <w:lang w:val="en"/>
               </w:rPr>
             </w:pPr>
-            <w:proofErr w:type="gramStart"/>
-            <w:r>
-              <w:rPr>
-                <w:color w:val="44546A" w:themeColor="text2"/>
-                <w:szCs w:val="24"/>
-                <w:lang w:val="en"/>
-              </w:rPr>
-              <w:t>f(</w:t>
-            </w:r>
-            <w:proofErr w:type="gramEnd"/>
-            <w:r>
-              <w:rPr>
-                <w:color w:val="44546A" w:themeColor="text2"/>
-                <w:szCs w:val="24"/>
-                <w:lang w:val="en"/>
-              </w:rPr>
-              <w:t>"</w:t>
+            <w:r>
+              <w:rPr>
+                <w:color w:val="44546A" w:themeColor="text2"/>
+                <w:szCs w:val="24"/>
+                <w:lang w:val="en"/>
+              </w:rPr>
+              <w:t>f("</w:t>
             </w:r>
             <w:r>
               <w:rPr>
@@ -11939,26 +11684,17 @@
           <w:lang w:val="en"/>
         </w:rPr>
       </w:pPr>
-      <w:bookmarkStart w:id="31" w:name="_Toc71812521"/>
-      <w:bookmarkStart w:id="32" w:name="_Toc166616106"/>
-      <w:r>
-        <w:rPr>
-          <w:color w:val="44546A" w:themeColor="text2"/>
-          <w:lang w:val="en"/>
-        </w:rPr>
-        <w:t xml:space="preserve">Number in the </w:t>
-      </w:r>
-      <w:proofErr w:type="gramStart"/>
-      <w:r>
-        <w:rPr>
-          <w:color w:val="44546A" w:themeColor="text2"/>
-          <w:lang w:val="en"/>
-        </w:rPr>
-        <w:t>range</w:t>
-      </w:r>
-      <w:bookmarkEnd w:id="31"/>
+      <w:bookmarkStart w:id="32" w:name="_Toc71812521"/>
+      <w:bookmarkStart w:id="33" w:name="_Toc166616106"/>
+      <w:r>
+        <w:rPr>
+          <w:color w:val="44546A" w:themeColor="text2"/>
+          <w:lang w:val="en"/>
+        </w:rPr>
+        <w:t>Number in the range</w:t>
+      </w:r>
       <w:bookmarkEnd w:id="32"/>
-      <w:proofErr w:type="gramEnd"/>
+      <w:bookmarkEnd w:id="33"/>
     </w:p>
     <w:p>
       <w:pPr>
@@ -11999,8 +11735,8 @@
           <w:color w:val="44546A" w:themeColor="text2"/>
         </w:rPr>
       </w:pPr>
-      <w:bookmarkStart w:id="33" w:name="_Toc71595126"/>
-      <w:bookmarkStart w:id="34" w:name="_Toc71812522"/>
+      <w:bookmarkStart w:id="34" w:name="_Toc71595126"/>
+      <w:bookmarkStart w:id="35" w:name="_Toc71812522"/>
       <w:r>
         <w:rPr>
           <w:color w:val="44546A" w:themeColor="text2"/>
@@ -12008,8 +11744,8 @@
         </w:rPr>
         <w:t>Sample input:</w:t>
       </w:r>
-      <w:bookmarkEnd w:id="33"/>
       <w:bookmarkEnd w:id="34"/>
+      <w:bookmarkEnd w:id="35"/>
     </w:p>
     <w:tbl>
       <w:tblPr>
@@ -12091,7 +11827,6 @@
                 <w:szCs w:val="24"/>
               </w:rPr>
             </w:pPr>
-            <w:proofErr w:type="gramStart"/>
             <w:r>
               <w:rPr>
                 <w:color w:val="44546A" w:themeColor="text2"/>
@@ -12100,7 +11835,6 @@
               </w:rPr>
               <w:t>f(</w:t>
             </w:r>
-            <w:proofErr w:type="gramEnd"/>
             <w:r>
               <w:rPr>
                 <w:color w:val="44546A" w:themeColor="text2"/>
@@ -12149,7 +11883,6 @@
                 <w:szCs w:val="24"/>
               </w:rPr>
             </w:pPr>
-            <w:proofErr w:type="gramStart"/>
             <w:r>
               <w:rPr>
                 <w:color w:val="44546A" w:themeColor="text2"/>
@@ -12158,7 +11891,6 @@
               </w:rPr>
               <w:t>f(</w:t>
             </w:r>
-            <w:proofErr w:type="gramEnd"/>
             <w:r>
               <w:rPr>
                 <w:color w:val="44546A" w:themeColor="text2"/>
@@ -12207,7 +11939,6 @@
                 <w:szCs w:val="24"/>
               </w:rPr>
             </w:pPr>
-            <w:proofErr w:type="gramStart"/>
             <w:r>
               <w:rPr>
                 <w:color w:val="44546A" w:themeColor="text2"/>
@@ -12216,7 +11947,6 @@
               </w:rPr>
               <w:t>f(</w:t>
             </w:r>
-            <w:proofErr w:type="gramEnd"/>
             <w:r>
               <w:rPr>
                 <w:color w:val="44546A" w:themeColor="text2"/>
@@ -12270,8 +12000,8 @@
           <w:lang w:val="en"/>
         </w:rPr>
       </w:pPr>
-      <w:bookmarkStart w:id="35" w:name="_Toc71812523"/>
-      <w:bookmarkStart w:id="36" w:name="_Toc166616107"/>
+      <w:bookmarkStart w:id="36" w:name="_Toc71812523"/>
+      <w:bookmarkStart w:id="37" w:name="_Toc166616107"/>
       <w:r>
         <w:rPr>
           <w:color w:val="44546A" w:themeColor="text2"/>
@@ -12286,8 +12016,8 @@
         </w:rPr>
         <w:t xml:space="preserve"> Calculator</w:t>
       </w:r>
-      <w:bookmarkEnd w:id="35"/>
       <w:bookmarkEnd w:id="36"/>
+      <w:bookmarkEnd w:id="37"/>
     </w:p>
     <w:p>
       <w:pPr>
@@ -12438,8 +12168,8 @@
           <w:color w:val="44546A" w:themeColor="text2"/>
         </w:rPr>
       </w:pPr>
-      <w:bookmarkStart w:id="37" w:name="_Toc71595128"/>
-      <w:bookmarkStart w:id="38" w:name="_Toc71812524"/>
+      <w:bookmarkStart w:id="38" w:name="_Toc71595128"/>
+      <w:bookmarkStart w:id="39" w:name="_Toc71812524"/>
       <w:r>
         <w:rPr>
           <w:color w:val="44546A" w:themeColor="text2"/>
@@ -12447,8 +12177,8 @@
         </w:rPr>
         <w:t>Sample input:</w:t>
       </w:r>
-      <w:bookmarkEnd w:id="37"/>
       <w:bookmarkEnd w:id="38"/>
+      <w:bookmarkEnd w:id="39"/>
     </w:p>
     <w:tbl>
       <w:tblPr>
@@ -12531,7 +12261,6 @@
                 <w:szCs w:val="24"/>
               </w:rPr>
             </w:pPr>
-            <w:proofErr w:type="gramStart"/>
             <w:r>
               <w:rPr>
                 <w:color w:val="44546A" w:themeColor="text2"/>
@@ -12540,7 +12269,6 @@
               </w:rPr>
               <w:t>f(</w:t>
             </w:r>
-            <w:proofErr w:type="gramEnd"/>
             <w:r>
               <w:rPr>
                 <w:color w:val="44546A" w:themeColor="text2"/>
@@ -12605,7 +12333,6 @@
                 <w:szCs w:val="24"/>
               </w:rPr>
             </w:pPr>
-            <w:proofErr w:type="gramStart"/>
             <w:r>
               <w:rPr>
                 <w:color w:val="44546A" w:themeColor="text2"/>
@@ -12614,7 +12341,6 @@
               </w:rPr>
               <w:t>f(</w:t>
             </w:r>
-            <w:proofErr w:type="gramEnd"/>
             <w:r>
               <w:rPr>
                 <w:color w:val="44546A" w:themeColor="text2"/>
@@ -12663,7 +12389,6 @@
                 <w:szCs w:val="24"/>
               </w:rPr>
             </w:pPr>
-            <w:proofErr w:type="gramStart"/>
             <w:r>
               <w:rPr>
                 <w:color w:val="44546A" w:themeColor="text2"/>
@@ -12672,7 +12397,6 @@
               </w:rPr>
               <w:t>f(</w:t>
             </w:r>
-            <w:proofErr w:type="gramEnd"/>
             <w:r>
               <w:rPr>
                 <w:color w:val="44546A" w:themeColor="text2"/>
@@ -12721,7 +12445,6 @@
                 <w:szCs w:val="24"/>
               </w:rPr>
             </w:pPr>
-            <w:proofErr w:type="gramStart"/>
             <w:r>
               <w:rPr>
                 <w:color w:val="44546A" w:themeColor="text2"/>
@@ -12730,7 +12453,6 @@
               </w:rPr>
               <w:t>f(</w:t>
             </w:r>
-            <w:proofErr w:type="gramEnd"/>
             <w:r>
               <w:rPr>
                 <w:color w:val="44546A" w:themeColor="text2"/>
@@ -12781,7 +12503,6 @@
                 <w:szCs w:val="24"/>
               </w:rPr>
             </w:pPr>
-            <w:proofErr w:type="gramStart"/>
             <w:r>
               <w:rPr>
                 <w:color w:val="44546A" w:themeColor="text2"/>
@@ -12790,7 +12511,6 @@
               </w:rPr>
               <w:t>f(</w:t>
             </w:r>
-            <w:proofErr w:type="gramEnd"/>
             <w:r>
               <w:rPr>
                 <w:color w:val="44546A" w:themeColor="text2"/>
@@ -12835,8 +12555,8 @@
           <w:lang w:val="en"/>
         </w:rPr>
       </w:pPr>
-      <w:bookmarkStart w:id="39" w:name="_Toc71812525"/>
-      <w:bookmarkStart w:id="40" w:name="_Toc166616108"/>
+      <w:bookmarkStart w:id="40" w:name="_Toc71812525"/>
+      <w:bookmarkStart w:id="41" w:name="_Toc166616108"/>
       <w:r>
         <w:rPr>
           <w:color w:val="44546A" w:themeColor="text2"/>
@@ -12844,8 +12564,8 @@
         </w:rPr>
         <w:t>Vegetable Market</w:t>
       </w:r>
-      <w:bookmarkEnd w:id="39"/>
       <w:bookmarkEnd w:id="40"/>
+      <w:bookmarkEnd w:id="41"/>
     </w:p>
     <w:p>
       <w:pPr>
@@ -12853,7 +12573,7 @@
           <w:color w:val="44546A" w:themeColor="text2"/>
         </w:rPr>
       </w:pPr>
-      <w:bookmarkStart w:id="41" w:name="_Toc71595130"/>
+      <w:bookmarkStart w:id="42" w:name="_Toc71595130"/>
       <w:r>
         <w:rPr>
           <w:color w:val="44546A" w:themeColor="text2"/>
@@ -13912,7 +13632,7 @@
           <w:color w:val="44546A" w:themeColor="text2"/>
         </w:rPr>
       </w:pPr>
-      <w:bookmarkStart w:id="42" w:name="_Toc71812526"/>
+      <w:bookmarkStart w:id="43" w:name="_Toc71812526"/>
       <w:r>
         <w:rPr>
           <w:color w:val="44546A" w:themeColor="text2"/>
@@ -13920,8 +13640,8 @@
         </w:rPr>
         <w:t>Sample input:</w:t>
       </w:r>
-      <w:bookmarkEnd w:id="41"/>
       <w:bookmarkEnd w:id="42"/>
+      <w:bookmarkEnd w:id="43"/>
     </w:p>
     <w:tbl>
       <w:tblPr>
@@ -14003,7 +13723,6 @@
                 <w:szCs w:val="24"/>
               </w:rPr>
             </w:pPr>
-            <w:proofErr w:type="gramStart"/>
             <w:r>
               <w:rPr>
                 <w:color w:val="44546A" w:themeColor="text2"/>
@@ -14012,7 +13731,6 @@
               </w:rPr>
               <w:t>f(</w:t>
             </w:r>
-            <w:proofErr w:type="gramEnd"/>
             <w:r>
               <w:rPr>
                 <w:color w:val="44546A" w:themeColor="text2"/>
@@ -14061,7 +13779,6 @@
                 <w:szCs w:val="24"/>
               </w:rPr>
             </w:pPr>
-            <w:proofErr w:type="gramStart"/>
             <w:r>
               <w:rPr>
                 <w:color w:val="44546A" w:themeColor="text2"/>
@@ -14070,7 +13787,6 @@
               </w:rPr>
               <w:t>f(</w:t>
             </w:r>
-            <w:proofErr w:type="gramEnd"/>
             <w:r>
               <w:rPr>
                 <w:color w:val="44546A" w:themeColor="text2"/>
@@ -14119,7 +13835,6 @@
                 <w:szCs w:val="24"/>
               </w:rPr>
             </w:pPr>
-            <w:proofErr w:type="gramStart"/>
             <w:r>
               <w:rPr>
                 <w:color w:val="44546A" w:themeColor="text2"/>
@@ -14128,7 +13843,6 @@
               </w:rPr>
               <w:t>f(</w:t>
             </w:r>
-            <w:proofErr w:type="gramEnd"/>
             <w:r>
               <w:rPr>
                 <w:color w:val="44546A" w:themeColor="text2"/>
@@ -14177,7 +13891,6 @@
                 <w:szCs w:val="24"/>
               </w:rPr>
             </w:pPr>
-            <w:proofErr w:type="gramStart"/>
             <w:r>
               <w:rPr>
                 <w:color w:val="44546A" w:themeColor="text2"/>
@@ -14186,7 +13899,6 @@
               </w:rPr>
               <w:t>f(</w:t>
             </w:r>
-            <w:proofErr w:type="gramEnd"/>
             <w:r>
               <w:rPr>
                 <w:color w:val="44546A" w:themeColor="text2"/>
@@ -14231,7 +13943,7 @@
           <w:lang w:val="en"/>
         </w:rPr>
       </w:pPr>
-      <w:bookmarkStart w:id="43" w:name="_Toc166616109"/>
+      <w:bookmarkStart w:id="44" w:name="_Toc166616109"/>
       <w:r>
         <w:rPr>
           <w:color w:val="44546A" w:themeColor="text2"/>
@@ -14239,7 +13951,7 @@
         </w:rPr>
         <w:t>Holiday</w:t>
       </w:r>
-      <w:bookmarkEnd w:id="43"/>
+      <w:bookmarkEnd w:id="44"/>
     </w:p>
     <w:p>
       <w:pPr>
@@ -14714,7 +14426,7 @@
           <w:color w:val="44546A" w:themeColor="text2"/>
         </w:rPr>
       </w:pPr>
-      <w:bookmarkStart w:id="44" w:name="_Toc71812530"/>
+      <w:bookmarkStart w:id="45" w:name="_Toc71812530"/>
       <w:r>
         <w:rPr>
           <w:color w:val="44546A" w:themeColor="text2"/>
@@ -14722,7 +14434,7 @@
         </w:rPr>
         <w:t>Sample input:</w:t>
       </w:r>
-      <w:bookmarkEnd w:id="44"/>
+      <w:bookmarkEnd w:id="45"/>
     </w:p>
     <w:tbl>
       <w:tblPr>
@@ -14804,7 +14516,6 @@
                 <w:szCs w:val="24"/>
               </w:rPr>
             </w:pPr>
-            <w:proofErr w:type="gramStart"/>
             <w:r>
               <w:rPr>
                 <w:color w:val="44546A" w:themeColor="text2"/>
@@ -14813,7 +14524,6 @@
               </w:rPr>
               <w:t>f(</w:t>
             </w:r>
-            <w:proofErr w:type="gramEnd"/>
             <w:r>
               <w:rPr>
                 <w:color w:val="44546A" w:themeColor="text2"/>
@@ -14880,7 +14590,6 @@
                 <w:szCs w:val="24"/>
               </w:rPr>
             </w:pPr>
-            <w:proofErr w:type="gramStart"/>
             <w:r>
               <w:rPr>
                 <w:color w:val="44546A" w:themeColor="text2"/>
@@ -14889,7 +14598,6 @@
               </w:rPr>
               <w:t>f(</w:t>
             </w:r>
-            <w:proofErr w:type="gramEnd"/>
             <w:r>
               <w:rPr>
                 <w:color w:val="44546A" w:themeColor="text2"/>
@@ -14956,7 +14664,6 @@
                 <w:szCs w:val="24"/>
               </w:rPr>
             </w:pPr>
-            <w:proofErr w:type="gramStart"/>
             <w:r>
               <w:rPr>
                 <w:color w:val="44546A" w:themeColor="text2"/>
@@ -14965,7 +14672,6 @@
               </w:rPr>
               <w:t>f(</w:t>
             </w:r>
-            <w:proofErr w:type="gramEnd"/>
             <w:r>
               <w:rPr>
                 <w:color w:val="44546A" w:themeColor="text2"/>
@@ -15032,7 +14738,6 @@
                 <w:szCs w:val="24"/>
               </w:rPr>
             </w:pPr>
-            <w:proofErr w:type="gramStart"/>
             <w:r>
               <w:rPr>
                 <w:color w:val="44546A" w:themeColor="text2"/>
@@ -15041,7 +14746,6 @@
               </w:rPr>
               <w:t>f(</w:t>
             </w:r>
-            <w:proofErr w:type="gramEnd"/>
             <w:r>
               <w:rPr>
                 <w:color w:val="44546A" w:themeColor="text2"/>
@@ -15115,7 +14819,6 @@
                 <w:szCs w:val="24"/>
               </w:rPr>
             </w:pPr>
-            <w:proofErr w:type="gramStart"/>
             <w:r>
               <w:rPr>
                 <w:color w:val="44546A" w:themeColor="text2"/>
@@ -15124,7 +14827,6 @@
               </w:rPr>
               <w:t>f(</w:t>
             </w:r>
-            <w:proofErr w:type="gramEnd"/>
             <w:r>
               <w:rPr>
                 <w:color w:val="44546A" w:themeColor="text2"/>
@@ -15187,9 +14889,9 @@
           <w:lang w:val="en"/>
         </w:rPr>
       </w:pPr>
-      <w:bookmarkStart w:id="45" w:name="_Toc71812531"/>
-      <w:bookmarkStart w:id="46" w:name="_Toc71595139"/>
+      <w:bookmarkStart w:id="46" w:name="_Toc71812531"/>
       <w:bookmarkStart w:id="47" w:name="_Toc166616110"/>
+      <w:bookmarkStart w:id="48" w:name="_Toc71595139"/>
       <w:r>
         <w:rPr>
           <w:color w:val="44546A" w:themeColor="text2"/>
@@ -15197,7 +14899,7 @@
         </w:rPr>
         <w:t>Makeup Shop</w:t>
       </w:r>
-      <w:bookmarkEnd w:id="45"/>
+      <w:bookmarkEnd w:id="46"/>
       <w:bookmarkEnd w:id="47"/>
     </w:p>
     <w:p>
@@ -15826,7 +15528,7 @@
           <w:color w:val="44546A" w:themeColor="text2"/>
         </w:rPr>
       </w:pPr>
-      <w:bookmarkStart w:id="48" w:name="_Toc71812534"/>
+      <w:bookmarkStart w:id="49" w:name="_Toc71812534"/>
       <w:r>
         <w:rPr>
           <w:color w:val="44546A" w:themeColor="text2"/>
@@ -15834,8 +15536,8 @@
         </w:rPr>
         <w:t>Sample input:</w:t>
       </w:r>
-      <w:bookmarkEnd w:id="46"/>
       <w:bookmarkEnd w:id="48"/>
+      <w:bookmarkEnd w:id="49"/>
     </w:p>
     <w:tbl>
       <w:tblPr>
@@ -15943,7 +15645,6 @@
                 <w:szCs w:val="24"/>
               </w:rPr>
             </w:pPr>
-            <w:proofErr w:type="gramStart"/>
             <w:r>
               <w:rPr>
                 <w:color w:val="44546A" w:themeColor="text2"/>
@@ -15952,7 +15653,6 @@
               </w:rPr>
               <w:t>f(</w:t>
             </w:r>
-            <w:proofErr w:type="gramEnd"/>
             <w:r>
               <w:rPr>
                 <w:color w:val="44546A" w:themeColor="text2"/>
@@ -16089,25 +15789,7 @@
                 <w:szCs w:val="24"/>
                 <w:lang w:val="en"/>
               </w:rPr>
-              <w:t xml:space="preserve">135 &gt; 50 =&gt; 25% </w:t>
-            </w:r>
-            <w:proofErr w:type="gramStart"/>
-            <w:r>
-              <w:rPr>
-                <w:color w:val="44546A" w:themeColor="text2"/>
-                <w:szCs w:val="24"/>
-                <w:lang w:val="en"/>
-              </w:rPr>
-              <w:t>discount</w:t>
-            </w:r>
-            <w:proofErr w:type="gramEnd"/>
-            <w:r>
-              <w:rPr>
-                <w:color w:val="44546A" w:themeColor="text2"/>
-                <w:szCs w:val="24"/>
-                <w:lang w:val="en"/>
-              </w:rPr>
-              <w:t>; 25% of 680 = 170 BGN discount</w:t>
+              <w:t>135 &gt; 50 =&gt; 25% discount; 25% of 680 = 170 BGN discount</w:t>
             </w:r>
           </w:p>
           <w:p>
@@ -16198,7 +15880,6 @@
                 <w:szCs w:val="24"/>
               </w:rPr>
             </w:pPr>
-            <w:proofErr w:type="gramStart"/>
             <w:r>
               <w:rPr>
                 <w:color w:val="44546A" w:themeColor="text2"/>
@@ -16207,7 +15888,6 @@
               </w:rPr>
               <w:t>f(</w:t>
             </w:r>
-            <w:proofErr w:type="gramEnd"/>
             <w:r>
               <w:rPr>
                 <w:color w:val="44546A" w:themeColor="text2"/>
@@ -16245,15 +15925,7 @@
                 <w:szCs w:val="24"/>
                 <w:lang w:val="en"/>
               </w:rPr>
-              <w:t>BGN</w:t>
-            </w:r>
-            <w:r>
-              <w:rPr>
-                <w:color w:val="44546A" w:themeColor="text2"/>
-                <w:szCs w:val="24"/>
-                <w:lang w:val="en"/>
-              </w:rPr>
-              <w:t xml:space="preserve"> </w:t>
+              <w:t xml:space="preserve">BGN </w:t>
             </w:r>
             <w:r>
               <w:rPr>
@@ -16390,8 +16062,8 @@
           <w:lang w:val="en"/>
         </w:rPr>
       </w:pPr>
-      <w:bookmarkStart w:id="49" w:name="_Toc71812535"/>
-      <w:bookmarkStart w:id="50" w:name="_Toc166616111"/>
+      <w:bookmarkStart w:id="50" w:name="_Toc71812535"/>
+      <w:bookmarkStart w:id="51" w:name="_Toc166616111"/>
       <w:r>
         <w:rPr>
           <w:color w:val="44546A" w:themeColor="text2"/>
@@ -16400,8 +16072,8 @@
         <w:lastRenderedPageBreak/>
         <w:t>At sea</w:t>
       </w:r>
-      <w:bookmarkEnd w:id="49"/>
       <w:bookmarkEnd w:id="50"/>
+      <w:bookmarkEnd w:id="51"/>
     </w:p>
     <w:p>
       <w:pPr>
@@ -16409,8 +16081,8 @@
           <w:color w:val="44546A" w:themeColor="text2"/>
         </w:rPr>
       </w:pPr>
-      <w:bookmarkStart w:id="51" w:name="_Toc71580228"/>
-      <w:bookmarkStart w:id="52" w:name="_Toc71595142"/>
+      <w:bookmarkStart w:id="52" w:name="_Toc71580228"/>
+      <w:bookmarkStart w:id="53" w:name="_Toc71595142"/>
       <w:r>
         <w:rPr>
           <w:color w:val="44546A" w:themeColor="text2"/>
@@ -16459,27 +16131,7 @@
           <w:color w:val="44546A" w:themeColor="text2"/>
           <w:lang w:val="en"/>
         </w:rPr>
-        <w:t>"</w:t>
-      </w:r>
-      <w:proofErr w:type="gramStart"/>
-      <w:r>
-        <w:rPr>
-          <w:b/>
-          <w:bCs/>
-          <w:color w:val="44546A" w:themeColor="text2"/>
-          <w:lang w:val="en"/>
-        </w:rPr>
-        <w:t>single</w:t>
-      </w:r>
-      <w:proofErr w:type="gramEnd"/>
-      <w:r>
-        <w:rPr>
-          <w:b/>
-          <w:bCs/>
-          <w:color w:val="44546A" w:themeColor="text2"/>
-          <w:lang w:val="en"/>
-        </w:rPr>
-        <w:t xml:space="preserve"> room"</w:t>
+        <w:t>"single room"</w:t>
       </w:r>
       <w:r>
         <w:rPr>
@@ -17273,8 +16925,8 @@
         </w:rPr>
         <w:t>Input</w:t>
       </w:r>
-      <w:bookmarkEnd w:id="51"/>
       <w:bookmarkEnd w:id="52"/>
+      <w:bookmarkEnd w:id="53"/>
     </w:p>
     <w:p>
       <w:pPr>
@@ -17282,8 +16934,8 @@
           <w:color w:val="44546A" w:themeColor="text2"/>
         </w:rPr>
       </w:pPr>
-      <w:bookmarkStart w:id="53" w:name="_Toc71580229"/>
-      <w:bookmarkStart w:id="54" w:name="_Toc71595143"/>
+      <w:bookmarkStart w:id="54" w:name="_Toc71580229"/>
+      <w:bookmarkStart w:id="55" w:name="_Toc71595143"/>
       <w:r>
         <w:rPr>
           <w:color w:val="44546A" w:themeColor="text2"/>
@@ -17379,8 +17031,8 @@
         </w:rPr>
         <w:t>Output</w:t>
       </w:r>
-      <w:bookmarkEnd w:id="53"/>
       <w:bookmarkEnd w:id="54"/>
+      <w:bookmarkEnd w:id="55"/>
     </w:p>
     <w:p>
       <w:pPr>
@@ -17388,7 +17040,7 @@
           <w:color w:val="44546A" w:themeColor="text2"/>
         </w:rPr>
       </w:pPr>
-      <w:bookmarkStart w:id="55" w:name="_Toc71595144"/>
+      <w:bookmarkStart w:id="56" w:name="_Toc71595144"/>
       <w:r>
         <w:rPr>
           <w:color w:val="44546A" w:themeColor="text2"/>
@@ -17455,7 +17107,7 @@
           <w:color w:val="44546A" w:themeColor="text2"/>
         </w:rPr>
       </w:pPr>
-      <w:bookmarkStart w:id="56" w:name="_Toc71812538"/>
+      <w:bookmarkStart w:id="57" w:name="_Toc71812538"/>
       <w:r>
         <w:rPr>
           <w:color w:val="44546A" w:themeColor="text2"/>
@@ -17463,8 +17115,8 @@
         </w:rPr>
         <w:t>Sample input:</w:t>
       </w:r>
-      <w:bookmarkEnd w:id="55"/>
       <w:bookmarkEnd w:id="56"/>
+      <w:bookmarkEnd w:id="57"/>
     </w:p>
     <w:tbl>
       <w:tblPr>
@@ -17573,7 +17225,6 @@
                 <w:lang w:val="en"/>
               </w:rPr>
             </w:pPr>
-            <w:proofErr w:type="gramStart"/>
             <w:r>
               <w:rPr>
                 <w:color w:val="44546A" w:themeColor="text2"/>
@@ -17583,7 +17234,6 @@
               </w:rPr>
               <w:t>f(</w:t>
             </w:r>
-            <w:proofErr w:type="gramEnd"/>
             <w:r>
               <w:rPr>
                 <w:color w:val="44546A" w:themeColor="text2"/>
@@ -17722,7 +17372,6 @@
                 <w:lang w:val="en"/>
               </w:rPr>
             </w:pPr>
-            <w:proofErr w:type="gramStart"/>
             <w:r>
               <w:rPr>
                 <w:color w:val="44546A" w:themeColor="text2"/>
@@ -17733,7 +17382,6 @@
               <w:lastRenderedPageBreak/>
               <w:t>f(</w:t>
             </w:r>
-            <w:proofErr w:type="gramEnd"/>
             <w:r>
               <w:rPr>
                 <w:color w:val="44546A" w:themeColor="text2"/>
@@ -17803,7 +17451,6 @@
                 <w:lang w:val="en"/>
               </w:rPr>
             </w:pPr>
-            <w:proofErr w:type="gramStart"/>
             <w:r>
               <w:rPr>
                 <w:color w:val="44546A" w:themeColor="text2"/>
@@ -17813,7 +17460,6 @@
               </w:rPr>
               <w:t>f(</w:t>
             </w:r>
-            <w:proofErr w:type="gramEnd"/>
             <w:r>
               <w:rPr>
                 <w:color w:val="44546A" w:themeColor="text2"/>
@@ -17883,7 +17529,6 @@
                 <w:lang w:val="en"/>
               </w:rPr>
             </w:pPr>
-            <w:proofErr w:type="gramStart"/>
             <w:r>
               <w:rPr>
                 <w:color w:val="44546A" w:themeColor="text2"/>
@@ -17893,7 +17538,6 @@
               </w:rPr>
               <w:t>f(</w:t>
             </w:r>
-            <w:proofErr w:type="gramEnd"/>
             <w:r>
               <w:rPr>
                 <w:color w:val="44546A" w:themeColor="text2"/>
@@ -17970,7 +17614,7 @@
         <w:rPr>
           <w:noProof/>
           <w:color w:val="44546A" w:themeColor="text2"/>
-          <w:lang w:val="en"/>
+          <w:lang w:val="en-US"/>
         </w:rPr>
         <mc:AlternateContent>
           <mc:Choice Requires="wps">
@@ -18065,36 +17709,8 @@
                                 <w:szCs w:val="24"/>
                                 <w:lang w:val="en"/>
                               </w:rPr>
-                              <w:t xml:space="preserve">    </w:t>
+                              <w:t xml:space="preserve">    totalPrice = (days - 1) * 50.00;</w:t>
                             </w:r>
-                            <w:proofErr w:type="spellStart"/>
-                            <w:r>
-                              <w:rPr>
-                                <w:color w:val="000000"/>
-                                <w:szCs w:val="24"/>
-                                <w:lang w:val="en"/>
-                              </w:rPr>
-                              <w:t>totalPrice</w:t>
-                            </w:r>
-                            <w:proofErr w:type="spellEnd"/>
-                            <w:r>
-                              <w:rPr>
-                                <w:color w:val="000000"/>
-                                <w:szCs w:val="24"/>
-                                <w:lang w:val="en"/>
-                              </w:rPr>
-                              <w:t xml:space="preserve"> = (days - 1) * </w:t>
-                            </w:r>
-                            <w:proofErr w:type="gramStart"/>
-                            <w:r>
-                              <w:rPr>
-                                <w:color w:val="000000"/>
-                                <w:szCs w:val="24"/>
-                                <w:lang w:val="en"/>
-                              </w:rPr>
-                              <w:t>50.00;</w:t>
-                            </w:r>
-                            <w:proofErr w:type="gramEnd"/>
                           </w:p>
                           <w:p>
                             <w:pPr>
@@ -18164,72 +17780,8 @@
                                 <w:szCs w:val="24"/>
                                 <w:lang w:val="en"/>
                               </w:rPr>
-                              <w:t xml:space="preserve">        </w:t>
+                              <w:t xml:space="preserve">        totalPrice = totalPrice - totalPrice * 30 / 100;</w:t>
                             </w:r>
-                            <w:proofErr w:type="spellStart"/>
-                            <w:r>
-                              <w:rPr>
-                                <w:color w:val="000000"/>
-                                <w:szCs w:val="24"/>
-                                <w:lang w:val="en"/>
-                              </w:rPr>
-                              <w:t>totalPrice</w:t>
-                            </w:r>
-                            <w:proofErr w:type="spellEnd"/>
-                            <w:r>
-                              <w:rPr>
-                                <w:color w:val="000000"/>
-                                <w:szCs w:val="24"/>
-                                <w:lang w:val="en"/>
-                              </w:rPr>
-                              <w:t xml:space="preserve"> = </w:t>
-                            </w:r>
-                            <w:proofErr w:type="spellStart"/>
-                            <w:r>
-                              <w:rPr>
-                                <w:color w:val="000000"/>
-                                <w:szCs w:val="24"/>
-                                <w:lang w:val="en"/>
-                              </w:rPr>
-                              <w:t>totalPrice</w:t>
-                            </w:r>
-                            <w:proofErr w:type="spellEnd"/>
-                            <w:r>
-                              <w:rPr>
-                                <w:color w:val="000000"/>
-                                <w:szCs w:val="24"/>
-                                <w:lang w:val="en"/>
-                              </w:rPr>
-                              <w:t xml:space="preserve"> - </w:t>
-                            </w:r>
-                            <w:proofErr w:type="spellStart"/>
-                            <w:r>
-                              <w:rPr>
-                                <w:color w:val="000000"/>
-                                <w:szCs w:val="24"/>
-                                <w:lang w:val="en"/>
-                              </w:rPr>
-                              <w:t>totalPrice</w:t>
-                            </w:r>
-                            <w:proofErr w:type="spellEnd"/>
-                            <w:r>
-                              <w:rPr>
-                                <w:color w:val="000000"/>
-                                <w:szCs w:val="24"/>
-                                <w:lang w:val="en"/>
-                              </w:rPr>
-                              <w:t xml:space="preserve"> * 30 / </w:t>
-                            </w:r>
-                            <w:proofErr w:type="gramStart"/>
-                            <w:r>
-                              <w:rPr>
-                                <w:color w:val="000000"/>
-                                <w:szCs w:val="24"/>
-                                <w:lang w:val="en"/>
-                              </w:rPr>
-                              <w:t>100;</w:t>
-                            </w:r>
-                            <w:proofErr w:type="gramEnd"/>
                           </w:p>
                           <w:p>
                             <w:pPr>
@@ -18320,72 +17872,8 @@
                                 <w:szCs w:val="24"/>
                                 <w:lang w:val="en"/>
                               </w:rPr>
-                              <w:t xml:space="preserve">        </w:t>
+                              <w:t xml:space="preserve">        totalPrice = totalPrice - totalPrice * 35 / 100;</w:t>
                             </w:r>
-                            <w:proofErr w:type="spellStart"/>
-                            <w:r>
-                              <w:rPr>
-                                <w:color w:val="000000"/>
-                                <w:szCs w:val="24"/>
-                                <w:lang w:val="en"/>
-                              </w:rPr>
-                              <w:t>totalPrice</w:t>
-                            </w:r>
-                            <w:proofErr w:type="spellEnd"/>
-                            <w:r>
-                              <w:rPr>
-                                <w:color w:val="000000"/>
-                                <w:szCs w:val="24"/>
-                                <w:lang w:val="en"/>
-                              </w:rPr>
-                              <w:t xml:space="preserve"> = </w:t>
-                            </w:r>
-                            <w:proofErr w:type="spellStart"/>
-                            <w:r>
-                              <w:rPr>
-                                <w:color w:val="000000"/>
-                                <w:szCs w:val="24"/>
-                                <w:lang w:val="en"/>
-                              </w:rPr>
-                              <w:t>totalPrice</w:t>
-                            </w:r>
-                            <w:proofErr w:type="spellEnd"/>
-                            <w:r>
-                              <w:rPr>
-                                <w:color w:val="000000"/>
-                                <w:szCs w:val="24"/>
-                                <w:lang w:val="en"/>
-                              </w:rPr>
-                              <w:t xml:space="preserve"> - </w:t>
-                            </w:r>
-                            <w:proofErr w:type="spellStart"/>
-                            <w:r>
-                              <w:rPr>
-                                <w:color w:val="000000"/>
-                                <w:szCs w:val="24"/>
-                                <w:lang w:val="en"/>
-                              </w:rPr>
-                              <w:t>totalPrice</w:t>
-                            </w:r>
-                            <w:proofErr w:type="spellEnd"/>
-                            <w:r>
-                              <w:rPr>
-                                <w:color w:val="000000"/>
-                                <w:szCs w:val="24"/>
-                                <w:lang w:val="en"/>
-                              </w:rPr>
-                              <w:t xml:space="preserve"> * 35 / </w:t>
-                            </w:r>
-                            <w:proofErr w:type="gramStart"/>
-                            <w:r>
-                              <w:rPr>
-                                <w:color w:val="000000"/>
-                                <w:szCs w:val="24"/>
-                                <w:lang w:val="en"/>
-                              </w:rPr>
-                              <w:t>100;</w:t>
-                            </w:r>
-                            <w:proofErr w:type="gramEnd"/>
                           </w:p>
                           <w:p>
                             <w:pPr>
@@ -18468,72 +17956,8 @@
                                 <w:szCs w:val="24"/>
                                 <w:lang w:val="en"/>
                               </w:rPr>
-                              <w:t xml:space="preserve">        </w:t>
+                              <w:t xml:space="preserve">        totalPrice = totalPrice - totalPrice * 50 / 100;</w:t>
                             </w:r>
-                            <w:proofErr w:type="spellStart"/>
-                            <w:r>
-                              <w:rPr>
-                                <w:color w:val="000000"/>
-                                <w:szCs w:val="24"/>
-                                <w:lang w:val="en"/>
-                              </w:rPr>
-                              <w:t>totalPrice</w:t>
-                            </w:r>
-                            <w:proofErr w:type="spellEnd"/>
-                            <w:r>
-                              <w:rPr>
-                                <w:color w:val="000000"/>
-                                <w:szCs w:val="24"/>
-                                <w:lang w:val="en"/>
-                              </w:rPr>
-                              <w:t xml:space="preserve"> = </w:t>
-                            </w:r>
-                            <w:proofErr w:type="spellStart"/>
-                            <w:r>
-                              <w:rPr>
-                                <w:color w:val="000000"/>
-                                <w:szCs w:val="24"/>
-                                <w:lang w:val="en"/>
-                              </w:rPr>
-                              <w:t>totalPrice</w:t>
-                            </w:r>
-                            <w:proofErr w:type="spellEnd"/>
-                            <w:r>
-                              <w:rPr>
-                                <w:color w:val="000000"/>
-                                <w:szCs w:val="24"/>
-                                <w:lang w:val="en"/>
-                              </w:rPr>
-                              <w:t xml:space="preserve"> - </w:t>
-                            </w:r>
-                            <w:proofErr w:type="spellStart"/>
-                            <w:r>
-                              <w:rPr>
-                                <w:color w:val="000000"/>
-                                <w:szCs w:val="24"/>
-                                <w:lang w:val="en"/>
-                              </w:rPr>
-                              <w:t>totalPrice</w:t>
-                            </w:r>
-                            <w:proofErr w:type="spellEnd"/>
-                            <w:r>
-                              <w:rPr>
-                                <w:color w:val="000000"/>
-                                <w:szCs w:val="24"/>
-                                <w:lang w:val="en"/>
-                              </w:rPr>
-                              <w:t xml:space="preserve"> * 50 / </w:t>
-                            </w:r>
-                            <w:proofErr w:type="gramStart"/>
-                            <w:r>
-                              <w:rPr>
-                                <w:color w:val="000000"/>
-                                <w:szCs w:val="24"/>
-                                <w:lang w:val="en"/>
-                              </w:rPr>
-                              <w:t>100;</w:t>
-                            </w:r>
-                            <w:proofErr w:type="gramEnd"/>
                           </w:p>
                           <w:p>
                             <w:pPr>
@@ -18582,16 +18006,7 @@
                                 <w:szCs w:val="24"/>
                                 <w:lang w:val="en"/>
                               </w:rPr>
-                              <w:t xml:space="preserve">    </w:t>
-                            </w:r>
-                            <w:proofErr w:type="gramStart"/>
-                            <w:r>
-                              <w:rPr>
-                                <w:color w:val="0000FF"/>
-                                <w:szCs w:val="24"/>
-                                <w:lang w:val="en"/>
-                              </w:rPr>
-                              <w:t>break</w:t>
+                              <w:t xml:space="preserve">    break</w:t>
                             </w:r>
                             <w:r>
                               <w:rPr>
@@ -18601,7 +18016,6 @@
                               </w:rPr>
                               <w:t>;</w:t>
                             </w:r>
-                            <w:proofErr w:type="gramEnd"/>
                           </w:p>
                         </w:txbxContent>
                       </wps:txbx>
@@ -18614,7 +18028,7 @@
               </wp:inline>
             </w:drawing>
           </mc:Choice>
-          <mc:Fallback>
+          <mc:Fallback xmlns:w16se="http://schemas.microsoft.com/office/word/2015/wordml/symex" xmlns:w16sdtdh="http://schemas.microsoft.com/office/word/2020/wordml/sdtdatahash" xmlns:w16du="http://schemas.microsoft.com/office/word/2023/wordml/word16du" xmlns:w16="http://schemas.microsoft.com/office/word/2018/wordml" xmlns:w16cid="http://schemas.microsoft.com/office/word/2016/wordml/cid" xmlns:w16cex="http://schemas.microsoft.com/office/word/2018/wordml/cex" xmlns:oel="http://schemas.microsoft.com/office/2019/extlst" xmlns:am3d="http://schemas.microsoft.com/office/drawing/2017/model3d" xmlns:aink="http://schemas.microsoft.com/office/drawing/2016/ink" xmlns:cx8="http://schemas.microsoft.com/office/drawing/2016/5/14/chartex" xmlns:cx7="http://schemas.microsoft.com/office/drawing/2016/5/13/chartex" xmlns:cx6="http://schemas.microsoft.com/office/drawing/2016/5/12/chartex" xmlns:cx5="http://schemas.microsoft.com/office/drawing/2016/5/11/chartex" xmlns:cx4="http://schemas.microsoft.com/office/drawing/2016/5/10/chartex" xmlns:cx3="http://schemas.microsoft.com/office/drawing/2016/5/9/chartex" xmlns:cx2="http://schemas.microsoft.com/office/drawing/2015/10/21/chartex" xmlns:cx1="http://schemas.microsoft.com/office/drawing/2015/9/8/chartex" xmlns:cx="http://schemas.microsoft.com/office/drawing/2014/chartex">
             <w:pict>
               <v:shape w14:anchorId="5DAAE8A9" id="_x0000_s1029" type="#_x0000_t202" style="width:434.75pt;height:110.6pt;visibility:visible;mso-wrap-style:square;mso-left-percent:-10001;mso-top-percent:-10001;mso-position-horizontal:absolute;mso-position-horizontal-relative:char;mso-position-vertical:absolute;mso-position-vertical-relative:line;mso-left-percent:-10001;mso-top-percent:-10001;v-text-anchor:top" o:gfxdata="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" strokecolor="#44546a [3215]" strokeweight="1.5pt">
                 <v:textbox style="mso-fit-shape-to-text:t">
@@ -19009,7 +18423,7 @@
           <w:lang w:val="en"/>
         </w:rPr>
       </w:pPr>
-      <w:bookmarkStart w:id="57" w:name="_Toc166616112"/>
+      <w:bookmarkStart w:id="58" w:name="_Toc166616112"/>
       <w:r>
         <w:rPr>
           <w:color w:val="44546A" w:themeColor="text2"/>
@@ -19017,7 +18431,7 @@
         </w:rPr>
         <w:t>Grade Calculator</w:t>
       </w:r>
-      <w:bookmarkEnd w:id="57"/>
+      <w:bookmarkEnd w:id="58"/>
     </w:p>
     <w:p>
       <w:pPr>
@@ -19471,7 +18885,7 @@
           <w:lang w:val="en"/>
         </w:rPr>
       </w:pPr>
-      <w:bookmarkStart w:id="58" w:name="_Toc166616113"/>
+      <w:bookmarkStart w:id="59" w:name="_Toc166616113"/>
       <w:r>
         <w:rPr>
           <w:color w:val="44546A" w:themeColor="text2"/>
@@ -19479,7 +18893,7 @@
         </w:rPr>
         <w:t>Leap Year Checker</w:t>
       </w:r>
-      <w:bookmarkEnd w:id="58"/>
+      <w:bookmarkEnd w:id="59"/>
     </w:p>
     <w:p>
       <w:pPr>
@@ -19619,7 +19033,6 @@
                 <w:lang w:val="en-US"/>
               </w:rPr>
             </w:pPr>
-            <w:proofErr w:type="gramStart"/>
             <w:r>
               <w:rPr>
                 <w:rFonts w:cstheme="minorHAnsi"/>
@@ -19637,26 +19050,14 @@
               </w:rPr>
               <w:t>‘</w:t>
             </w:r>
-            <w:proofErr w:type="spellStart"/>
-            <w:proofErr w:type="gramEnd"/>
-            <w:r>
-              <w:rPr>
-                <w:rFonts w:cstheme="minorHAnsi"/>
-                <w:color w:val="44546A" w:themeColor="text2"/>
-                <w:szCs w:val="24"/>
-                <w:lang w:val="en-US"/>
-              </w:rPr>
-              <w:t>s</w:t>
-            </w:r>
-            <w:proofErr w:type="spellEnd"/>
-            <w:r>
-              <w:rPr>
-                <w:rFonts w:cstheme="minorHAnsi"/>
-                <w:color w:val="44546A" w:themeColor="text2"/>
-                <w:szCs w:val="24"/>
-                <w:lang w:val="en-US"/>
-              </w:rPr>
-              <w:t xml:space="preserve"> a leap year!</w:t>
+            <w:r>
+              <w:rPr>
+                <w:rFonts w:cstheme="minorHAnsi"/>
+                <w:color w:val="44546A" w:themeColor="text2"/>
+                <w:szCs w:val="24"/>
+                <w:lang w:val="en-US"/>
+              </w:rPr>
+              <w:t>s a leap year!</w:t>
             </w:r>
           </w:p>
         </w:tc>
@@ -19698,7 +19099,6 @@
                 <w:szCs w:val="24"/>
               </w:rPr>
             </w:pPr>
-            <w:proofErr w:type="gramStart"/>
             <w:r>
               <w:rPr>
                 <w:color w:val="44546A" w:themeColor="text2"/>
@@ -19714,7 +19114,6 @@
               </w:rPr>
               <w:t>‘</w:t>
             </w:r>
-            <w:proofErr w:type="gramEnd"/>
             <w:r>
               <w:rPr>
                 <w:color w:val="44546A" w:themeColor="text2"/>
@@ -19762,7 +19161,6 @@
                 <w:szCs w:val="24"/>
               </w:rPr>
             </w:pPr>
-            <w:proofErr w:type="gramStart"/>
             <w:r>
               <w:rPr>
                 <w:rFonts w:cstheme="minorHAnsi"/>
@@ -19780,26 +19178,14 @@
               </w:rPr>
               <w:t>‘</w:t>
             </w:r>
-            <w:proofErr w:type="spellStart"/>
-            <w:proofErr w:type="gramEnd"/>
-            <w:r>
-              <w:rPr>
-                <w:rFonts w:cstheme="minorHAnsi"/>
-                <w:color w:val="44546A" w:themeColor="text2"/>
-                <w:szCs w:val="24"/>
-                <w:lang w:val="en-US"/>
-              </w:rPr>
-              <w:t>s</w:t>
-            </w:r>
-            <w:proofErr w:type="spellEnd"/>
-            <w:r>
-              <w:rPr>
-                <w:rFonts w:cstheme="minorHAnsi"/>
-                <w:color w:val="44546A" w:themeColor="text2"/>
-                <w:szCs w:val="24"/>
-                <w:lang w:val="en-US"/>
-              </w:rPr>
-              <w:t xml:space="preserve"> a leap year!</w:t>
+            <w:r>
+              <w:rPr>
+                <w:rFonts w:cstheme="minorHAnsi"/>
+                <w:color w:val="44546A" w:themeColor="text2"/>
+                <w:szCs w:val="24"/>
+                <w:lang w:val="en-US"/>
+              </w:rPr>
+              <w:t>s a leap year!</w:t>
             </w:r>
           </w:p>
         </w:tc>
@@ -19841,7 +19227,6 @@
                 <w:szCs w:val="24"/>
               </w:rPr>
             </w:pPr>
-            <w:proofErr w:type="gramStart"/>
             <w:r>
               <w:rPr>
                 <w:rFonts w:cstheme="minorHAnsi"/>
@@ -19859,7 +19244,6 @@
               </w:rPr>
               <w:t>‘</w:t>
             </w:r>
-            <w:proofErr w:type="gramEnd"/>
             <w:r>
               <w:rPr>
                 <w:rFonts w:cstheme="minorHAnsi"/>
@@ -19917,7 +19301,6 @@
                 <w:szCs w:val="24"/>
               </w:rPr>
             </w:pPr>
-            <w:proofErr w:type="gramStart"/>
             <w:r>
               <w:rPr>
                 <w:rFonts w:cstheme="minorHAnsi"/>
@@ -19935,26 +19318,14 @@
               </w:rPr>
               <w:t>‘</w:t>
             </w:r>
-            <w:proofErr w:type="spellStart"/>
-            <w:proofErr w:type="gramEnd"/>
-            <w:r>
-              <w:rPr>
-                <w:rFonts w:cstheme="minorHAnsi"/>
-                <w:color w:val="44546A" w:themeColor="text2"/>
-                <w:szCs w:val="24"/>
-                <w:lang w:val="en-US"/>
-              </w:rPr>
-              <w:t>s</w:t>
-            </w:r>
-            <w:proofErr w:type="spellEnd"/>
-            <w:r>
-              <w:rPr>
-                <w:rFonts w:cstheme="minorHAnsi"/>
-                <w:color w:val="44546A" w:themeColor="text2"/>
-                <w:szCs w:val="24"/>
-                <w:lang w:val="en-US"/>
-              </w:rPr>
-              <w:t xml:space="preserve"> a leap year!</w:t>
+            <w:r>
+              <w:rPr>
+                <w:rFonts w:cstheme="minorHAnsi"/>
+                <w:color w:val="44546A" w:themeColor="text2"/>
+                <w:szCs w:val="24"/>
+                <w:lang w:val="en-US"/>
+              </w:rPr>
+              <w:t>s a leap year!</w:t>
             </w:r>
           </w:p>
         </w:tc>
@@ -19978,7 +19349,7 @@
           <w:lang w:val="en"/>
         </w:rPr>
       </w:pPr>
-      <w:bookmarkStart w:id="59" w:name="_Toc166616114"/>
+      <w:bookmarkStart w:id="60" w:name="_Toc166616114"/>
       <w:r>
         <w:rPr>
           <w:color w:val="44546A" w:themeColor="text2"/>
@@ -19986,7 +19357,7 @@
         </w:rPr>
         <w:t>Movie Ticket Price</w:t>
       </w:r>
-      <w:bookmarkEnd w:id="59"/>
+      <w:bookmarkEnd w:id="60"/>
     </w:p>
     <w:p>
       <w:pPr>
@@ -20369,7 +19740,7 @@
           <w:lang w:val="en"/>
         </w:rPr>
       </w:pPr>
-      <w:bookmarkStart w:id="60" w:name="_Toc166616115"/>
+      <w:bookmarkStart w:id="61" w:name="_Toc166616115"/>
       <w:r>
         <w:rPr>
           <w:color w:val="44546A" w:themeColor="text2"/>
@@ -20377,7 +19748,7 @@
         </w:rPr>
         <w:t>Days in a Month</w:t>
       </w:r>
-      <w:bookmarkEnd w:id="60"/>
+      <w:bookmarkEnd w:id="61"/>
     </w:p>
     <w:p>
       <w:pPr>
@@ -20686,7 +20057,7 @@
           <w:lang w:val="en"/>
         </w:rPr>
       </w:pPr>
-      <w:bookmarkStart w:id="61" w:name="_Toc166616116"/>
+      <w:bookmarkStart w:id="62" w:name="_Toc166616116"/>
       <w:r>
         <w:rPr>
           <w:color w:val="44546A" w:themeColor="text2"/>
@@ -20695,7 +20066,7 @@
         <w:lastRenderedPageBreak/>
         <w:t>University Admissions</w:t>
       </w:r>
-      <w:bookmarkEnd w:id="61"/>
+      <w:bookmarkEnd w:id="62"/>
     </w:p>
     <w:p>
       <w:pPr>
@@ -21123,7 +20494,7 @@
           <w:lang w:val="en"/>
         </w:rPr>
       </w:pPr>
-      <w:bookmarkStart w:id="62" w:name="_Toc166616117"/>
+      <w:bookmarkStart w:id="63" w:name="_Toc166616117"/>
       <w:r>
         <w:rPr>
           <w:color w:val="44546A" w:themeColor="text2"/>
@@ -21131,7 +20502,7 @@
         </w:rPr>
         <w:t>Discount Calculator</w:t>
       </w:r>
-      <w:bookmarkEnd w:id="62"/>
+      <w:bookmarkEnd w:id="63"/>
     </w:p>
     <w:p>
       <w:pPr>
@@ -21359,16 +20730,7 @@
                 <w:szCs w:val="24"/>
                 <w:lang w:val="en-US"/>
               </w:rPr>
-              <w:t xml:space="preserve">, </w:t>
-            </w:r>
-            <w:r>
-              <w:rPr>
-                <w:rFonts w:cstheme="minorHAnsi"/>
-                <w:color w:val="44546A" w:themeColor="text2"/>
-                <w:szCs w:val="24"/>
-                <w:lang w:val="en-US"/>
-              </w:rPr>
-              <w:t>"</w:t>
+              <w:t>, "</w:t>
             </w:r>
             <w:r>
               <w:rPr>
@@ -21447,16 +20809,7 @@
                 <w:szCs w:val="24"/>
                 <w:lang w:val="en-US"/>
               </w:rPr>
-              <w:t xml:space="preserve">, </w:t>
-            </w:r>
-            <w:r>
-              <w:rPr>
-                <w:rFonts w:cstheme="minorHAnsi"/>
-                <w:color w:val="44546A" w:themeColor="text2"/>
-                <w:szCs w:val="24"/>
-                <w:lang w:val="en-US"/>
-              </w:rPr>
-              <w:t>"</w:t>
+              <w:t>, "</w:t>
             </w:r>
             <w:r>
               <w:rPr>
@@ -21614,7 +20967,7 @@
           <w:lang w:val="en"/>
         </w:rPr>
       </w:pPr>
-      <w:bookmarkStart w:id="63" w:name="_Toc166616118"/>
+      <w:bookmarkStart w:id="64" w:name="_Toc166616118"/>
       <w:r>
         <w:rPr>
           <w:color w:val="44546A" w:themeColor="text2"/>
@@ -21622,7 +20975,7 @@
         </w:rPr>
         <w:t>Movie Classification</w:t>
       </w:r>
-      <w:bookmarkEnd w:id="63"/>
+      <w:bookmarkEnd w:id="64"/>
     </w:p>
     <w:p>
       <w:pPr>
@@ -21964,7 +21317,7 @@
           <w:lang w:val="en"/>
         </w:rPr>
       </w:pPr>
-      <w:bookmarkStart w:id="64" w:name="_Toc166616119"/>
+      <w:bookmarkStart w:id="65" w:name="_Toc166616119"/>
       <w:r>
         <w:rPr>
           <w:color w:val="44546A" w:themeColor="text2"/>
@@ -21973,7 +21326,7 @@
         <w:lastRenderedPageBreak/>
         <w:t>Airline Luggage Charges</w:t>
       </w:r>
-      <w:bookmarkEnd w:id="64"/>
+      <w:bookmarkEnd w:id="65"/>
     </w:p>
     <w:p>
       <w:pPr>
@@ -22428,7 +21781,7 @@
           <w:lang w:val="en"/>
         </w:rPr>
       </w:pPr>
-      <w:bookmarkStart w:id="65" w:name="_Toc166616120"/>
+      <w:bookmarkStart w:id="66" w:name="_Toc166616120"/>
       <w:r>
         <w:rPr>
           <w:color w:val="44546A" w:themeColor="text2"/>
@@ -22436,7 +21789,7 @@
         </w:rPr>
         <w:t>Adventure Game: Path Decision</w:t>
       </w:r>
-      <w:bookmarkEnd w:id="65"/>
+      <w:bookmarkEnd w:id="66"/>
     </w:p>
     <w:p>
       <w:pPr>
@@ -22737,25 +22090,7 @@
                 <w:szCs w:val="24"/>
                 <w:lang w:val="en-US"/>
               </w:rPr>
-              <w:t>"</w:t>
-            </w:r>
-            <w:r>
-              <w:rPr>
-                <w:rFonts w:cstheme="minorHAnsi"/>
-                <w:color w:val="44546A" w:themeColor="text2"/>
-                <w:szCs w:val="24"/>
-                <w:lang w:val="en-US"/>
-              </w:rPr>
-              <w:t xml:space="preserve">, </w:t>
-            </w:r>
-            <w:r>
-              <w:rPr>
-                <w:rFonts w:cstheme="minorHAnsi"/>
-                <w:color w:val="44546A" w:themeColor="text2"/>
-                <w:szCs w:val="24"/>
-                <w:lang w:val="en-US"/>
-              </w:rPr>
-              <w:t>"</w:t>
+              <w:t>", "</w:t>
             </w:r>
             <w:r>
               <w:rPr>
@@ -22845,25 +22180,7 @@
                 <w:szCs w:val="24"/>
                 <w:lang w:val="en-US"/>
               </w:rPr>
-              <w:t>"</w:t>
-            </w:r>
-            <w:r>
-              <w:rPr>
-                <w:rFonts w:cstheme="minorHAnsi"/>
-                <w:color w:val="44546A" w:themeColor="text2"/>
-                <w:szCs w:val="24"/>
-                <w:lang w:val="en-US"/>
-              </w:rPr>
-              <w:t xml:space="preserve">, </w:t>
-            </w:r>
-            <w:r>
-              <w:rPr>
-                <w:rFonts w:cstheme="minorHAnsi"/>
-                <w:color w:val="44546A" w:themeColor="text2"/>
-                <w:szCs w:val="24"/>
-                <w:lang w:val="en-US"/>
-              </w:rPr>
-              <w:t>"</w:t>
+              <w:t>", "</w:t>
             </w:r>
             <w:r>
               <w:rPr>
@@ -22949,25 +22266,7 @@
                 <w:szCs w:val="24"/>
                 <w:lang w:val="en-US"/>
               </w:rPr>
-              <w:t>"</w:t>
-            </w:r>
-            <w:r>
-              <w:rPr>
-                <w:rFonts w:cstheme="minorHAnsi"/>
-                <w:color w:val="44546A" w:themeColor="text2"/>
-                <w:szCs w:val="24"/>
-                <w:lang w:val="en-US"/>
-              </w:rPr>
-              <w:t xml:space="preserve">, </w:t>
-            </w:r>
-            <w:r>
-              <w:rPr>
-                <w:rFonts w:cstheme="minorHAnsi"/>
-                <w:color w:val="44546A" w:themeColor="text2"/>
-                <w:szCs w:val="24"/>
-                <w:lang w:val="en-US"/>
-              </w:rPr>
-              <w:t>"</w:t>
+              <w:t>", "</w:t>
             </w:r>
             <w:r>
               <w:rPr>
@@ -23036,61 +22335,7 @@
                 <w:szCs w:val="24"/>
                 <w:lang w:val="en-US"/>
               </w:rPr>
-              <w:t>"</w:t>
-            </w:r>
-            <w:r>
-              <w:rPr>
-                <w:rFonts w:cstheme="minorHAnsi"/>
-                <w:color w:val="44546A" w:themeColor="text2"/>
-                <w:szCs w:val="24"/>
-                <w:lang w:val="en-US"/>
-              </w:rPr>
-              <w:t>sword</w:t>
-            </w:r>
-            <w:r>
-              <w:rPr>
-                <w:rFonts w:cstheme="minorHAnsi"/>
-                <w:color w:val="44546A" w:themeColor="text2"/>
-                <w:szCs w:val="24"/>
-                <w:lang w:val="en-US"/>
-              </w:rPr>
-              <w:t>"</w:t>
-            </w:r>
-            <w:r>
-              <w:rPr>
-                <w:rFonts w:cstheme="minorHAnsi"/>
-                <w:color w:val="44546A" w:themeColor="text2"/>
-                <w:szCs w:val="24"/>
-                <w:lang w:val="en-US"/>
-              </w:rPr>
-              <w:t xml:space="preserve">, </w:t>
-            </w:r>
-            <w:r>
-              <w:rPr>
-                <w:rFonts w:cstheme="minorHAnsi"/>
-                <w:color w:val="44546A" w:themeColor="text2"/>
-                <w:szCs w:val="24"/>
-                <w:lang w:val="en-US"/>
-              </w:rPr>
-              <w:t>"</w:t>
-            </w:r>
-            <w:r>
-              <w:rPr>
-                <w:rFonts w:cstheme="minorHAnsi"/>
-                <w:color w:val="44546A" w:themeColor="text2"/>
-                <w:szCs w:val="24"/>
-                <w:lang w:val="en-US"/>
-              </w:rPr>
-              <w:t>pouch</w:t>
-            </w:r>
-            <w:r>
-              <w:rPr>
-                <w:rFonts w:cstheme="minorHAnsi"/>
-                <w:color w:val="44546A" w:themeColor="text2"/>
-                <w:szCs w:val="24"/>
-                <w:lang w:val="en-US"/>
-              </w:rPr>
-              <w:t>"</w:t>
+              <w:t>"sword", "pouch"</w:t>
             </w:r>
           </w:p>
         </w:tc>
@@ -23142,61 +22387,7 @@
                 <w:szCs w:val="24"/>
                 <w:lang w:val="en-US"/>
               </w:rPr>
-              <w:t>"</w:t>
-            </w:r>
-            <w:r>
-              <w:rPr>
-                <w:rFonts w:cstheme="minorHAnsi"/>
-                <w:color w:val="44546A" w:themeColor="text2"/>
-                <w:szCs w:val="24"/>
-                <w:lang w:val="en-US"/>
-              </w:rPr>
-              <w:t>map</w:t>
-            </w:r>
-            <w:r>
-              <w:rPr>
-                <w:rFonts w:cstheme="minorHAnsi"/>
-                <w:color w:val="44546A" w:themeColor="text2"/>
-                <w:szCs w:val="24"/>
-                <w:lang w:val="en-US"/>
-              </w:rPr>
-              <w:t>"</w:t>
-            </w:r>
-            <w:r>
-              <w:rPr>
-                <w:rFonts w:cstheme="minorHAnsi"/>
-                <w:color w:val="44546A" w:themeColor="text2"/>
-                <w:szCs w:val="24"/>
-                <w:lang w:val="en-US"/>
-              </w:rPr>
-              <w:t xml:space="preserve">, </w:t>
-            </w:r>
-            <w:r>
-              <w:rPr>
-                <w:rFonts w:cstheme="minorHAnsi"/>
-                <w:color w:val="44546A" w:themeColor="text2"/>
-                <w:szCs w:val="24"/>
-                <w:lang w:val="en-US"/>
-              </w:rPr>
-              <w:t>"</w:t>
-            </w:r>
-            <w:r>
-              <w:rPr>
-                <w:rFonts w:cstheme="minorHAnsi"/>
-                <w:color w:val="44546A" w:themeColor="text2"/>
-                <w:szCs w:val="24"/>
-                <w:lang w:val="en-US"/>
-              </w:rPr>
-              <w:t>compass</w:t>
-            </w:r>
-            <w:r>
-              <w:rPr>
-                <w:rFonts w:cstheme="minorHAnsi"/>
-                <w:color w:val="44546A" w:themeColor="text2"/>
-                <w:szCs w:val="24"/>
-                <w:lang w:val="en-US"/>
-              </w:rPr>
-              <w:t>"</w:t>
+              <w:t>"map", "compass"</w:t>
             </w:r>
           </w:p>
         </w:tc>
@@ -23245,7 +22436,7 @@
           <w:lang w:val="en"/>
         </w:rPr>
       </w:pPr>
-      <w:bookmarkStart w:id="66" w:name="_Toc166616121"/>
+      <w:bookmarkStart w:id="67" w:name="_Toc166616121"/>
       <w:r>
         <w:rPr>
           <w:color w:val="44546A" w:themeColor="text2"/>
@@ -23253,7 +22444,7 @@
         </w:rPr>
         <w:t>Potion Brewing Decision</w:t>
       </w:r>
-      <w:bookmarkEnd w:id="66"/>
+      <w:bookmarkEnd w:id="67"/>
     </w:p>
     <w:p>
       <w:pPr>
@@ -23577,25 +22768,7 @@
                 <w:szCs w:val="24"/>
                 <w:lang w:val="en-US"/>
               </w:rPr>
-              <w:t>"</w:t>
-            </w:r>
-            <w:r>
-              <w:rPr>
-                <w:rFonts w:cstheme="minorHAnsi"/>
-                <w:color w:val="44546A" w:themeColor="text2"/>
-                <w:szCs w:val="24"/>
-                <w:lang w:val="en-US"/>
-              </w:rPr>
-              <w:t xml:space="preserve">, </w:t>
-            </w:r>
-            <w:r>
-              <w:rPr>
-                <w:rFonts w:cstheme="minorHAnsi"/>
-                <w:color w:val="44546A" w:themeColor="text2"/>
-                <w:szCs w:val="24"/>
-                <w:lang w:val="en-US"/>
-              </w:rPr>
-              <w:t>"</w:t>
+              <w:t>", "</w:t>
             </w:r>
             <w:r>
               <w:rPr>
@@ -23687,25 +22860,7 @@
                 <w:szCs w:val="24"/>
                 <w:lang w:val="en-US"/>
               </w:rPr>
-              <w:t>"</w:t>
-            </w:r>
-            <w:r>
-              <w:rPr>
-                <w:rFonts w:cstheme="minorHAnsi"/>
-                <w:color w:val="44546A" w:themeColor="text2"/>
-                <w:szCs w:val="24"/>
-                <w:lang w:val="en-US"/>
-              </w:rPr>
-              <w:t xml:space="preserve">, </w:t>
-            </w:r>
-            <w:r>
-              <w:rPr>
-                <w:rFonts w:cstheme="minorHAnsi"/>
-                <w:color w:val="44546A" w:themeColor="text2"/>
-                <w:szCs w:val="24"/>
-                <w:lang w:val="en-US"/>
-              </w:rPr>
-              <w:t>"</w:t>
+              <w:t>", "</w:t>
             </w:r>
             <w:r>
               <w:rPr>
@@ -23795,25 +22950,7 @@
                 <w:szCs w:val="24"/>
                 <w:lang w:val="en-US"/>
               </w:rPr>
-              <w:t>"</w:t>
-            </w:r>
-            <w:r>
-              <w:rPr>
-                <w:rFonts w:cstheme="minorHAnsi"/>
-                <w:color w:val="44546A" w:themeColor="text2"/>
-                <w:szCs w:val="24"/>
-                <w:lang w:val="en-US"/>
-              </w:rPr>
-              <w:t xml:space="preserve">, </w:t>
-            </w:r>
-            <w:r>
-              <w:rPr>
-                <w:rFonts w:cstheme="minorHAnsi"/>
-                <w:color w:val="44546A" w:themeColor="text2"/>
-                <w:szCs w:val="24"/>
-                <w:lang w:val="en-US"/>
-              </w:rPr>
-              <w:t>"</w:t>
+              <w:t>", "</w:t>
             </w:r>
             <w:r>
               <w:rPr>
@@ -23900,25 +23037,7 @@
                 <w:szCs w:val="24"/>
                 <w:lang w:val="en-US"/>
               </w:rPr>
-              <w:t>"</w:t>
-            </w:r>
-            <w:r>
-              <w:rPr>
-                <w:rFonts w:cstheme="minorHAnsi"/>
-                <w:color w:val="44546A" w:themeColor="text2"/>
-                <w:szCs w:val="24"/>
-                <w:lang w:val="en-US"/>
-              </w:rPr>
-              <w:t xml:space="preserve">, </w:t>
-            </w:r>
-            <w:r>
-              <w:rPr>
-                <w:rFonts w:cstheme="minorHAnsi"/>
-                <w:color w:val="44546A" w:themeColor="text2"/>
-                <w:szCs w:val="24"/>
-                <w:lang w:val="en-US"/>
-              </w:rPr>
-              <w:t>"</w:t>
+              <w:t>", "</w:t>
             </w:r>
             <w:r>
               <w:rPr>
@@ -24006,25 +23125,7 @@
                 <w:szCs w:val="24"/>
                 <w:lang w:val="en-US"/>
               </w:rPr>
-              <w:t>"</w:t>
-            </w:r>
-            <w:r>
-              <w:rPr>
-                <w:rFonts w:cstheme="minorHAnsi"/>
-                <w:color w:val="44546A" w:themeColor="text2"/>
-                <w:szCs w:val="24"/>
-                <w:lang w:val="en-US"/>
-              </w:rPr>
-              <w:t xml:space="preserve">, </w:t>
-            </w:r>
-            <w:r>
-              <w:rPr>
-                <w:rFonts w:cstheme="minorHAnsi"/>
-                <w:color w:val="44546A" w:themeColor="text2"/>
-                <w:szCs w:val="24"/>
-                <w:lang w:val="en-US"/>
-              </w:rPr>
-              <w:t>"</w:t>
+              <w:t>", "</w:t>
             </w:r>
             <w:r>
               <w:rPr>
@@ -24112,25 +23213,7 @@
                 <w:szCs w:val="24"/>
                 <w:lang w:val="en-US"/>
               </w:rPr>
-              <w:t>"</w:t>
-            </w:r>
-            <w:r>
-              <w:rPr>
-                <w:rFonts w:cstheme="minorHAnsi"/>
-                <w:color w:val="44546A" w:themeColor="text2"/>
-                <w:szCs w:val="24"/>
-                <w:lang w:val="en-US"/>
-              </w:rPr>
-              <w:t xml:space="preserve">, </w:t>
-            </w:r>
-            <w:r>
-              <w:rPr>
-                <w:rFonts w:cstheme="minorHAnsi"/>
-                <w:color w:val="44546A" w:themeColor="text2"/>
-                <w:szCs w:val="24"/>
-                <w:lang w:val="en-US"/>
-              </w:rPr>
-              <w:t>"</w:t>
+              <w:t>", "</w:t>
             </w:r>
             <w:r>
               <w:rPr>
@@ -24200,61 +23283,16 @@
                 <w:szCs w:val="24"/>
                 <w:lang w:val="en-US"/>
               </w:rPr>
-              <w:t>"</w:t>
-            </w:r>
-            <w:r>
-              <w:rPr>
-                <w:rFonts w:cstheme="minorHAnsi"/>
-                <w:color w:val="44546A" w:themeColor="text2"/>
-                <w:szCs w:val="24"/>
-                <w:lang w:val="en-US"/>
-              </w:rPr>
-              <w:t>sugar</w:t>
-            </w:r>
-            <w:r>
-              <w:rPr>
-                <w:rFonts w:cstheme="minorHAnsi"/>
-                <w:color w:val="44546A" w:themeColor="text2"/>
-                <w:szCs w:val="24"/>
-                <w:lang w:val="en-US"/>
-              </w:rPr>
-              <w:t>"</w:t>
-            </w:r>
-            <w:r>
-              <w:rPr>
-                <w:rFonts w:cstheme="minorHAnsi"/>
-                <w:color w:val="44546A" w:themeColor="text2"/>
-                <w:szCs w:val="24"/>
-                <w:lang w:val="en-US"/>
-              </w:rPr>
-              <w:t xml:space="preserve">, </w:t>
-            </w:r>
-            <w:r>
-              <w:rPr>
-                <w:rFonts w:cstheme="minorHAnsi"/>
-                <w:color w:val="44546A" w:themeColor="text2"/>
-                <w:szCs w:val="24"/>
-                <w:lang w:val="en-US"/>
-              </w:rPr>
-              <w:t>"</w:t>
-            </w:r>
-            <w:r>
-              <w:rPr>
-                <w:rFonts w:cstheme="minorHAnsi"/>
-                <w:color w:val="44546A" w:themeColor="text2"/>
-                <w:szCs w:val="24"/>
-                <w:lang w:val="en-US"/>
-              </w:rPr>
-              <w:t>salt</w:t>
-            </w:r>
-            <w:r>
-              <w:rPr>
-                <w:rFonts w:cstheme="minorHAnsi"/>
-                <w:color w:val="44546A" w:themeColor="text2"/>
-                <w:szCs w:val="24"/>
-                <w:lang w:val="en-US"/>
-              </w:rPr>
-              <w:t>"</w:t>
+              <w:t>"sugar", "</w:t>
+            </w:r>
+            <w:r>
+              <w:rPr>
+                <w:rFonts w:cstheme="minorHAnsi"/>
+                <w:color w:val="44546A" w:themeColor="text2"/>
+                <w:szCs w:val="24"/>
+                <w:lang w:val="en-US"/>
+              </w:rPr>
+              <w:t>salt"</w:t>
             </w:r>
           </w:p>
         </w:tc>
@@ -24303,7 +23341,7 @@
           <w:lang w:val="en"/>
         </w:rPr>
       </w:pPr>
-      <w:bookmarkStart w:id="67" w:name="_Toc166616122"/>
+      <w:bookmarkStart w:id="68" w:name="_Toc166616122"/>
       <w:r>
         <w:rPr>
           <w:color w:val="44546A" w:themeColor="text2"/>
@@ -24311,7 +23349,7 @@
         </w:rPr>
         <w:t>Survival in the Wilderness</w:t>
       </w:r>
-      <w:bookmarkEnd w:id="67"/>
+      <w:bookmarkEnd w:id="68"/>
     </w:p>
     <w:p>
       <w:pPr>
@@ -24780,25 +23818,7 @@
                 <w:szCs w:val="24"/>
                 <w:lang w:val="en-US"/>
               </w:rPr>
-              <w:t>"</w:t>
-            </w:r>
-            <w:r>
-              <w:rPr>
-                <w:rFonts w:cstheme="minorHAnsi"/>
-                <w:color w:val="44546A" w:themeColor="text2"/>
-                <w:szCs w:val="24"/>
-                <w:lang w:val="en-US"/>
-              </w:rPr>
-              <w:t xml:space="preserve">, </w:t>
-            </w:r>
-            <w:r>
-              <w:rPr>
-                <w:rFonts w:cstheme="minorHAnsi"/>
-                <w:color w:val="44546A" w:themeColor="text2"/>
-                <w:szCs w:val="24"/>
-                <w:lang w:val="en-US"/>
-              </w:rPr>
-              <w:t>"</w:t>
+              <w:t>", "</w:t>
             </w:r>
             <w:r>
               <w:rPr>
@@ -24816,25 +23836,7 @@
                 <w:szCs w:val="24"/>
                 <w:lang w:val="en-US"/>
               </w:rPr>
-              <w:t>"</w:t>
-            </w:r>
-            <w:r>
-              <w:rPr>
-                <w:rFonts w:cstheme="minorHAnsi"/>
-                <w:color w:val="44546A" w:themeColor="text2"/>
-                <w:szCs w:val="24"/>
-                <w:lang w:val="en-US"/>
-              </w:rPr>
-              <w:t xml:space="preserve">, </w:t>
-            </w:r>
-            <w:r>
-              <w:rPr>
-                <w:rFonts w:cstheme="minorHAnsi"/>
-                <w:color w:val="44546A" w:themeColor="text2"/>
-                <w:szCs w:val="24"/>
-                <w:lang w:val="en-US"/>
-              </w:rPr>
-              <w:t>"</w:t>
+              <w:t>", "</w:t>
             </w:r>
             <w:r>
               <w:rPr>
@@ -24924,25 +23926,7 @@
                 <w:szCs w:val="24"/>
                 <w:lang w:val="en-US"/>
               </w:rPr>
-              <w:t>"</w:t>
-            </w:r>
-            <w:r>
-              <w:rPr>
-                <w:rFonts w:cstheme="minorHAnsi"/>
-                <w:color w:val="44546A" w:themeColor="text2"/>
-                <w:szCs w:val="24"/>
-                <w:lang w:val="en-US"/>
-              </w:rPr>
-              <w:t xml:space="preserve">, </w:t>
-            </w:r>
-            <w:r>
-              <w:rPr>
-                <w:rFonts w:cstheme="minorHAnsi"/>
-                <w:color w:val="44546A" w:themeColor="text2"/>
-                <w:szCs w:val="24"/>
-                <w:lang w:val="en-US"/>
-              </w:rPr>
-              <w:t>"</w:t>
+              <w:t>", "</w:t>
             </w:r>
             <w:r>
               <w:rPr>
@@ -24962,25 +23946,7 @@
                 <w:szCs w:val="24"/>
                 <w:lang w:val="en-US"/>
               </w:rPr>
-              <w:t>"</w:t>
-            </w:r>
-            <w:r>
-              <w:rPr>
-                <w:rFonts w:cstheme="minorHAnsi"/>
-                <w:color w:val="44546A" w:themeColor="text2"/>
-                <w:szCs w:val="24"/>
-                <w:lang w:val="en-US"/>
-              </w:rPr>
-              <w:t xml:space="preserve">, </w:t>
-            </w:r>
-            <w:r>
-              <w:rPr>
-                <w:rFonts w:cstheme="minorHAnsi"/>
-                <w:color w:val="44546A" w:themeColor="text2"/>
-                <w:szCs w:val="24"/>
-                <w:lang w:val="en-US"/>
-              </w:rPr>
-              <w:t>"</w:t>
+              <w:t>", "</w:t>
             </w:r>
             <w:r>
               <w:rPr>
@@ -25072,25 +24038,7 @@
                 <w:szCs w:val="24"/>
                 <w:lang w:val="en-US"/>
               </w:rPr>
-              <w:t>"</w:t>
-            </w:r>
-            <w:r>
-              <w:rPr>
-                <w:rFonts w:cstheme="minorHAnsi"/>
-                <w:color w:val="44546A" w:themeColor="text2"/>
-                <w:szCs w:val="24"/>
-                <w:lang w:val="en-US"/>
-              </w:rPr>
-              <w:t xml:space="preserve">, </w:t>
-            </w:r>
-            <w:r>
-              <w:rPr>
-                <w:rFonts w:cstheme="minorHAnsi"/>
-                <w:color w:val="44546A" w:themeColor="text2"/>
-                <w:szCs w:val="24"/>
-                <w:lang w:val="en-US"/>
-              </w:rPr>
-              <w:t>"</w:t>
+              <w:t>", "</w:t>
             </w:r>
             <w:r>
               <w:rPr>
@@ -25108,27 +24056,8 @@
                 <w:szCs w:val="24"/>
                 <w:lang w:val="en-US"/>
               </w:rPr>
-              <w:t>"</w:t>
-            </w:r>
-            <w:r>
-              <w:rPr>
-                <w:rFonts w:cstheme="minorHAnsi"/>
-                <w:color w:val="44546A" w:themeColor="text2"/>
-                <w:szCs w:val="24"/>
-                <w:lang w:val="en-US"/>
-              </w:rPr>
-              <w:t xml:space="preserve">, </w:t>
-            </w:r>
-            <w:r>
-              <w:rPr>
-                <w:rFonts w:cstheme="minorHAnsi"/>
-                <w:color w:val="44546A" w:themeColor="text2"/>
-                <w:szCs w:val="24"/>
-                <w:lang w:val="en-US"/>
-              </w:rPr>
-              <w:t>"</w:t>
-            </w:r>
-            <w:proofErr w:type="spellStart"/>
+              <w:t>", "</w:t>
+            </w:r>
             <w:r>
               <w:rPr>
                 <w:rFonts w:cstheme="minorHAnsi"/>
@@ -25138,7 +24067,6 @@
               </w:rPr>
               <w:t>firestarter</w:t>
             </w:r>
-            <w:proofErr w:type="spellEnd"/>
             <w:r>
               <w:rPr>
                 <w:rFonts w:cstheme="minorHAnsi"/>
@@ -25307,25 +24235,7 @@
                 <w:szCs w:val="24"/>
                 <w:lang w:val="en-US"/>
               </w:rPr>
-              <w:t>"</w:t>
-            </w:r>
-            <w:r>
-              <w:rPr>
-                <w:rFonts w:cstheme="minorHAnsi"/>
-                <w:color w:val="44546A" w:themeColor="text2"/>
-                <w:szCs w:val="24"/>
-                <w:lang w:val="en-US"/>
-              </w:rPr>
-              <w:t xml:space="preserve">, </w:t>
-            </w:r>
-            <w:r>
-              <w:rPr>
-                <w:rFonts w:cstheme="minorHAnsi"/>
-                <w:color w:val="44546A" w:themeColor="text2"/>
-                <w:szCs w:val="24"/>
-                <w:lang w:val="en-US"/>
-              </w:rPr>
-              <w:t>"</w:t>
+              <w:t>", "</w:t>
             </w:r>
             <w:r>
               <w:rPr>
@@ -25343,25 +24253,7 @@
                 <w:szCs w:val="24"/>
                 <w:lang w:val="en-US"/>
               </w:rPr>
-              <w:t>"</w:t>
-            </w:r>
-            <w:r>
-              <w:rPr>
-                <w:rFonts w:cstheme="minorHAnsi"/>
-                <w:color w:val="44546A" w:themeColor="text2"/>
-                <w:szCs w:val="24"/>
-                <w:lang w:val="en-US"/>
-              </w:rPr>
-              <w:t xml:space="preserve">, </w:t>
-            </w:r>
-            <w:r>
-              <w:rPr>
-                <w:rFonts w:cstheme="minorHAnsi"/>
-                <w:color w:val="44546A" w:themeColor="text2"/>
-                <w:szCs w:val="24"/>
-                <w:lang w:val="en-US"/>
-              </w:rPr>
-              <w:t>"</w:t>
+              <w:t>", "</w:t>
             </w:r>
             <w:r>
               <w:rPr>
@@ -25449,25 +24341,7 @@
                 <w:szCs w:val="24"/>
                 <w:lang w:val="en-US"/>
               </w:rPr>
-              <w:t>"</w:t>
-            </w:r>
-            <w:r>
-              <w:rPr>
-                <w:rFonts w:cstheme="minorHAnsi"/>
-                <w:color w:val="44546A" w:themeColor="text2"/>
-                <w:szCs w:val="24"/>
-                <w:lang w:val="en-US"/>
-              </w:rPr>
-              <w:t xml:space="preserve">, </w:t>
-            </w:r>
-            <w:r>
-              <w:rPr>
-                <w:rFonts w:cstheme="minorHAnsi"/>
-                <w:color w:val="44546A" w:themeColor="text2"/>
-                <w:szCs w:val="24"/>
-                <w:lang w:val="en-US"/>
-              </w:rPr>
-              <w:t>"</w:t>
+              <w:t>", "</w:t>
             </w:r>
             <w:r>
               <w:rPr>
@@ -25485,25 +24359,7 @@
                 <w:szCs w:val="24"/>
                 <w:lang w:val="en-US"/>
               </w:rPr>
-              <w:t>"</w:t>
-            </w:r>
-            <w:r>
-              <w:rPr>
-                <w:rFonts w:cstheme="minorHAnsi"/>
-                <w:color w:val="44546A" w:themeColor="text2"/>
-                <w:szCs w:val="24"/>
-                <w:lang w:val="en-US"/>
-              </w:rPr>
-              <w:t xml:space="preserve">, </w:t>
-            </w:r>
-            <w:r>
-              <w:rPr>
-                <w:rFonts w:cstheme="minorHAnsi"/>
-                <w:color w:val="44546A" w:themeColor="text2"/>
-                <w:szCs w:val="24"/>
-                <w:lang w:val="en-US"/>
-              </w:rPr>
-              <w:t>"</w:t>
+              <w:t>", "</w:t>
             </w:r>
             <w:r>
               <w:rPr>
@@ -25591,25 +24447,7 @@
                 <w:szCs w:val="24"/>
                 <w:lang w:val="en-US"/>
               </w:rPr>
-              <w:t>"</w:t>
-            </w:r>
-            <w:r>
-              <w:rPr>
-                <w:rFonts w:cstheme="minorHAnsi"/>
-                <w:color w:val="44546A" w:themeColor="text2"/>
-                <w:szCs w:val="24"/>
-                <w:lang w:val="en-US"/>
-              </w:rPr>
-              <w:t xml:space="preserve">, </w:t>
-            </w:r>
-            <w:r>
-              <w:rPr>
-                <w:rFonts w:cstheme="minorHAnsi"/>
-                <w:color w:val="44546A" w:themeColor="text2"/>
-                <w:szCs w:val="24"/>
-                <w:lang w:val="en-US"/>
-              </w:rPr>
-              <w:t>"</w:t>
+              <w:t>", "</w:t>
             </w:r>
             <w:r>
               <w:rPr>
@@ -25627,25 +24465,7 @@
                 <w:szCs w:val="24"/>
                 <w:lang w:val="en-US"/>
               </w:rPr>
-              <w:t>"</w:t>
-            </w:r>
-            <w:r>
-              <w:rPr>
-                <w:rFonts w:cstheme="minorHAnsi"/>
-                <w:color w:val="44546A" w:themeColor="text2"/>
-                <w:szCs w:val="24"/>
-                <w:lang w:val="en-US"/>
-              </w:rPr>
-              <w:t xml:space="preserve">, </w:t>
-            </w:r>
-            <w:r>
-              <w:rPr>
-                <w:rFonts w:cstheme="minorHAnsi"/>
-                <w:color w:val="44546A" w:themeColor="text2"/>
-                <w:szCs w:val="24"/>
-                <w:lang w:val="en-US"/>
-              </w:rPr>
-              <w:t>"</w:t>
+              <w:t>", "</w:t>
             </w:r>
             <w:r>
               <w:rPr>
@@ -25715,70 +24535,7 @@
                 <w:szCs w:val="24"/>
                 <w:lang w:val="en-US"/>
               </w:rPr>
-              <w:t xml:space="preserve">"night", </w:t>
-            </w:r>
-            <w:r>
-              <w:rPr>
-                <w:rFonts w:cstheme="minorHAnsi"/>
-                <w:color w:val="44546A" w:themeColor="text2"/>
-                <w:szCs w:val="24"/>
-                <w:lang w:val="en-US"/>
-              </w:rPr>
-              <w:t>"</w:t>
-            </w:r>
-            <w:r>
-              <w:rPr>
-                <w:rFonts w:cstheme="minorHAnsi"/>
-                <w:color w:val="44546A" w:themeColor="text2"/>
-                <w:szCs w:val="24"/>
-                <w:lang w:val="en-US"/>
-              </w:rPr>
-              <w:t>forest</w:t>
-            </w:r>
-            <w:r>
-              <w:rPr>
-                <w:rFonts w:cstheme="minorHAnsi"/>
-                <w:color w:val="44546A" w:themeColor="text2"/>
-                <w:szCs w:val="24"/>
-                <w:lang w:val="en-US"/>
-              </w:rPr>
-              <w:t>"</w:t>
-            </w:r>
-            <w:r>
-              <w:rPr>
-                <w:rFonts w:cstheme="minorHAnsi"/>
-                <w:color w:val="44546A" w:themeColor="text2"/>
-                <w:szCs w:val="24"/>
-                <w:lang w:val="en-US"/>
-              </w:rPr>
-              <w:t xml:space="preserve">, </w:t>
-            </w:r>
-            <w:r>
-              <w:rPr>
-                <w:rFonts w:cstheme="minorHAnsi"/>
-                <w:color w:val="44546A" w:themeColor="text2"/>
-                <w:szCs w:val="24"/>
-                <w:lang w:val="en-US"/>
-              </w:rPr>
-              <w:t>"</w:t>
-            </w:r>
-            <w:r>
-              <w:rPr>
-                <w:rFonts w:cstheme="minorHAnsi"/>
-                <w:color w:val="44546A" w:themeColor="text2"/>
-                <w:szCs w:val="24"/>
-                <w:lang w:val="en-US"/>
-              </w:rPr>
-              <w:t>hat</w:t>
-            </w:r>
-            <w:r>
-              <w:rPr>
-                <w:rFonts w:cstheme="minorHAnsi"/>
-                <w:color w:val="44546A" w:themeColor="text2"/>
-                <w:szCs w:val="24"/>
-                <w:lang w:val="en-US"/>
-              </w:rPr>
-              <w:t>"</w:t>
+              <w:t>"night", "forest", "hat"</w:t>
             </w:r>
           </w:p>
         </w:tc>
@@ -25827,7 +24584,7 @@
           <w:lang w:val="en"/>
         </w:rPr>
       </w:pPr>
-      <w:bookmarkStart w:id="68" w:name="_Toc166616123"/>
+      <w:bookmarkStart w:id="69" w:name="_Toc166616123"/>
       <w:r>
         <w:rPr>
           <w:color w:val="44546A" w:themeColor="text2"/>
@@ -25836,7 +24593,7 @@
         <w:lastRenderedPageBreak/>
         <w:t>Climate Zone Identifier</w:t>
       </w:r>
-      <w:bookmarkEnd w:id="68"/>
+      <w:bookmarkEnd w:id="69"/>
     </w:p>
     <w:p>
       <w:pPr>
@@ -26125,16 +24882,7 @@
                 <w:szCs w:val="24"/>
                 <w:lang w:val="en-US"/>
               </w:rPr>
-              <w:t xml:space="preserve">, </w:t>
-            </w:r>
-            <w:r>
-              <w:rPr>
-                <w:rFonts w:cstheme="minorHAnsi"/>
-                <w:color w:val="44546A" w:themeColor="text2"/>
-                <w:szCs w:val="24"/>
-                <w:lang w:val="en-US"/>
-              </w:rPr>
-              <w:t>"</w:t>
+              <w:t>, "</w:t>
             </w:r>
             <w:r>
               <w:rPr>
@@ -26215,16 +24963,7 @@
                 <w:szCs w:val="24"/>
                 <w:lang w:val="en-US"/>
               </w:rPr>
-              <w:t xml:space="preserve">, </w:t>
-            </w:r>
-            <w:r>
-              <w:rPr>
-                <w:rFonts w:cstheme="minorHAnsi"/>
-                <w:color w:val="44546A" w:themeColor="text2"/>
-                <w:szCs w:val="24"/>
-                <w:lang w:val="en-US"/>
-              </w:rPr>
-              <w:t>"</w:t>
+              <w:t>, "</w:t>
             </w:r>
             <w:r>
               <w:rPr>
@@ -26302,16 +25041,7 @@
                 <w:szCs w:val="24"/>
                 <w:lang w:val="en-US"/>
               </w:rPr>
-              <w:t xml:space="preserve">, </w:t>
-            </w:r>
-            <w:r>
-              <w:rPr>
-                <w:rFonts w:cstheme="minorHAnsi"/>
-                <w:color w:val="44546A" w:themeColor="text2"/>
-                <w:szCs w:val="24"/>
-                <w:lang w:val="en-US"/>
-              </w:rPr>
-              <w:t>"</w:t>
+              <w:t>, "</w:t>
             </w:r>
             <w:r>
               <w:rPr>
@@ -26390,16 +25120,7 @@
                 <w:szCs w:val="24"/>
                 <w:lang w:val="en-US"/>
               </w:rPr>
-              <w:t xml:space="preserve">, </w:t>
-            </w:r>
-            <w:r>
-              <w:rPr>
-                <w:rFonts w:cstheme="minorHAnsi"/>
-                <w:color w:val="44546A" w:themeColor="text2"/>
-                <w:szCs w:val="24"/>
-                <w:lang w:val="en-US"/>
-              </w:rPr>
-              <w:t>"</w:t>
+              <w:t>, "</w:t>
             </w:r>
             <w:r>
               <w:rPr>
@@ -26466,7 +25187,7 @@
           <w:lang w:val="en"/>
         </w:rPr>
       </w:pPr>
-      <w:bookmarkStart w:id="69" w:name="_Toc166616124"/>
+      <w:bookmarkStart w:id="70" w:name="_Toc166616124"/>
       <w:r>
         <w:rPr>
           <w:color w:val="44546A" w:themeColor="text2"/>
@@ -26474,7 +25195,7 @@
         </w:rPr>
         <w:t>Architectural Era Identifier</w:t>
       </w:r>
-      <w:bookmarkEnd w:id="69"/>
+      <w:bookmarkEnd w:id="70"/>
     </w:p>
     <w:p>
       <w:pPr>
@@ -26727,16 +25448,7 @@
                 <w:szCs w:val="24"/>
                 <w:lang w:val="en-US"/>
               </w:rPr>
-              <w:t xml:space="preserve">, </w:t>
-            </w:r>
-            <w:r>
-              <w:rPr>
-                <w:rFonts w:cstheme="minorHAnsi"/>
-                <w:color w:val="44546A" w:themeColor="text2"/>
-                <w:szCs w:val="24"/>
-                <w:lang w:val="en-US"/>
-              </w:rPr>
-              <w:t>"</w:t>
+              <w:t>, "</w:t>
             </w:r>
             <w:r>
               <w:rPr>
@@ -26817,16 +25529,7 @@
                 <w:szCs w:val="24"/>
                 <w:lang w:val="en-US"/>
               </w:rPr>
-              <w:t xml:space="preserve">, </w:t>
-            </w:r>
-            <w:r>
-              <w:rPr>
-                <w:rFonts w:cstheme="minorHAnsi"/>
-                <w:color w:val="44546A" w:themeColor="text2"/>
-                <w:szCs w:val="24"/>
-                <w:lang w:val="en-US"/>
-              </w:rPr>
-              <w:t>"</w:t>
+              <w:t>, "</w:t>
             </w:r>
             <w:r>
               <w:rPr>
@@ -26907,16 +25610,7 @@
                 <w:szCs w:val="24"/>
                 <w:lang w:val="en-US"/>
               </w:rPr>
-              <w:t xml:space="preserve">, </w:t>
-            </w:r>
-            <w:r>
-              <w:rPr>
-                <w:rFonts w:cstheme="minorHAnsi"/>
-                <w:color w:val="44546A" w:themeColor="text2"/>
-                <w:szCs w:val="24"/>
-                <w:lang w:val="en-US"/>
-              </w:rPr>
-              <w:t>"</w:t>
+              <w:t>, "</w:t>
             </w:r>
             <w:r>
               <w:rPr>
@@ -26994,16 +25688,7 @@
                 <w:szCs w:val="24"/>
                 <w:lang w:val="en-US"/>
               </w:rPr>
-              <w:t xml:space="preserve">, </w:t>
-            </w:r>
-            <w:r>
-              <w:rPr>
-                <w:rFonts w:cstheme="minorHAnsi"/>
-                <w:color w:val="44546A" w:themeColor="text2"/>
-                <w:szCs w:val="24"/>
-                <w:lang w:val="en-US"/>
-              </w:rPr>
-              <w:t>"</w:t>
+              <w:t>, "</w:t>
             </w:r>
             <w:r>
               <w:rPr>
@@ -27082,16 +25767,7 @@
                 <w:szCs w:val="24"/>
                 <w:lang w:val="en-US"/>
               </w:rPr>
-              <w:t xml:space="preserve">, </w:t>
-            </w:r>
-            <w:r>
-              <w:rPr>
-                <w:rFonts w:cstheme="minorHAnsi"/>
-                <w:color w:val="44546A" w:themeColor="text2"/>
-                <w:szCs w:val="24"/>
-                <w:lang w:val="en-US"/>
-              </w:rPr>
-              <w:t>"</w:t>
+              <w:t>, "</w:t>
             </w:r>
             <w:r>
               <w:rPr>
@@ -27162,7 +25838,7 @@
 </file>
 
 <file path=word/endnotes.xml><?xml version="1.0" encoding="utf-8"?>
-<w:endnotes xmlns:wpc="http://schemas.microsoft.com/office/word/2010/wordprocessingCanvas" xmlns:cx="http://schemas.microsoft.com/office/drawing/2014/chartex" xmlns:cx1="http://schemas.microsoft.com/office/drawing/2015/9/8/chartex" xmlns:cx2="http://schemas.microsoft.com/office/drawing/2015/10/21/chartex" xmlns:cx3="http://schemas.microsoft.com/office/drawing/2016/5/9/chartex" xmlns:cx4="http://schemas.microsoft.com/office/drawing/2016/5/10/chartex" xmlns:cx5="http://schemas.microsoft.com/office/drawing/2016/5/11/chartex" xmlns:cx6="http://schemas.microsoft.com/office/drawing/2016/5/12/chartex" xmlns:cx7="http://schemas.microsoft.com/office/drawing/2016/5/13/chartex" xmlns:cx8="http://schemas.microsoft.com/office/drawing/2016/5/14/chartex" xmlns:mc="http://schemas.openxmlformats.org/markup-compatibility/2006" xmlns:aink="http://schemas.microsoft.com/office/drawing/2016/ink" xmlns:am3d="http://schemas.microsoft.com/office/drawing/2017/model3d" xmlns:o="urn:schemas-microsoft-com:office:office" xmlns:oel="http://schemas.microsoft.com/office/2019/extlst" xmlns:r="http://schemas.openxmlformats.org/officeDocument/2006/relationships" xmlns:m="http://schemas.openxmlformats.org/officeDocument/2006/math" xmlns:v="urn:schemas-microsoft-com:vml" xmlns:wp14="http://schemas.microsoft.com/office/word/2010/wordprocessingDrawing" xmlns:wp="http://schemas.openxmlformats.org/drawingml/2006/wordprocessingDrawing" xmlns:w10="urn:schemas-microsoft-com:office:word" xmlns:w="http://schemas.openxmlformats.org/wordprocessingml/2006/main" xmlns:w14="http://schemas.microsoft.com/office/word/2010/wordml" xmlns:w15="http://schemas.microsoft.com/office/word/2012/wordml" xmlns:w16cex="http://schemas.microsoft.com/office/word/2018/wordml/cex" xmlns:w16cid="http://schemas.microsoft.com/office/word/2016/wordml/cid" xmlns:w16="http://schemas.microsoft.com/office/word/2018/wordml" xmlns:w16du="http://schemas.microsoft.com/office/word/2023/wordml/word16du" xmlns:w16sdtdh="http://schemas.microsoft.com/office/word/2020/wordml/sdtdatahash" xmlns:w16se="http://schemas.microsoft.com/office/word/2015/wordml/symex" xmlns:wpg="http://schemas.microsoft.com/office/word/2010/wordprocessingGroup" xmlns:wpi="http://schemas.microsoft.com/office/word/2010/wordprocessingInk" xmlns:wne="http://schemas.microsoft.com/office/word/2006/wordml" xmlns:wps="http://schemas.microsoft.com/office/word/2010/wordprocessingShape" mc:Ignorable="w14 w15 w16se w16cid w16 w16cex w16sdtdh w16du wp14">
+<w:endnotes xmlns:wpc="http://schemas.microsoft.com/office/word/2010/wordprocessingCanvas" xmlns:mc="http://schemas.openxmlformats.org/markup-compatibility/2006" xmlns:o="urn:schemas-microsoft-com:office:office" xmlns:r="http://schemas.openxmlformats.org/officeDocument/2006/relationships" xmlns:m="http://schemas.openxmlformats.org/officeDocument/2006/math" xmlns:v="urn:schemas-microsoft-com:vml" xmlns:wp14="http://schemas.microsoft.com/office/word/2010/wordprocessingDrawing" xmlns:wp="http://schemas.openxmlformats.org/drawingml/2006/wordprocessingDrawing" xmlns:w10="urn:schemas-microsoft-com:office:word" xmlns:w="http://schemas.openxmlformats.org/wordprocessingml/2006/main" xmlns:w14="http://schemas.microsoft.com/office/word/2010/wordml" xmlns:w15="http://schemas.microsoft.com/office/word/2012/wordml" xmlns:wpg="http://schemas.microsoft.com/office/word/2010/wordprocessingGroup" xmlns:wpi="http://schemas.microsoft.com/office/word/2010/wordprocessingInk" xmlns:wne="http://schemas.microsoft.com/office/word/2006/wordml" xmlns:wps="http://schemas.microsoft.com/office/word/2010/wordprocessingShape" mc:Ignorable="w14 w15 wp14">
   <w:endnote w:type="separator" w:id="-1">
     <w:p>
       <w:pPr>
@@ -27193,7 +25869,7 @@
 </file>
 
 <file path=word/footer1.xml><?xml version="1.0" encoding="utf-8"?>
-<w:ftr xmlns:wpc="http://schemas.microsoft.com/office/word/2010/wordprocessingCanvas" xmlns:cx="http://schemas.microsoft.com/office/drawing/2014/chartex" xmlns:cx1="http://schemas.microsoft.com/office/drawing/2015/9/8/chartex" xmlns:cx2="http://schemas.microsoft.com/office/drawing/2015/10/21/chartex" xmlns:cx3="http://schemas.microsoft.com/office/drawing/2016/5/9/chartex" xmlns:cx4="http://schemas.microsoft.com/office/drawing/2016/5/10/chartex" xmlns:cx5="http://schemas.microsoft.com/office/drawing/2016/5/11/chartex" xmlns:cx6="http://schemas.microsoft.com/office/drawing/2016/5/12/chartex" xmlns:cx7="http://schemas.microsoft.com/office/drawing/2016/5/13/chartex" xmlns:cx8="http://schemas.microsoft.com/office/drawing/2016/5/14/chartex" xmlns:mc="http://schemas.openxmlformats.org/markup-compatibility/2006" xmlns:aink="http://schemas.microsoft.com/office/drawing/2016/ink" xmlns:am3d="http://schemas.microsoft.com/office/drawing/2017/model3d" xmlns:o="urn:schemas-microsoft-com:office:office" xmlns:oel="http://schemas.microsoft.com/office/2019/extlst" xmlns:r="http://schemas.openxmlformats.org/officeDocument/2006/relationships" xmlns:m="http://schemas.openxmlformats.org/officeDocument/2006/math" xmlns:v="urn:schemas-microsoft-com:vml" xmlns:wp14="http://schemas.microsoft.com/office/word/2010/wordprocessingDrawing" xmlns:wp="http://schemas.openxmlformats.org/drawingml/2006/wordprocessingDrawing" xmlns:w10="urn:schemas-microsoft-com:office:word" xmlns:w="http://schemas.openxmlformats.org/wordprocessingml/2006/main" xmlns:w14="http://schemas.microsoft.com/office/word/2010/wordml" xmlns:w15="http://schemas.microsoft.com/office/word/2012/wordml" xmlns:w16cex="http://schemas.microsoft.com/office/word/2018/wordml/cex" xmlns:w16cid="http://schemas.microsoft.com/office/word/2016/wordml/cid" xmlns:w16="http://schemas.microsoft.com/office/word/2018/wordml" xmlns:w16du="http://schemas.microsoft.com/office/word/2023/wordml/word16du" xmlns:w16sdtdh="http://schemas.microsoft.com/office/word/2020/wordml/sdtdatahash" xmlns:w16se="http://schemas.microsoft.com/office/word/2015/wordml/symex" xmlns:wpg="http://schemas.microsoft.com/office/word/2010/wordprocessingGroup" xmlns:wpi="http://schemas.microsoft.com/office/word/2010/wordprocessingInk" xmlns:wne="http://schemas.microsoft.com/office/word/2006/wordml" xmlns:wps="http://schemas.microsoft.com/office/word/2010/wordprocessingShape" mc:Ignorable="w14 w15 w16se w16cid w16 w16cex w16sdtdh w16du wp14">
+<w:ftr xmlns:wpc="http://schemas.microsoft.com/office/word/2010/wordprocessingCanvas" xmlns:mc="http://schemas.openxmlformats.org/markup-compatibility/2006" xmlns:o="urn:schemas-microsoft-com:office:office" xmlns:r="http://schemas.openxmlformats.org/officeDocument/2006/relationships" xmlns:m="http://schemas.openxmlformats.org/officeDocument/2006/math" xmlns:v="urn:schemas-microsoft-com:vml" xmlns:wp14="http://schemas.microsoft.com/office/word/2010/wordprocessingDrawing" xmlns:wp="http://schemas.openxmlformats.org/drawingml/2006/wordprocessingDrawing" xmlns:w10="urn:schemas-microsoft-com:office:word" xmlns:w="http://schemas.openxmlformats.org/wordprocessingml/2006/main" xmlns:w14="http://schemas.microsoft.com/office/word/2010/wordml" xmlns:w15="http://schemas.microsoft.com/office/word/2012/wordml" xmlns:wpg="http://schemas.microsoft.com/office/word/2010/wordprocessingGroup" xmlns:wpi="http://schemas.microsoft.com/office/word/2010/wordprocessingInk" xmlns:wne="http://schemas.microsoft.com/office/word/2006/wordml" xmlns:wps="http://schemas.microsoft.com/office/word/2010/wordprocessingShape" mc:Ignorable="w14 w15 wp14">
   <w:p>
     <w:pPr>
       <w:pStyle w:val="Footer"/>
@@ -27201,7 +25877,7 @@
     <w:r>
       <w:rPr>
         <w:noProof/>
-        <w:lang w:val="en"/>
+        <w:lang w:val="en-US"/>
       </w:rPr>
       <mc:AlternateContent>
         <mc:Choice Requires="wps">
@@ -27286,7 +25962,7 @@
               <v:stroke joinstyle="miter"/>
               <v:path gradientshapeok="t" o:connecttype="rect"/>
             </v:shapetype>
-            <v:shape id="_x0000_s1031" type="#_x0000_t202" style="position:absolute;margin-left:3.6pt;margin-top:7.4pt;width:185.9pt;height:23.25pt;z-index:251660288;visibility:visible;mso-wrap-style:square;mso-width-percent:400;mso-height-percent:0;mso-wrap-distance-left:9pt;mso-wrap-distance-top:3.6pt;mso-wrap-distance-right:9pt;mso-wrap-distance-bottom:3.6pt;mso-position-horizontal:absolute;mso-position-horizontal-relative:text;mso-position-vertical:absolute;mso-position-vertical-relative:text;mso-width-percent:400;mso-height-percent:0;mso-width-relative:margin;mso-height-relative:margin;v-text-anchor:top" o:gfxdata="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" filled="f" stroked="f">
+            <v:shape id="_x0000_s1031" type="#_x0000_t202" style="position:absolute;margin-left:3.6pt;margin-top:7.4pt;width:185.9pt;height:23.25pt;z-index:251660288;visibility:visible;mso-wrap-style:square;mso-width-percent:400;mso-height-percent:0;mso-wrap-distance-left:9pt;mso-wrap-distance-top:3.6pt;mso-wrap-distance-right:9pt;mso-wrap-distance-bottom:3.6pt;mso-position-horizontal:absolute;mso-position-horizontal-relative:text;mso-position-vertical:absolute;mso-position-vertical-relative:text;mso-width-percent:400;mso-height-percent:0;mso-width-relative:margin;mso-height-relative:margin;v-text-anchor:top" o:gfxdata="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" filled="f" stroked="f">
               <v:textbox>
                 <w:txbxContent>
                   <w:p>
@@ -27320,7 +25996,7 @@
 </file>
 
 <file path=word/footnotes.xml><?xml version="1.0" encoding="utf-8"?>
-<w:footnotes xmlns:wpc="http://schemas.microsoft.com/office/word/2010/wordprocessingCanvas" xmlns:cx="http://schemas.microsoft.com/office/drawing/2014/chartex" xmlns:cx1="http://schemas.microsoft.com/office/drawing/2015/9/8/chartex" xmlns:cx2="http://schemas.microsoft.com/office/drawing/2015/10/21/chartex" xmlns:cx3="http://schemas.microsoft.com/office/drawing/2016/5/9/chartex" xmlns:cx4="http://schemas.microsoft.com/office/drawing/2016/5/10/chartex" xmlns:cx5="http://schemas.microsoft.com/office/drawing/2016/5/11/chartex" xmlns:cx6="http://schemas.microsoft.com/office/drawing/2016/5/12/chartex" xmlns:cx7="http://schemas.microsoft.com/office/drawing/2016/5/13/chartex" xmlns:cx8="http://schemas.microsoft.com/office/drawing/2016/5/14/chartex" xmlns:mc="http://schemas.openxmlformats.org/markup-compatibility/2006" xmlns:aink="http://schemas.microsoft.com/office/drawing/2016/ink" xmlns:am3d="http://schemas.microsoft.com/office/drawing/2017/model3d" xmlns:o="urn:schemas-microsoft-com:office:office" xmlns:oel="http://schemas.microsoft.com/office/2019/extlst" xmlns:r="http://schemas.openxmlformats.org/officeDocument/2006/relationships" xmlns:m="http://schemas.openxmlformats.org/officeDocument/2006/math" xmlns:v="urn:schemas-microsoft-com:vml" xmlns:wp14="http://schemas.microsoft.com/office/word/2010/wordprocessingDrawing" xmlns:wp="http://schemas.openxmlformats.org/drawingml/2006/wordprocessingDrawing" xmlns:w10="urn:schemas-microsoft-com:office:word" xmlns:w="http://schemas.openxmlformats.org/wordprocessingml/2006/main" xmlns:w14="http://schemas.microsoft.com/office/word/2010/wordml" xmlns:w15="http://schemas.microsoft.com/office/word/2012/wordml" xmlns:w16cex="http://schemas.microsoft.com/office/word/2018/wordml/cex" xmlns:w16cid="http://schemas.microsoft.com/office/word/2016/wordml/cid" xmlns:w16="http://schemas.microsoft.com/office/word/2018/wordml" xmlns:w16du="http://schemas.microsoft.com/office/word/2023/wordml/word16du" xmlns:w16sdtdh="http://schemas.microsoft.com/office/word/2020/wordml/sdtdatahash" xmlns:w16se="http://schemas.microsoft.com/office/word/2015/wordml/symex" xmlns:wpg="http://schemas.microsoft.com/office/word/2010/wordprocessingGroup" xmlns:wpi="http://schemas.microsoft.com/office/word/2010/wordprocessingInk" xmlns:wne="http://schemas.microsoft.com/office/word/2006/wordml" xmlns:wps="http://schemas.microsoft.com/office/word/2010/wordprocessingShape" mc:Ignorable="w14 w15 w16se w16cid w16 w16cex w16sdtdh w16du wp14">
+<w:footnotes xmlns:wpc="http://schemas.microsoft.com/office/word/2010/wordprocessingCanvas" xmlns:mc="http://schemas.openxmlformats.org/markup-compatibility/2006" xmlns:o="urn:schemas-microsoft-com:office:office" xmlns:r="http://schemas.openxmlformats.org/officeDocument/2006/relationships" xmlns:m="http://schemas.openxmlformats.org/officeDocument/2006/math" xmlns:v="urn:schemas-microsoft-com:vml" xmlns:wp14="http://schemas.microsoft.com/office/word/2010/wordprocessingDrawing" xmlns:wp="http://schemas.openxmlformats.org/drawingml/2006/wordprocessingDrawing" xmlns:w10="urn:schemas-microsoft-com:office:word" xmlns:w="http://schemas.openxmlformats.org/wordprocessingml/2006/main" xmlns:w14="http://schemas.microsoft.com/office/word/2010/wordml" xmlns:w15="http://schemas.microsoft.com/office/word/2012/wordml" xmlns:wpg="http://schemas.microsoft.com/office/word/2010/wordprocessingGroup" xmlns:wpi="http://schemas.microsoft.com/office/word/2010/wordprocessingInk" xmlns:wne="http://schemas.microsoft.com/office/word/2006/wordml" xmlns:wps="http://schemas.microsoft.com/office/word/2010/wordprocessingShape" mc:Ignorable="w14 w15 wp14">
   <w:footnote w:type="separator" w:id="-1">
     <w:p>
       <w:pPr>
@@ -27351,7 +26027,7 @@
 </file>
 
 <file path=word/header1.xml><?xml version="1.0" encoding="utf-8"?>
-<w:hdr xmlns:wpc="http://schemas.microsoft.com/office/word/2010/wordprocessingCanvas" xmlns:cx="http://schemas.microsoft.com/office/drawing/2014/chartex" xmlns:cx1="http://schemas.microsoft.com/office/drawing/2015/9/8/chartex" xmlns:cx2="http://schemas.microsoft.com/office/drawing/2015/10/21/chartex" xmlns:cx3="http://schemas.microsoft.com/office/drawing/2016/5/9/chartex" xmlns:cx4="http://schemas.microsoft.com/office/drawing/2016/5/10/chartex" xmlns:cx5="http://schemas.microsoft.com/office/drawing/2016/5/11/chartex" xmlns:cx6="http://schemas.microsoft.com/office/drawing/2016/5/12/chartex" xmlns:cx7="http://schemas.microsoft.com/office/drawing/2016/5/13/chartex" xmlns:cx8="http://schemas.microsoft.com/office/drawing/2016/5/14/chartex" xmlns:mc="http://schemas.openxmlformats.org/markup-compatibility/2006" xmlns:aink="http://schemas.microsoft.com/office/drawing/2016/ink" xmlns:am3d="http://schemas.microsoft.com/office/drawing/2017/model3d" xmlns:o="urn:schemas-microsoft-com:office:office" xmlns:oel="http://schemas.microsoft.com/office/2019/extlst" xmlns:r="http://schemas.openxmlformats.org/officeDocument/2006/relationships" xmlns:m="http://schemas.openxmlformats.org/officeDocument/2006/math" xmlns:v="urn:schemas-microsoft-com:vml" xmlns:wp14="http://schemas.microsoft.com/office/word/2010/wordprocessingDrawing" xmlns:wp="http://schemas.openxmlformats.org/drawingml/2006/wordprocessingDrawing" xmlns:w10="urn:schemas-microsoft-com:office:word" xmlns:w="http://schemas.openxmlformats.org/wordprocessingml/2006/main" xmlns:w14="http://schemas.microsoft.com/office/word/2010/wordml" xmlns:w15="http://schemas.microsoft.com/office/word/2012/wordml" xmlns:w16cex="http://schemas.microsoft.com/office/word/2018/wordml/cex" xmlns:w16cid="http://schemas.microsoft.com/office/word/2016/wordml/cid" xmlns:w16="http://schemas.microsoft.com/office/word/2018/wordml" xmlns:w16du="http://schemas.microsoft.com/office/word/2023/wordml/word16du" xmlns:w16sdtdh="http://schemas.microsoft.com/office/word/2020/wordml/sdtdatahash" xmlns:w16se="http://schemas.microsoft.com/office/word/2015/wordml/symex" xmlns:wpg="http://schemas.microsoft.com/office/word/2010/wordprocessingGroup" xmlns:wpi="http://schemas.microsoft.com/office/word/2010/wordprocessingInk" xmlns:wne="http://schemas.microsoft.com/office/word/2006/wordml" xmlns:wps="http://schemas.microsoft.com/office/word/2010/wordprocessingShape" mc:Ignorable="w14 w15 w16se w16cid w16 w16cex w16sdtdh w16du wp14">
+<w:hdr xmlns:wpc="http://schemas.microsoft.com/office/word/2010/wordprocessingCanvas" xmlns:mc="http://schemas.openxmlformats.org/markup-compatibility/2006" xmlns:o="urn:schemas-microsoft-com:office:office" xmlns:r="http://schemas.openxmlformats.org/officeDocument/2006/relationships" xmlns:m="http://schemas.openxmlformats.org/officeDocument/2006/math" xmlns:v="urn:schemas-microsoft-com:vml" xmlns:wp14="http://schemas.microsoft.com/office/word/2010/wordprocessingDrawing" xmlns:wp="http://schemas.openxmlformats.org/drawingml/2006/wordprocessingDrawing" xmlns:w10="urn:schemas-microsoft-com:office:word" xmlns:w="http://schemas.openxmlformats.org/wordprocessingml/2006/main" xmlns:w14="http://schemas.microsoft.com/office/word/2010/wordml" xmlns:w15="http://schemas.microsoft.com/office/word/2012/wordml" xmlns:wpg="http://schemas.microsoft.com/office/word/2010/wordprocessingGroup" xmlns:wpi="http://schemas.microsoft.com/office/word/2010/wordprocessingInk" xmlns:wne="http://schemas.microsoft.com/office/word/2006/wordml" xmlns:wps="http://schemas.microsoft.com/office/word/2010/wordprocessingShape" mc:Ignorable="w14 w15 wp14">
   <w:p>
     <w:pPr>
       <w:pStyle w:val="Header"/>
@@ -27359,7 +26035,7 @@
     <w:r>
       <w:rPr>
         <w:noProof/>
-        <w:lang w:val="en"/>
+        <w:lang w:val="en-US"/>
       </w:rPr>
       <mc:AlternateContent>
         <mc:Choice Requires="wps">
@@ -27594,7 +26270,7 @@
               <v:stroke joinstyle="miter"/>
               <v:path gradientshapeok="t" o:connecttype="rect"/>
             </v:shapetype>
-            <v:shape id="_x0000_s1030" type="#_x0000_t202" style="position:absolute;margin-left:232.25pt;margin-top:-10.55pt;width:283.45pt;height:52.1pt;z-index:251662336;visibility:visible;mso-wrap-style:square;mso-width-percent:0;mso-height-percent:0;mso-wrap-distance-left:9pt;mso-wrap-distance-top:3.6pt;mso-wrap-distance-right:9pt;mso-wrap-distance-bottom:3.6pt;mso-position-horizontal:right;mso-position-horizontal-relative:margin;mso-position-vertical:absolute;mso-position-vertical-relative:text;mso-width-percent:0;mso-height-percent:0;mso-width-relative:margin;mso-height-relative:margin;v-text-anchor:top" o:gfxdata="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" filled="f" stroked="f">
+            <v:shape id="_x0000_s1030" type="#_x0000_t202" style="position:absolute;margin-left:232.25pt;margin-top:-10.55pt;width:283.45pt;height:52.1pt;z-index:251662336;visibility:visible;mso-wrap-style:square;mso-width-percent:0;mso-height-percent:0;mso-wrap-distance-left:9pt;mso-wrap-distance-top:3.6pt;mso-wrap-distance-right:9pt;mso-wrap-distance-bottom:3.6pt;mso-position-horizontal:right;mso-position-horizontal-relative:margin;mso-position-vertical:absolute;mso-position-vertical-relative:text;mso-width-percent:0;mso-height-percent:0;mso-width-relative:margin;mso-height-relative:margin;v-text-anchor:top" o:gfxdata="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" filled="f" stroked="f">
               <v:textbox>
                 <w:txbxContent>
                   <w:p>
@@ -27776,7 +26452,7 @@
     <w:r>
       <w:rPr>
         <w:noProof/>
-        <w:lang w:val="en"/>
+        <w:lang w:val="en-US"/>
       </w:rPr>
       <w:drawing>
         <wp:anchor distT="0" distB="0" distL="114300" distR="114300" simplePos="0" relativeHeight="251658240" behindDoc="1" locked="0" layoutInCell="1" allowOverlap="1" wp14:anchorId="72094567" wp14:editId="68B87022">
@@ -27839,7 +26515,7 @@
 </file>
 
 <file path=word/numbering.xml><?xml version="1.0" encoding="utf-8"?>
-<w:numbering xmlns:wpc="http://schemas.microsoft.com/office/word/2010/wordprocessingCanvas" xmlns:cx="http://schemas.microsoft.com/office/drawing/2014/chartex" xmlns:cx1="http://schemas.microsoft.com/office/drawing/2015/9/8/chartex" xmlns:cx2="http://schemas.microsoft.com/office/drawing/2015/10/21/chartex" xmlns:cx3="http://schemas.microsoft.com/office/drawing/2016/5/9/chartex" xmlns:cx4="http://schemas.microsoft.com/office/drawing/2016/5/10/chartex" xmlns:cx5="http://schemas.microsoft.com/office/drawing/2016/5/11/chartex" xmlns:cx6="http://schemas.microsoft.com/office/drawing/2016/5/12/chartex" xmlns:cx7="http://schemas.microsoft.com/office/drawing/2016/5/13/chartex" xmlns:cx8="http://schemas.microsoft.com/office/drawing/2016/5/14/chartex" xmlns:mc="http://schemas.openxmlformats.org/markup-compatibility/2006" xmlns:aink="http://schemas.microsoft.com/office/drawing/2016/ink" xmlns:am3d="http://schemas.microsoft.com/office/drawing/2017/model3d" xmlns:o="urn:schemas-microsoft-com:office:office" xmlns:oel="http://schemas.microsoft.com/office/2019/extlst" xmlns:r="http://schemas.openxmlformats.org/officeDocument/2006/relationships" xmlns:m="http://schemas.openxmlformats.org/officeDocument/2006/math" xmlns:v="urn:schemas-microsoft-com:vml" xmlns:wp14="http://schemas.microsoft.com/office/word/2010/wordprocessingDrawing" xmlns:wp="http://schemas.openxmlformats.org/drawingml/2006/wordprocessingDrawing" xmlns:w10="urn:schemas-microsoft-com:office:word" xmlns:w="http://schemas.openxmlformats.org/wordprocessingml/2006/main" xmlns:w14="http://schemas.microsoft.com/office/word/2010/wordml" xmlns:w15="http://schemas.microsoft.com/office/word/2012/wordml" xmlns:w16cex="http://schemas.microsoft.com/office/word/2018/wordml/cex" xmlns:w16cid="http://schemas.microsoft.com/office/word/2016/wordml/cid" xmlns:w16="http://schemas.microsoft.com/office/word/2018/wordml" xmlns:w16du="http://schemas.microsoft.com/office/word/2023/wordml/word16du" xmlns:w16sdtdh="http://schemas.microsoft.com/office/word/2020/wordml/sdtdatahash" xmlns:w16se="http://schemas.microsoft.com/office/word/2015/wordml/symex" xmlns:wpg="http://schemas.microsoft.com/office/word/2010/wordprocessingGroup" xmlns:wpi="http://schemas.microsoft.com/office/word/2010/wordprocessingInk" xmlns:wne="http://schemas.microsoft.com/office/word/2006/wordml" xmlns:wps="http://schemas.microsoft.com/office/word/2010/wordprocessingShape" mc:Ignorable="w14 w15 w16se w16cid w16 w16cex w16sdtdh w16du wp14">
+<w:numbering xmlns:wpc="http://schemas.microsoft.com/office/word/2010/wordprocessingCanvas" xmlns:mc="http://schemas.openxmlformats.org/markup-compatibility/2006" xmlns:o="urn:schemas-microsoft-com:office:office" xmlns:r="http://schemas.openxmlformats.org/officeDocument/2006/relationships" xmlns:m="http://schemas.openxmlformats.org/officeDocument/2006/math" xmlns:v="urn:schemas-microsoft-com:vml" xmlns:wp14="http://schemas.microsoft.com/office/word/2010/wordprocessingDrawing" xmlns:wp="http://schemas.openxmlformats.org/drawingml/2006/wordprocessingDrawing" xmlns:w10="urn:schemas-microsoft-com:office:word" xmlns:w="http://schemas.openxmlformats.org/wordprocessingml/2006/main" xmlns:w14="http://schemas.microsoft.com/office/word/2010/wordml" xmlns:w15="http://schemas.microsoft.com/office/word/2012/wordml" xmlns:wpg="http://schemas.microsoft.com/office/word/2010/wordprocessingGroup" xmlns:wpi="http://schemas.microsoft.com/office/word/2010/wordprocessingInk" xmlns:wne="http://schemas.microsoft.com/office/word/2006/wordml" xmlns:wps="http://schemas.microsoft.com/office/word/2010/wordprocessingShape" mc:Ignorable="w14 w15 wp14">
   <w:abstractNum w:abstractNumId="0" w15:restartNumberingAfterBreak="0">
     <w:nsid w:val="013D3A79"/>
     <w:multiLevelType w:val="hybridMultilevel"/>
@@ -30749,121 +29425,121 @@
       </w:rPr>
     </w:lvl>
   </w:abstractNum>
-  <w:num w:numId="1" w16cid:durableId="219051595">
+  <w:num w:numId="1">
     <w:abstractNumId w:val="12"/>
   </w:num>
-  <w:num w:numId="2" w16cid:durableId="786043222">
+  <w:num w:numId="2">
     <w:abstractNumId w:val="5"/>
   </w:num>
-  <w:num w:numId="3" w16cid:durableId="820000710">
+  <w:num w:numId="3">
     <w:abstractNumId w:val="11"/>
   </w:num>
-  <w:num w:numId="4" w16cid:durableId="1467426367">
+  <w:num w:numId="4">
     <w:abstractNumId w:val="18"/>
   </w:num>
-  <w:num w:numId="5" w16cid:durableId="2023968193">
+  <w:num w:numId="5">
     <w:abstractNumId w:val="23"/>
   </w:num>
-  <w:num w:numId="6" w16cid:durableId="706833452">
+  <w:num w:numId="6">
     <w:abstractNumId w:val="7"/>
   </w:num>
-  <w:num w:numId="7" w16cid:durableId="799375183">
+  <w:num w:numId="7">
     <w:abstractNumId w:val="22"/>
   </w:num>
-  <w:num w:numId="8" w16cid:durableId="1056976343">
+  <w:num w:numId="8">
     <w:abstractNumId w:val="13"/>
   </w:num>
-  <w:num w:numId="9" w16cid:durableId="1206063705">
+  <w:num w:numId="9">
     <w:abstractNumId w:val="0"/>
   </w:num>
-  <w:num w:numId="10" w16cid:durableId="633606377">
+  <w:num w:numId="10">
     <w:abstractNumId w:val="17"/>
   </w:num>
-  <w:num w:numId="11" w16cid:durableId="1916745837">
+  <w:num w:numId="11">
     <w:abstractNumId w:val="14"/>
   </w:num>
-  <w:num w:numId="12" w16cid:durableId="1828014596">
+  <w:num w:numId="12">
     <w:abstractNumId w:val="16"/>
   </w:num>
-  <w:num w:numId="13" w16cid:durableId="1045981853">
+  <w:num w:numId="13">
     <w:abstractNumId w:val="3"/>
   </w:num>
-  <w:num w:numId="14" w16cid:durableId="176041176">
+  <w:num w:numId="14">
     <w:abstractNumId w:val="9"/>
   </w:num>
-  <w:num w:numId="15" w16cid:durableId="159276617">
+  <w:num w:numId="15">
     <w:abstractNumId w:val="8"/>
   </w:num>
-  <w:num w:numId="16" w16cid:durableId="384791946">
+  <w:num w:numId="16">
     <w:abstractNumId w:val="1"/>
   </w:num>
-  <w:num w:numId="17" w16cid:durableId="1239248562">
+  <w:num w:numId="17">
     <w:abstractNumId w:val="19"/>
   </w:num>
-  <w:num w:numId="18" w16cid:durableId="1133987972">
+  <w:num w:numId="18">
     <w:abstractNumId w:val="10"/>
   </w:num>
-  <w:num w:numId="19" w16cid:durableId="1273829830">
+  <w:num w:numId="19">
     <w:abstractNumId w:val="12"/>
   </w:num>
-  <w:num w:numId="20" w16cid:durableId="361128296">
+  <w:num w:numId="20">
     <w:abstractNumId w:val="12"/>
   </w:num>
-  <w:num w:numId="21" w16cid:durableId="593367779">
+  <w:num w:numId="21">
     <w:abstractNumId w:val="12"/>
   </w:num>
-  <w:num w:numId="22" w16cid:durableId="1492940192">
+  <w:num w:numId="22">
     <w:abstractNumId w:val="12"/>
   </w:num>
-  <w:num w:numId="23" w16cid:durableId="370349324">
+  <w:num w:numId="23">
     <w:abstractNumId w:val="12"/>
   </w:num>
-  <w:num w:numId="24" w16cid:durableId="1502969841">
+  <w:num w:numId="24">
     <w:abstractNumId w:val="12"/>
   </w:num>
-  <w:num w:numId="25" w16cid:durableId="1528369130">
+  <w:num w:numId="25">
     <w:abstractNumId w:val="12"/>
   </w:num>
-  <w:num w:numId="26" w16cid:durableId="1831826356">
+  <w:num w:numId="26">
     <w:abstractNumId w:val="12"/>
   </w:num>
-  <w:num w:numId="27" w16cid:durableId="1503472802">
+  <w:num w:numId="27">
     <w:abstractNumId w:val="24"/>
   </w:num>
-  <w:num w:numId="28" w16cid:durableId="2072926110">
+  <w:num w:numId="28">
     <w:abstractNumId w:val="12"/>
   </w:num>
-  <w:num w:numId="29" w16cid:durableId="983192444">
+  <w:num w:numId="29">
     <w:abstractNumId w:val="2"/>
   </w:num>
-  <w:num w:numId="30" w16cid:durableId="30686710">
+  <w:num w:numId="30">
     <w:abstractNumId w:val="15"/>
   </w:num>
-  <w:num w:numId="31" w16cid:durableId="1607039908">
+  <w:num w:numId="31">
     <w:abstractNumId w:val="4"/>
   </w:num>
-  <w:num w:numId="32" w16cid:durableId="113066731">
+  <w:num w:numId="32">
     <w:abstractNumId w:val="21"/>
   </w:num>
-  <w:num w:numId="33" w16cid:durableId="39863310">
+  <w:num w:numId="33">
     <w:abstractNumId w:val="25"/>
   </w:num>
-  <w:num w:numId="34" w16cid:durableId="1704279949">
+  <w:num w:numId="34">
     <w:abstractNumId w:val="12"/>
   </w:num>
-  <w:num w:numId="35" w16cid:durableId="1197891855">
+  <w:num w:numId="35">
     <w:abstractNumId w:val="12"/>
   </w:num>
-  <w:num w:numId="36" w16cid:durableId="662004655">
+  <w:num w:numId="36">
     <w:abstractNumId w:val="20"/>
   </w:num>
-  <w:num w:numId="37" w16cid:durableId="829903664">
+  <w:num w:numId="37">
     <w:abstractNumId w:val="6"/>
   </w:num>
-  <w:num w:numId="38" w16cid:durableId="1036009188">
+  <w:num w:numId="38">
     <w:abstractNumId w:val="12"/>
   </w:num>
-  <w:num w:numId="39" w16cid:durableId="1061750476">
+  <w:num w:numId="39">
     <w:abstractNumId w:val="12"/>
   </w:num>
   <w:numIdMacAtCleanup w:val="15"/>
@@ -30871,7 +29547,7 @@
 </file>
 
 <file path=word/styles.xml><?xml version="1.0" encoding="utf-8"?>
-<w:styles xmlns:mc="http://schemas.openxmlformats.org/markup-compatibility/2006" xmlns:r="http://schemas.openxmlformats.org/officeDocument/2006/relationships" xmlns:w="http://schemas.openxmlformats.org/wordprocessingml/2006/main" xmlns:w14="http://schemas.microsoft.com/office/word/2010/wordml" xmlns:w15="http://schemas.microsoft.com/office/word/2012/wordml" xmlns:w16cex="http://schemas.microsoft.com/office/word/2018/wordml/cex" xmlns:w16cid="http://schemas.microsoft.com/office/word/2016/wordml/cid" xmlns:w16="http://schemas.microsoft.com/office/word/2018/wordml" xmlns:w16du="http://schemas.microsoft.com/office/word/2023/wordml/word16du" xmlns:w16sdtdh="http://schemas.microsoft.com/office/word/2020/wordml/sdtdatahash" xmlns:w16se="http://schemas.microsoft.com/office/word/2015/wordml/symex" mc:Ignorable="w14 w15 w16se w16cid w16 w16cex w16sdtdh w16du">
+<w:styles xmlns:mc="http://schemas.openxmlformats.org/markup-compatibility/2006" xmlns:r="http://schemas.openxmlformats.org/officeDocument/2006/relationships" xmlns:w="http://schemas.openxmlformats.org/wordprocessingml/2006/main" xmlns:w14="http://schemas.microsoft.com/office/word/2010/wordml" xmlns:w15="http://schemas.microsoft.com/office/word/2012/wordml" mc:Ignorable="w14 w15">
   <w:docDefaults>
     <w:rPrDefault>
       <w:rPr>
@@ -30887,7 +29563,7 @@
       </w:pPr>
     </w:pPrDefault>
   </w:docDefaults>
-  <w:latentStyles w:defLockedState="0" w:defUIPriority="99" w:defSemiHidden="0" w:defUnhideWhenUsed="0" w:defQFormat="0" w:count="376">
+  <w:latentStyles w:defLockedState="0" w:defUIPriority="99" w:defSemiHidden="0" w:defUnhideWhenUsed="0" w:defQFormat="0" w:count="371">
     <w:lsdException w:name="Normal" w:uiPriority="0" w:qFormat="1"/>
     <w:lsdException w:name="heading 1" w:uiPriority="9" w:qFormat="1"/>
     <w:lsdException w:name="heading 2" w:semiHidden="1" w:uiPriority="9" w:unhideWhenUsed="1" w:qFormat="1"/>
@@ -31259,11 +29935,6 @@
     <w:lsdException w:name="List Table 5 Dark Accent 6" w:uiPriority="50"/>
     <w:lsdException w:name="List Table 6 Colorful Accent 6" w:uiPriority="51"/>
     <w:lsdException w:name="List Table 7 Colorful Accent 6" w:uiPriority="52"/>
-    <w:lsdException w:name="Mention" w:semiHidden="1" w:unhideWhenUsed="1"/>
-    <w:lsdException w:name="Smart Hyperlink" w:semiHidden="1" w:unhideWhenUsed="1"/>
-    <w:lsdException w:name="Hashtag" w:semiHidden="1" w:unhideWhenUsed="1"/>
-    <w:lsdException w:name="Unresolved Mention" w:semiHidden="1" w:unhideWhenUsed="1"/>
-    <w:lsdException w:name="Smart Link" w:semiHidden="1" w:unhideWhenUsed="1"/>
   </w:latentStyles>
   <w:style w:type="paragraph" w:default="1" w:styleId="Normal">
     <w:name w:val="Normal"/>
@@ -31645,7 +30316,7 @@
       <w:spacing w:val="15"/>
     </w:rPr>
   </w:style>
-  <w:style w:type="character" w:styleId="UnresolvedMention">
+  <w:style w:type="character" w:customStyle="1" w:styleId="UnresolvedMention">
     <w:name w:val="Unresolved Mention"/>
     <w:basedOn w:val="DefaultParagraphFont"/>
     <w:uiPriority w:val="99"/>
@@ -32678,7 +31349,7 @@
 </file>
 
 <file path=customXml/itemProps1.xml><?xml version="1.0" encoding="utf-8"?>
-<ds:datastoreItem xmlns:ds="http://schemas.openxmlformats.org/officeDocument/2006/customXml" ds:itemID="{4BBB7519-6628-44D6-B85B-D52598F77E89}">
+<ds:datastoreItem xmlns:ds="http://schemas.openxmlformats.org/officeDocument/2006/customXml" ds:itemID="{CFA20C02-BD29-4F3F-AC0F-4CE107E2721C}">
   <ds:schemaRefs>
     <ds:schemaRef ds:uri="http://schemas.openxmlformats.org/officeDocument/2006/bibliography"/>
   </ds:schemaRefs>

</xml_diff>